<commit_message>
History on Chat GPT
</commit_message>
<xml_diff>
--- a/ChatGPT.docx
+++ b/ChatGPT.docx
@@ -141,6 +141,167 @@
         </w:rPr>
         <w:t xml:space="preserve"> over traditional bots found in the market.  </w:t>
       </w:r>
+    </w:p>
+    <w:p>
+      <w:pPr>
+        <w:rPr>
+          <w:rFonts w:ascii="Times New Roman" w:hAnsi="Times New Roman" w:cs="Times New Roman"/>
+          <w:sz w:val="28"/>
+          <w:szCs w:val="28"/>
+        </w:rPr>
+      </w:pPr>
+      <w:r>
+        <w:rPr>
+          <w:rFonts w:ascii="Times New Roman" w:hAnsi="Times New Roman" w:cs="Times New Roman"/>
+          <w:sz w:val="28"/>
+          <w:szCs w:val="28"/>
+        </w:rPr>
+        <w:t xml:space="preserve">History background of Chat GPT </w:t>
+      </w:r>
+    </w:p>
+    <w:p>
+      <w:pPr>
+        <w:spacing w:after="0"/>
+        <w:rPr>
+          <w:rFonts w:ascii="Times New Roman" w:hAnsi="Times New Roman" w:cs="Times New Roman"/>
+        </w:rPr>
+      </w:pPr>
+      <w:r>
+        <w:rPr>
+          <w:rFonts w:ascii="Times New Roman" w:hAnsi="Times New Roman" w:cs="Times New Roman"/>
+        </w:rPr>
+        <w:t>In the computer science community, Artificial Intelligence Generated Content (AIGC) has gained, beyond attention where Chat</w:t>
+      </w:r>
+      <w:r>
+        <w:rPr>
+          <w:rFonts w:ascii="Times New Roman" w:hAnsi="Times New Roman" w:cs="Times New Roman"/>
+        </w:rPr>
+        <w:t xml:space="preserve"> </w:t>
+      </w:r>
+      <w:r>
+        <w:rPr>
+          <w:rFonts w:ascii="Times New Roman" w:hAnsi="Times New Roman" w:cs="Times New Roman"/>
+        </w:rPr>
+        <w:t>GPT and DALL-E 2 were introduced by large tech companies. AIGC is t</w:t>
+      </w:r>
+      <w:r>
+        <w:rPr>
+          <w:rFonts w:ascii="Times New Roman" w:hAnsi="Times New Roman" w:cs="Times New Roman"/>
+        </w:rPr>
+        <w:t>he given human instructions using</w:t>
+      </w:r>
+      <w:r>
+        <w:rPr>
+          <w:rFonts w:ascii="Times New Roman" w:hAnsi="Times New Roman" w:cs="Times New Roman"/>
+        </w:rPr>
+        <w:t xml:space="preserve"> GAI algorithms</w:t>
+      </w:r>
+      <w:r>
+        <w:rPr>
+          <w:rFonts w:ascii="Times New Roman" w:hAnsi="Times New Roman" w:cs="Times New Roman"/>
+        </w:rPr>
+        <w:t xml:space="preserve"> </w:t>
+      </w:r>
+      <w:r>
+        <w:rPr>
+          <w:rFonts w:ascii="Times New Roman" w:hAnsi="Times New Roman" w:cs="Times New Roman"/>
+        </w:rPr>
+        <w:t xml:space="preserve">() that helps to guide and teach the </w:t>
+      </w:r>
+      <w:r>
+        <w:rPr>
+          <w:rFonts w:ascii="Times New Roman" w:hAnsi="Times New Roman" w:cs="Times New Roman"/>
+        </w:rPr>
+        <w:t>model to complete the task.</w:t>
+      </w:r>
+    </w:p>
+    <w:p>
+      <w:pPr>
+        <w:spacing w:after="0"/>
+        <w:rPr>
+          <w:rFonts w:ascii="Times New Roman" w:hAnsi="Times New Roman" w:cs="Times New Roman"/>
+        </w:rPr>
+      </w:pPr>
+      <w:r>
+        <w:rPr>
+          <w:rFonts w:ascii="Times New Roman" w:hAnsi="Times New Roman" w:cs="Times New Roman"/>
+        </w:rPr>
+        <w:t xml:space="preserve">Recent AIGC has more sophisticated models </w:t>
+      </w:r>
+      <w:r>
+        <w:rPr>
+          <w:rFonts w:ascii="Times New Roman" w:hAnsi="Times New Roman" w:cs="Times New Roman"/>
+        </w:rPr>
+        <w:t>for large</w:t>
+      </w:r>
+      <w:r>
+        <w:rPr>
+          <w:rFonts w:ascii="Times New Roman" w:hAnsi="Times New Roman" w:cs="Times New Roman"/>
+        </w:rPr>
+        <w:t xml:space="preserve"> datasets that uses larger foundation model architectures and access</w:t>
+      </w:r>
+      <w:r>
+        <w:rPr>
+          <w:rFonts w:ascii="Times New Roman" w:hAnsi="Times New Roman" w:cs="Times New Roman"/>
+        </w:rPr>
+        <w:t>es</w:t>
+      </w:r>
+      <w:r>
+        <w:rPr>
+          <w:rFonts w:ascii="Times New Roman" w:hAnsi="Times New Roman" w:cs="Times New Roman"/>
+        </w:rPr>
+        <w:t xml:space="preserve"> to extensive computational resources compared to prior works.  </w:t>
+      </w:r>
+      <w:r>
+        <w:rPr>
+          <w:rFonts w:ascii="Times New Roman" w:hAnsi="Times New Roman" w:cs="Times New Roman"/>
+        </w:rPr>
+        <w:t>Similarly both Chat GPT and DALLE-E 2 were developed by Open</w:t>
+      </w:r>
+      <w:r>
+        <w:rPr>
+          <w:rFonts w:ascii="Times New Roman" w:hAnsi="Times New Roman" w:cs="Times New Roman"/>
+        </w:rPr>
+        <w:t xml:space="preserve"> </w:t>
+      </w:r>
+      <w:r>
+        <w:rPr>
+          <w:rFonts w:ascii="Times New Roman" w:hAnsi="Times New Roman" w:cs="Times New Roman"/>
+        </w:rPr>
+        <w:t xml:space="preserve">AI which can understand and respond to human language and are able to create high quality and unique images from textual descriptions within a few minutes respectively. </w:t>
+      </w:r>
+      <w:r>
+        <w:rPr>
+          <w:rFonts w:ascii="Times New Roman" w:hAnsi="Times New Roman" w:cs="Times New Roman"/>
+        </w:rPr>
+        <w:t>The framework of GPT-3 maintains the same as GPT-2 but has be</w:t>
+      </w:r>
+      <w:r>
+        <w:rPr>
+          <w:rFonts w:ascii="Times New Roman" w:hAnsi="Times New Roman" w:cs="Times New Roman"/>
+        </w:rPr>
+        <w:t>tter generalization ability than</w:t>
+      </w:r>
+      <w:r>
+        <w:rPr>
+          <w:rFonts w:ascii="Times New Roman" w:hAnsi="Times New Roman" w:cs="Times New Roman"/>
+        </w:rPr>
+        <w:t xml:space="preserve"> GPT-2 in terms of various tasks such as human intent extraction. </w:t>
+      </w:r>
+      <w:r>
+        <w:rPr>
+          <w:rFonts w:ascii="Times New Roman" w:hAnsi="Times New Roman" w:cs="Times New Roman"/>
+        </w:rPr>
+        <w:t>The pre training data sizes grow from Web text (38GB) to Common Crawl (570GB after filtering) and the foundation model size grows from 1.5B to 175B.[ 8 and 9.]</w:t>
+      </w:r>
+    </w:p>
+    <w:p>
+      <w:pPr>
+        <w:spacing w:after="0"/>
+        <w:rPr>
+          <w:rFonts w:ascii="Times New Roman" w:hAnsi="Times New Roman" w:cs="Times New Roman"/>
+        </w:rPr>
+      </w:pPr>
     </w:p>
     <w:p>
       <w:pPr>
@@ -704,7 +865,7 @@
 </file>
 
 <file path=customXml/itemProps1.xml><?xml version="1.0" encoding="utf-8"?>
-<ds:datastoreItem xmlns:ds="http://schemas.openxmlformats.org/officeDocument/2006/customXml" ds:itemID="{C1F9A2C8-CA09-41C6-9123-1FC5F0EFB547}">
+<ds:datastoreItem xmlns:ds="http://schemas.openxmlformats.org/officeDocument/2006/customXml" ds:itemID="{85F9C496-60CB-4635-A14F-434352D794AC}">
   <ds:schemaRefs>
     <ds:schemaRef ds:uri="http://schemas.openxmlformats.org/officeDocument/2006/bibliography"/>
   </ds:schemaRefs>

</xml_diff>

<commit_message>
working flow of GPT-3.5
</commit_message>
<xml_diff>
--- a/ChatGPT.docx
+++ b/ChatGPT.docx
@@ -785,85 +785,200 @@
         </w:rPr>
         <w:t xml:space="preserve">It is the latest version of GPT with 100 trillion of parameter count which is trained with both text prediction, RLHF and accepts both text and images as input as well as from third party. </w:t>
       </w:r>
-    </w:p>
-    <w:p>
-      <w:pPr>
-        <w:rPr>
-          <w:rFonts w:ascii="Times New Roman" w:hAnsi="Times New Roman" w:cs="Times New Roman"/>
-        </w:rPr>
-      </w:pPr>
-    </w:p>
-    <w:p>
-      <w:pPr>
-        <w:rPr>
-          <w:rFonts w:ascii="Times New Roman" w:hAnsi="Times New Roman" w:cs="Times New Roman"/>
-        </w:rPr>
-      </w:pPr>
-    </w:p>
-    <w:p>
-      <w:pPr>
-        <w:spacing w:after="0"/>
-        <w:rPr>
-          <w:rFonts w:ascii="Times New Roman" w:hAnsi="Times New Roman" w:cs="Times New Roman"/>
-        </w:rPr>
-      </w:pPr>
-    </w:p>
-    <w:p>
-      <w:pPr>
-        <w:rPr>
-          <w:rFonts w:ascii="Times New Roman" w:hAnsi="Times New Roman" w:cs="Times New Roman"/>
-        </w:rPr>
-      </w:pPr>
-      <w:r>
-        <w:rPr>
-          <w:rFonts w:ascii="Times New Roman" w:hAnsi="Times New Roman" w:cs="Times New Roman"/>
-        </w:rPr>
-        <w:t>`</w:t>
-      </w:r>
-    </w:p>
-    <w:p>
-      <w:pPr>
-        <w:rPr>
-          <w:rFonts w:ascii="Times New Roman" w:hAnsi="Times New Roman" w:cs="Times New Roman"/>
-        </w:rPr>
-      </w:pPr>
-    </w:p>
-    <w:p>
-      <w:pPr>
-        <w:rPr>
-          <w:rFonts w:ascii="Times New Roman" w:hAnsi="Times New Roman" w:cs="Times New Roman"/>
-        </w:rPr>
-      </w:pPr>
-    </w:p>
-    <w:p>
-      <w:pPr>
-        <w:rPr>
-          <w:rFonts w:ascii="Times New Roman" w:hAnsi="Times New Roman" w:cs="Times New Roman"/>
-        </w:rPr>
-      </w:pPr>
-      <w:r>
-        <w:rPr>
-          <w:rFonts w:ascii="Times New Roman" w:hAnsi="Times New Roman" w:cs="Times New Roman"/>
+      <w:r>
+        <w:rPr>
+          <w:rFonts w:ascii="Times New Roman" w:hAnsi="Times New Roman" w:cs="Times New Roman"/>
+        </w:rPr>
+        <w:t xml:space="preserve">The development of GPT-4 took advantage of lessons learned from the Open AI and Chat GPT adversarial testing programs and made iterative adjustments over a period of six months, resulting in improvements in terms of factuality, controllability, and boundary compliance. Still there is room for improvement.  </w:t>
+      </w:r>
+    </w:p>
+    <w:p>
+      <w:pPr>
+        <w:rPr>
+          <w:rFonts w:ascii="Times New Roman" w:hAnsi="Times New Roman" w:cs="Times New Roman"/>
+        </w:rPr>
+      </w:pPr>
+    </w:p>
+    <w:p>
+      <w:pPr>
+        <w:spacing w:after="0"/>
+        <w:rPr>
+          <w:rFonts w:ascii="Times New Roman" w:hAnsi="Times New Roman" w:cs="Times New Roman"/>
+          <w:sz w:val="28"/>
+          <w:szCs w:val="28"/>
+        </w:rPr>
+      </w:pPr>
+      <w:r>
+        <w:rPr>
+          <w:rFonts w:ascii="Times New Roman" w:hAnsi="Times New Roman" w:cs="Times New Roman"/>
+          <w:sz w:val="28"/>
+          <w:szCs w:val="28"/>
         </w:rPr>
         <w:t>How Chat GPT works:</w:t>
       </w:r>
-      <w:r>
-        <w:rPr>
-          <w:rFonts w:ascii="Times New Roman" w:hAnsi="Times New Roman" w:cs="Times New Roman"/>
-        </w:rPr>
-        <w:t xml:space="preserve"> </w:t>
-      </w:r>
-      <w:r>
-        <w:rPr>
-          <w:rFonts w:ascii="Times New Roman" w:hAnsi="Times New Roman" w:cs="Times New Roman"/>
-        </w:rPr>
-        <w:t xml:space="preserve"> </w:t>
-      </w:r>
-    </w:p>
-    <w:p>
-      <w:pPr>
-        <w:rPr>
-          <w:rFonts w:ascii="Times New Roman" w:hAnsi="Times New Roman" w:cs="Times New Roman"/>
+    </w:p>
+    <w:p>
+      <w:pPr>
+        <w:spacing w:after="0"/>
+        <w:rPr>
+          <w:rFonts w:ascii="Times New Roman" w:hAnsi="Times New Roman" w:cs="Times New Roman"/>
+        </w:rPr>
+      </w:pPr>
+      <w:r>
+        <w:rPr>
+          <w:rFonts w:ascii="Times New Roman" w:hAnsi="Times New Roman" w:cs="Times New Roman"/>
+        </w:rPr>
+        <w:t>The working procedure of Chat GPT can be divided into two types i.e. Query procedure and Response.</w:t>
+      </w:r>
+    </w:p>
+    <w:p>
+      <w:pPr>
+        <w:spacing w:after="0"/>
+        <w:rPr>
+          <w:rFonts w:ascii="Times New Roman" w:hAnsi="Times New Roman" w:cs="Times New Roman"/>
+        </w:rPr>
+      </w:pPr>
+      <w:r>
+        <w:rPr>
+          <w:rFonts w:ascii="Times New Roman" w:hAnsi="Times New Roman" w:cs="Times New Roman"/>
+        </w:rPr>
+        <w:t xml:space="preserve">An artificially intelligent super computer is the device behind the Chat GPT. These computers are trained with numerous parameters on a massive data set </w:t>
+      </w:r>
+      <w:r>
+        <w:rPr>
+          <w:rFonts w:ascii="Times New Roman" w:hAnsi="Times New Roman" w:cs="Times New Roman"/>
+        </w:rPr>
+        <w:t xml:space="preserve">which </w:t>
+      </w:r>
+      <w:r>
+        <w:rPr>
+          <w:rFonts w:ascii="Times New Roman" w:hAnsi="Times New Roman" w:cs="Times New Roman"/>
+        </w:rPr>
+        <w:t>is unsupervised learned by determining the statistical structure within the data to identify the patterns.</w:t>
+      </w:r>
+      <w:r>
+        <w:rPr>
+          <w:rFonts w:ascii="Times New Roman" w:hAnsi="Times New Roman" w:cs="Times New Roman"/>
+        </w:rPr>
+        <w:t xml:space="preserve"> Usually, user makes a Query to the Chat GPT. Then that query is sent to the super computer and is processed. The probable output is generated by the query generation circuitry and that output data are fine tuned. After this process, Chat GPT is directed to response. Finally, the conversational interface interacts with human and provide human like response in Chat GPT. </w:t>
+      </w:r>
+    </w:p>
+    <w:p>
+      <w:pPr>
+        <w:spacing w:after="0"/>
+        <w:rPr>
+          <w:rFonts w:ascii="Times New Roman" w:hAnsi="Times New Roman" w:cs="Times New Roman"/>
+        </w:rPr>
+      </w:pPr>
+      <w:r>
+        <w:rPr>
+          <w:rFonts w:ascii="Times New Roman" w:hAnsi="Times New Roman" w:cs="Times New Roman"/>
+        </w:rPr>
+        <w:tab/>
+        <w:t>Since Chat GPT utilizes the GPT-3.5. The followings are the workflow of GPT 3.5:</w:t>
+      </w:r>
+    </w:p>
+    <w:p>
+      <w:pPr>
+        <w:pStyle w:val="ListParagraph"/>
+        <w:numPr>
+          <w:ilvl w:val="0"/>
+          <w:numId w:val="1"/>
+        </w:numPr>
+        <w:spacing w:after="0"/>
+        <w:rPr>
+          <w:rFonts w:ascii="Times New Roman" w:hAnsi="Times New Roman" w:cs="Times New Roman"/>
+        </w:rPr>
+      </w:pPr>
+      <w:r>
+        <w:rPr>
+          <w:rFonts w:ascii="Times New Roman" w:hAnsi="Times New Roman" w:cs="Times New Roman"/>
+        </w:rPr>
+        <w:t>Collect demonstration data and train a supervised strategy. First, prompts are sampled from the prompt record (dataset). Then demonstrated by labeler with desired output behavior. This data will be used to fine-tune his GPT3 in supervised learning.</w:t>
+      </w:r>
+    </w:p>
+    <w:p>
+      <w:pPr>
+        <w:pStyle w:val="ListParagraph"/>
+        <w:numPr>
+          <w:ilvl w:val="0"/>
+          <w:numId w:val="1"/>
+        </w:numPr>
+        <w:spacing w:after="0"/>
+        <w:rPr>
+          <w:rFonts w:ascii="Times New Roman" w:hAnsi="Times New Roman" w:cs="Times New Roman"/>
+        </w:rPr>
+      </w:pPr>
+      <w:r>
+        <w:rPr>
+          <w:rFonts w:ascii="Times New Roman" w:hAnsi="Times New Roman" w:cs="Times New Roman"/>
+        </w:rPr>
+        <w:lastRenderedPageBreak/>
+        <w:t xml:space="preserve">Collecting comparative data </w:t>
+      </w:r>
+      <w:r>
+        <w:rPr>
+          <w:rFonts w:ascii="Times New Roman" w:hAnsi="Times New Roman" w:cs="Times New Roman"/>
+        </w:rPr>
+        <w:t xml:space="preserve">and training reward models. Then the prompt and some model output are sampled. Labeler organizes the output from best to worst. </w:t>
+      </w:r>
+    </w:p>
+    <w:p>
+      <w:pPr>
+        <w:pStyle w:val="ListParagraph"/>
+        <w:numPr>
+          <w:ilvl w:val="0"/>
+          <w:numId w:val="1"/>
+        </w:numPr>
+        <w:spacing w:after="0"/>
+        <w:rPr>
+          <w:rFonts w:ascii="Times New Roman" w:hAnsi="Times New Roman" w:cs="Times New Roman"/>
+        </w:rPr>
+      </w:pPr>
+      <w:r>
+        <w:rPr>
+          <w:rFonts w:ascii="Times New Roman" w:hAnsi="Times New Roman" w:cs="Times New Roman"/>
+        </w:rPr>
+        <w:t>Policy optimization for reward models using reinforcement learning.</w:t>
+      </w:r>
+    </w:p>
+    <w:p>
+      <w:pPr>
+        <w:pStyle w:val="ListParagraph"/>
+        <w:spacing w:after="0"/>
+        <w:ind w:left="765"/>
+        <w:rPr>
+          <w:rFonts w:ascii="Times New Roman" w:hAnsi="Times New Roman" w:cs="Times New Roman"/>
+        </w:rPr>
+      </w:pPr>
+      <w:r>
+        <w:rPr>
+          <w:rFonts w:ascii="Times New Roman" w:hAnsi="Times New Roman" w:cs="Times New Roman"/>
+        </w:rPr>
+        <w:t xml:space="preserve">Finally, new prompts are sampled from the dataset. The policy produces output of </w:t>
+      </w:r>
+      <w:r>
+        <w:rPr>
+          <w:rFonts w:ascii="Times New Roman" w:hAnsi="Times New Roman" w:cs="Times New Roman"/>
+        </w:rPr>
+        <w:t xml:space="preserve">a reward model and computer rewards for outputs. </w:t>
+      </w:r>
+    </w:p>
+    <w:p>
+      <w:pPr>
+        <w:spacing w:after="0"/>
+        <w:rPr>
+          <w:rFonts w:ascii="Times New Roman" w:hAnsi="Times New Roman" w:cs="Times New Roman"/>
+        </w:rPr>
+      </w:pPr>
+    </w:p>
+    <w:p>
+      <w:pPr>
+        <w:spacing w:after="0"/>
+        <w:rPr>
+          <w:rFonts w:ascii="Times New Roman" w:hAnsi="Times New Roman" w:cs="Times New Roman"/>
+          <w:sz w:val="28"/>
+          <w:szCs w:val="28"/>
         </w:rPr>
       </w:pPr>
     </w:p>
@@ -875,6 +990,100 @@
     </w:sectPr>
   </w:body>
 </w:document>
+</file>
+
+<file path=word/numbering.xml><?xml version="1.0" encoding="utf-8"?>
+<w:numbering xmlns:ve="http://schemas.openxmlformats.org/markup-compatibility/2006" xmlns:o="urn:schemas-microsoft-com:office:office" xmlns:r="http://schemas.openxmlformats.org/officeDocument/2006/relationships" xmlns:m="http://schemas.openxmlformats.org/officeDocument/2006/math" xmlns:v="urn:schemas-microsoft-com:vml" xmlns:wp="http://schemas.openxmlformats.org/drawingml/2006/wordprocessingDrawing" xmlns:w10="urn:schemas-microsoft-com:office:word" xmlns:w="http://schemas.openxmlformats.org/wordprocessingml/2006/main" xmlns:wne="http://schemas.microsoft.com/office/word/2006/wordml">
+  <w:abstractNum w:abstractNumId="0">
+    <w:nsid w:val="47E43AA1"/>
+    <w:multiLevelType w:val="hybridMultilevel"/>
+    <w:tmpl w:val="DF6E1F7C"/>
+    <w:lvl w:ilvl="0" w:tplc="0409000F">
+      <w:start w:val="1"/>
+      <w:numFmt w:val="decimal"/>
+      <w:lvlText w:val="%1."/>
+      <w:lvlJc w:val="left"/>
+      <w:pPr>
+        <w:ind w:left="765" w:hanging="360"/>
+      </w:pPr>
+    </w:lvl>
+    <w:lvl w:ilvl="1" w:tplc="04090019" w:tentative="1">
+      <w:start w:val="1"/>
+      <w:numFmt w:val="lowerLetter"/>
+      <w:lvlText w:val="%2."/>
+      <w:lvlJc w:val="left"/>
+      <w:pPr>
+        <w:ind w:left="1485" w:hanging="360"/>
+      </w:pPr>
+    </w:lvl>
+    <w:lvl w:ilvl="2" w:tplc="0409001B" w:tentative="1">
+      <w:start w:val="1"/>
+      <w:numFmt w:val="lowerRoman"/>
+      <w:lvlText w:val="%3."/>
+      <w:lvlJc w:val="right"/>
+      <w:pPr>
+        <w:ind w:left="2205" w:hanging="180"/>
+      </w:pPr>
+    </w:lvl>
+    <w:lvl w:ilvl="3" w:tplc="0409000F" w:tentative="1">
+      <w:start w:val="1"/>
+      <w:numFmt w:val="decimal"/>
+      <w:lvlText w:val="%4."/>
+      <w:lvlJc w:val="left"/>
+      <w:pPr>
+        <w:ind w:left="2925" w:hanging="360"/>
+      </w:pPr>
+    </w:lvl>
+    <w:lvl w:ilvl="4" w:tplc="04090019" w:tentative="1">
+      <w:start w:val="1"/>
+      <w:numFmt w:val="lowerLetter"/>
+      <w:lvlText w:val="%5."/>
+      <w:lvlJc w:val="left"/>
+      <w:pPr>
+        <w:ind w:left="3645" w:hanging="360"/>
+      </w:pPr>
+    </w:lvl>
+    <w:lvl w:ilvl="5" w:tplc="0409001B" w:tentative="1">
+      <w:start w:val="1"/>
+      <w:numFmt w:val="lowerRoman"/>
+      <w:lvlText w:val="%6."/>
+      <w:lvlJc w:val="right"/>
+      <w:pPr>
+        <w:ind w:left="4365" w:hanging="180"/>
+      </w:pPr>
+    </w:lvl>
+    <w:lvl w:ilvl="6" w:tplc="0409000F" w:tentative="1">
+      <w:start w:val="1"/>
+      <w:numFmt w:val="decimal"/>
+      <w:lvlText w:val="%7."/>
+      <w:lvlJc w:val="left"/>
+      <w:pPr>
+        <w:ind w:left="5085" w:hanging="360"/>
+      </w:pPr>
+    </w:lvl>
+    <w:lvl w:ilvl="7" w:tplc="04090019" w:tentative="1">
+      <w:start w:val="1"/>
+      <w:numFmt w:val="lowerLetter"/>
+      <w:lvlText w:val="%8."/>
+      <w:lvlJc w:val="left"/>
+      <w:pPr>
+        <w:ind w:left="5805" w:hanging="360"/>
+      </w:pPr>
+    </w:lvl>
+    <w:lvl w:ilvl="8" w:tplc="0409001B" w:tentative="1">
+      <w:start w:val="1"/>
+      <w:numFmt w:val="lowerRoman"/>
+      <w:lvlText w:val="%9."/>
+      <w:lvlJc w:val="right"/>
+      <w:pPr>
+        <w:ind w:left="6525" w:hanging="180"/>
+      </w:pPr>
+    </w:lvl>
+  </w:abstractNum>
+  <w:num w:numId="1">
+    <w:abstractNumId w:val="0"/>
+  </w:num>
+</w:numbering>
 </file>
 
 <file path=word/styles.xml><?xml version="1.0" encoding="utf-8"?>
@@ -1095,6 +1304,17 @@
       <w:sz w:val="16"/>
       <w:szCs w:val="16"/>
     </w:rPr>
+  </w:style>
+  <w:style w:type="paragraph" w:styleId="ListParagraph">
+    <w:name w:val="List Paragraph"/>
+    <w:basedOn w:val="Normal"/>
+    <w:uiPriority w:val="34"/>
+    <w:qFormat/>
+    <w:rsid w:val="00B37B41"/>
+    <w:pPr>
+      <w:ind w:left="720"/>
+      <w:contextualSpacing/>
+    </w:pPr>
   </w:style>
 </w:styles>
 </file>

</xml_diff>

<commit_message>
Introduction and history of chatbot
</commit_message>
<xml_diff>
--- a/ChatGPT.docx
+++ b/ChatGPT.docx
@@ -1,6 +1,6 @@
 
 <file path=word/document.xml><?xml version="1.0" encoding="utf-8"?>
-<w:document xmlns:ve="http://schemas.openxmlformats.org/markup-compatibility/2006" xmlns:o="urn:schemas-microsoft-com:office:office" xmlns:r="http://schemas.openxmlformats.org/officeDocument/2006/relationships" xmlns:m="http://schemas.openxmlformats.org/officeDocument/2006/math" xmlns:v="urn:schemas-microsoft-com:vml" xmlns:wp="http://schemas.openxmlformats.org/drawingml/2006/wordprocessingDrawing" xmlns:w10="urn:schemas-microsoft-com:office:word" xmlns:w="http://schemas.openxmlformats.org/wordprocessingml/2006/main" xmlns:wne="http://schemas.microsoft.com/office/word/2006/wordml">
+<w:document xmlns:wpc="http://schemas.microsoft.com/office/word/2010/wordprocessingCanvas" xmlns:cx="http://schemas.microsoft.com/office/drawing/2014/chartex" xmlns:cx1="http://schemas.microsoft.com/office/drawing/2015/9/8/chartex" xmlns:cx2="http://schemas.microsoft.com/office/drawing/2015/10/21/chartex" xmlns:cx3="http://schemas.microsoft.com/office/drawing/2016/5/9/chartex" xmlns:cx4="http://schemas.microsoft.com/office/drawing/2016/5/10/chartex" xmlns:cx5="http://schemas.microsoft.com/office/drawing/2016/5/11/chartex" xmlns:cx6="http://schemas.microsoft.com/office/drawing/2016/5/12/chartex" xmlns:cx7="http://schemas.microsoft.com/office/drawing/2016/5/13/chartex" xmlns:cx8="http://schemas.microsoft.com/office/drawing/2016/5/14/chartex" xmlns:mc="http://schemas.openxmlformats.org/markup-compatibility/2006" xmlns:aink="http://schemas.microsoft.com/office/drawing/2016/ink" xmlns:am3d="http://schemas.microsoft.com/office/drawing/2017/model3d" xmlns:o="urn:schemas-microsoft-com:office:office" xmlns:oel="http://schemas.microsoft.com/office/2019/extlst" xmlns:r="http://schemas.openxmlformats.org/officeDocument/2006/relationships" xmlns:m="http://schemas.openxmlformats.org/officeDocument/2006/math" xmlns:v="urn:schemas-microsoft-com:vml" xmlns:wp14="http://schemas.microsoft.com/office/word/2010/wordprocessingDrawing" xmlns:wp="http://schemas.openxmlformats.org/drawingml/2006/wordprocessingDrawing" xmlns:w10="urn:schemas-microsoft-com:office:word" xmlns:w="http://schemas.openxmlformats.org/wordprocessingml/2006/main" xmlns:w14="http://schemas.microsoft.com/office/word/2010/wordml" xmlns:w15="http://schemas.microsoft.com/office/word/2012/wordml" xmlns:w16cex="http://schemas.microsoft.com/office/word/2018/wordml/cex" xmlns:w16cid="http://schemas.microsoft.com/office/word/2016/wordml/cid" xmlns:w16="http://schemas.microsoft.com/office/word/2018/wordml" xmlns:w16du="http://schemas.microsoft.com/office/word/2023/wordml/word16du" xmlns:w16sdtdh="http://schemas.microsoft.com/office/word/2020/wordml/sdtdatahash" xmlns:w16se="http://schemas.microsoft.com/office/word/2015/wordml/symex" xmlns:wpg="http://schemas.microsoft.com/office/word/2010/wordprocessingGroup" xmlns:wpi="http://schemas.microsoft.com/office/word/2010/wordprocessingInk" xmlns:wne="http://schemas.microsoft.com/office/word/2006/wordml" xmlns:wps="http://schemas.microsoft.com/office/word/2010/wordprocessingShape" mc:Ignorable="w14 w15 w16se w16cid w16 w16cex w16sdtdh wp14">
   <w:body>
     <w:p>
       <w:pPr>
@@ -16,6 +16,304 @@
           <w:sz w:val="28"/>
           <w:szCs w:val="28"/>
         </w:rPr>
+        <w:t>Introduction to Chat Bot:</w:t>
+      </w:r>
+    </w:p>
+    <w:p>
+      <w:pPr>
+        <w:rPr>
+          <w:rFonts w:ascii="Times New Roman" w:hAnsi="Times New Roman" w:cs="Times New Roman"/>
+        </w:rPr>
+      </w:pPr>
+      <w:proofErr w:type="spellStart"/>
+      <w:r>
+        <w:rPr>
+          <w:rFonts w:ascii="Times New Roman" w:hAnsi="Times New Roman" w:cs="Times New Roman"/>
+        </w:rPr>
+        <w:t>ChatBot</w:t>
+      </w:r>
+      <w:proofErr w:type="spellEnd"/>
+      <w:r>
+        <w:rPr>
+          <w:rFonts w:ascii="Times New Roman" w:hAnsi="Times New Roman" w:cs="Times New Roman"/>
+        </w:rPr>
+        <w:t xml:space="preserve"> is an intelligent Human-Computer Interaction which is designed to stimulate conversation with human users. </w:t>
+      </w:r>
+      <w:r>
+        <w:rPr>
+          <w:rFonts w:ascii="Times New Roman" w:hAnsi="Times New Roman" w:cs="Times New Roman"/>
+        </w:rPr>
+        <w:t xml:space="preserve">They have become popular due to </w:t>
+      </w:r>
+      <w:proofErr w:type="gramStart"/>
+      <w:r>
+        <w:rPr>
+          <w:rFonts w:ascii="Times New Roman" w:hAnsi="Times New Roman" w:cs="Times New Roman"/>
+        </w:rPr>
+        <w:t>its</w:t>
+      </w:r>
+      <w:proofErr w:type="gramEnd"/>
+      <w:r>
+        <w:rPr>
+          <w:rFonts w:ascii="Times New Roman" w:hAnsi="Times New Roman" w:cs="Times New Roman"/>
+        </w:rPr>
+        <w:t xml:space="preserve"> independent platform and available to users without any need of installations. </w:t>
+      </w:r>
+    </w:p>
+    <w:p>
+      <w:pPr>
+        <w:rPr>
+          <w:rFonts w:ascii="Times New Roman" w:hAnsi="Times New Roman" w:cs="Times New Roman"/>
+        </w:rPr>
+      </w:pPr>
+      <w:r>
+        <w:rPr>
+          <w:rFonts w:ascii="Times New Roman" w:hAnsi="Times New Roman" w:cs="Times New Roman"/>
+        </w:rPr>
+        <w:t>History of Chat Bot:</w:t>
+      </w:r>
+    </w:p>
+    <w:p>
+      <w:pPr>
+        <w:rPr>
+          <w:rFonts w:ascii="Times New Roman" w:hAnsi="Times New Roman" w:cs="Times New Roman"/>
+        </w:rPr>
+      </w:pPr>
+      <w:r>
+        <w:rPr>
+          <w:rFonts w:ascii="Times New Roman" w:hAnsi="Times New Roman" w:cs="Times New Roman"/>
+        </w:rPr>
+        <w:t>In 1950, Alan Turing purposed the Turing Test but later in 1966 the first known chatbot Eliza was developed. Its purpose was to return the suer utterances in a form of questions acting as psychotherapist. In 1972</w:t>
+      </w:r>
+      <w:r>
+        <w:rPr>
+          <w:rFonts w:ascii="Times New Roman" w:hAnsi="Times New Roman" w:cs="Times New Roman"/>
+        </w:rPr>
+        <w:t>,</w:t>
+      </w:r>
+      <w:r>
+        <w:rPr>
+          <w:rFonts w:ascii="Times New Roman" w:hAnsi="Times New Roman" w:cs="Times New Roman"/>
+        </w:rPr>
+        <w:t xml:space="preserve"> a personality named PARRY was developed which is an improvement </w:t>
+      </w:r>
+      <w:r>
+        <w:rPr>
+          <w:rFonts w:ascii="Times New Roman" w:hAnsi="Times New Roman" w:cs="Times New Roman"/>
+        </w:rPr>
+        <w:t xml:space="preserve">over ELIZA. The first computer to </w:t>
+      </w:r>
+      <w:r>
+        <w:rPr>
+          <w:rFonts w:ascii="Times New Roman" w:hAnsi="Times New Roman" w:cs="Times New Roman"/>
+        </w:rPr>
+        <w:t xml:space="preserve">be </w:t>
+      </w:r>
+      <w:r>
+        <w:rPr>
+          <w:rFonts w:ascii="Times New Roman" w:hAnsi="Times New Roman" w:cs="Times New Roman"/>
+        </w:rPr>
+        <w:t>rank</w:t>
+      </w:r>
+      <w:r>
+        <w:rPr>
+          <w:rFonts w:ascii="Times New Roman" w:hAnsi="Times New Roman" w:cs="Times New Roman"/>
+        </w:rPr>
+        <w:t>ed</w:t>
+      </w:r>
+      <w:r>
+        <w:rPr>
+          <w:rFonts w:ascii="Times New Roman" w:hAnsi="Times New Roman" w:cs="Times New Roman"/>
+        </w:rPr>
+        <w:t xml:space="preserve"> “most human computer” </w:t>
+      </w:r>
+      <w:proofErr w:type="gramStart"/>
+      <w:r>
+        <w:rPr>
+          <w:rFonts w:ascii="Times New Roman" w:hAnsi="Times New Roman" w:cs="Times New Roman"/>
+        </w:rPr>
+        <w:t xml:space="preserve">and </w:t>
+      </w:r>
+      <w:r>
+        <w:rPr>
+          <w:rFonts w:ascii="Times New Roman" w:hAnsi="Times New Roman" w:cs="Times New Roman"/>
+        </w:rPr>
+        <w:t>also</w:t>
+      </w:r>
+      <w:proofErr w:type="gramEnd"/>
+      <w:r>
+        <w:rPr>
+          <w:rFonts w:ascii="Times New Roman" w:hAnsi="Times New Roman" w:cs="Times New Roman"/>
+        </w:rPr>
+        <w:t xml:space="preserve"> </w:t>
+      </w:r>
+      <w:r>
+        <w:rPr>
+          <w:rFonts w:ascii="Times New Roman" w:hAnsi="Times New Roman" w:cs="Times New Roman"/>
+        </w:rPr>
+        <w:t>awarded</w:t>
+      </w:r>
+      <w:r>
+        <w:rPr>
+          <w:rFonts w:ascii="Times New Roman" w:hAnsi="Times New Roman" w:cs="Times New Roman"/>
+        </w:rPr>
+        <w:t xml:space="preserve"> the </w:t>
+      </w:r>
+      <w:proofErr w:type="spellStart"/>
+      <w:r>
+        <w:rPr>
+          <w:rFonts w:ascii="Times New Roman" w:hAnsi="Times New Roman" w:cs="Times New Roman"/>
+        </w:rPr>
+        <w:t>Loebner</w:t>
+      </w:r>
+      <w:proofErr w:type="spellEnd"/>
+      <w:r>
+        <w:rPr>
+          <w:rFonts w:ascii="Times New Roman" w:hAnsi="Times New Roman" w:cs="Times New Roman"/>
+        </w:rPr>
+        <w:t xml:space="preserve"> Prize named ALICE was developed. It is an annual Turing Test. It was based on Artificial Intelligence Markup Language (AIML</w:t>
+      </w:r>
+      <w:proofErr w:type="gramStart"/>
+      <w:r>
+        <w:rPr>
+          <w:rFonts w:ascii="Times New Roman" w:hAnsi="Times New Roman" w:cs="Times New Roman"/>
+        </w:rPr>
+        <w:t>) also</w:t>
+      </w:r>
+      <w:proofErr w:type="gramEnd"/>
+      <w:r>
+        <w:rPr>
+          <w:rFonts w:ascii="Times New Roman" w:hAnsi="Times New Roman" w:cs="Times New Roman"/>
+        </w:rPr>
+        <w:t xml:space="preserve"> </w:t>
+      </w:r>
+      <w:r>
+        <w:rPr>
+          <w:rFonts w:ascii="Times New Roman" w:hAnsi="Times New Roman" w:cs="Times New Roman"/>
+        </w:rPr>
+        <w:t>served</w:t>
+      </w:r>
+      <w:r>
+        <w:rPr>
+          <w:rFonts w:ascii="Times New Roman" w:hAnsi="Times New Roman" w:cs="Times New Roman"/>
+        </w:rPr>
+        <w:t xml:space="preserve"> as the knowledge</w:t>
+      </w:r>
+      <w:r>
+        <w:rPr>
+          <w:rFonts w:ascii="Times New Roman" w:hAnsi="Times New Roman" w:cs="Times New Roman"/>
+        </w:rPr>
+        <w:t xml:space="preserve"> building block for chatbots</w:t>
+      </w:r>
+      <w:r>
+        <w:rPr>
+          <w:rFonts w:ascii="Times New Roman" w:hAnsi="Times New Roman" w:cs="Times New Roman"/>
+        </w:rPr>
+        <w:t>.</w:t>
+      </w:r>
+      <w:r>
+        <w:rPr>
+          <w:rFonts w:ascii="Times New Roman" w:hAnsi="Times New Roman" w:cs="Times New Roman"/>
+        </w:rPr>
+        <w:t xml:space="preserve"> The</w:t>
+      </w:r>
+      <w:r>
+        <w:rPr>
+          <w:rFonts w:ascii="Times New Roman" w:hAnsi="Times New Roman" w:cs="Times New Roman"/>
+        </w:rPr>
+        <w:t xml:space="preserve"> </w:t>
+      </w:r>
+      <w:proofErr w:type="spellStart"/>
+      <w:r>
+        <w:rPr>
+          <w:rFonts w:ascii="Times New Roman" w:hAnsi="Times New Roman" w:cs="Times New Roman"/>
+        </w:rPr>
+        <w:t>SmarterChild</w:t>
+      </w:r>
+      <w:proofErr w:type="spellEnd"/>
+      <w:r>
+        <w:rPr>
+          <w:rFonts w:ascii="Times New Roman" w:hAnsi="Times New Roman" w:cs="Times New Roman"/>
+        </w:rPr>
+        <w:t xml:space="preserve"> chatbot w</w:t>
+      </w:r>
+      <w:r>
+        <w:rPr>
+          <w:rFonts w:ascii="Times New Roman" w:hAnsi="Times New Roman" w:cs="Times New Roman"/>
+        </w:rPr>
+        <w:t>as</w:t>
+      </w:r>
+      <w:r>
+        <w:rPr>
+          <w:rFonts w:ascii="Times New Roman" w:hAnsi="Times New Roman" w:cs="Times New Roman"/>
+        </w:rPr>
+        <w:t xml:space="preserve"> available </w:t>
+      </w:r>
+      <w:r>
+        <w:rPr>
+          <w:rFonts w:ascii="Times New Roman" w:hAnsi="Times New Roman" w:cs="Times New Roman"/>
+        </w:rPr>
+        <w:t>via</w:t>
+      </w:r>
+      <w:r>
+        <w:rPr>
+          <w:rFonts w:ascii="Times New Roman" w:hAnsi="Times New Roman" w:cs="Times New Roman"/>
+        </w:rPr>
+        <w:t xml:space="preserve"> messenger applications in 2001. </w:t>
+      </w:r>
+      <w:r>
+        <w:rPr>
+          <w:rFonts w:ascii="Times New Roman" w:hAnsi="Times New Roman" w:cs="Times New Roman"/>
+        </w:rPr>
+        <w:t>Also,</w:t>
+      </w:r>
+      <w:r>
+        <w:rPr>
+          <w:rFonts w:ascii="Times New Roman" w:hAnsi="Times New Roman" w:cs="Times New Roman"/>
+        </w:rPr>
+        <w:t xml:space="preserve"> many chatbots </w:t>
+      </w:r>
+      <w:r>
+        <w:rPr>
+          <w:rFonts w:ascii="Times New Roman" w:hAnsi="Times New Roman" w:cs="Times New Roman"/>
+        </w:rPr>
+        <w:t>such as</w:t>
+      </w:r>
+      <w:r>
+        <w:rPr>
+          <w:rFonts w:ascii="Times New Roman" w:hAnsi="Times New Roman" w:cs="Times New Roman"/>
+        </w:rPr>
+        <w:t xml:space="preserve"> Apple Siri, Amazon Alexa, Microsoft </w:t>
+      </w:r>
+      <w:proofErr w:type="gramStart"/>
+      <w:r>
+        <w:rPr>
+          <w:rFonts w:ascii="Times New Roman" w:hAnsi="Times New Roman" w:cs="Times New Roman"/>
+        </w:rPr>
+        <w:t>Cortana</w:t>
+      </w:r>
+      <w:proofErr w:type="gramEnd"/>
+      <w:r>
+        <w:rPr>
+          <w:rFonts w:ascii="Times New Roman" w:hAnsi="Times New Roman" w:cs="Times New Roman"/>
+        </w:rPr>
+        <w:t xml:space="preserve"> and IBM Watson were introduced and worked as a virtual personal assistant.</w:t>
+      </w:r>
+    </w:p>
+    <w:p>
+      <w:pPr>
+        <w:rPr>
+          <w:rFonts w:ascii="Times New Roman" w:hAnsi="Times New Roman" w:cs="Times New Roman"/>
+          <w:sz w:val="28"/>
+          <w:szCs w:val="28"/>
+        </w:rPr>
+      </w:pPr>
+      <w:r>
+        <w:rPr>
+          <w:rFonts w:ascii="Times New Roman" w:hAnsi="Times New Roman" w:cs="Times New Roman"/>
+          <w:sz w:val="28"/>
+          <w:szCs w:val="28"/>
+        </w:rPr>
         <w:t>Introduction to Chat GPT</w:t>
       </w:r>
     </w:p>
@@ -29,13 +327,37 @@
         <w:rPr>
           <w:rFonts w:ascii="Times New Roman" w:hAnsi="Times New Roman" w:cs="Times New Roman"/>
         </w:rPr>
-        <w:t xml:space="preserve">Chat GPT is a part of the GPT i.e. Generative Pre trained Transformer which transform the wide amount of text data into generate human like text. </w:t>
-      </w:r>
-      <w:r>
-        <w:rPr>
-          <w:rFonts w:ascii="Times New Roman" w:hAnsi="Times New Roman" w:cs="Times New Roman"/>
-        </w:rPr>
-        <w:t xml:space="preserve">Chat GPT is one of the large language models that can perform NLP (Natural Language Processing) tasks such as text summarization, question answering , machine translation grammatically error correction within a single architecture. This model has demonstrated its potential in </w:t>
+        <w:t xml:space="preserve">Chat GPT is a part of the GPT </w:t>
+      </w:r>
+      <w:r>
+        <w:rPr>
+          <w:rFonts w:ascii="Times New Roman" w:hAnsi="Times New Roman" w:cs="Times New Roman"/>
+        </w:rPr>
+        <w:t>i.e.,</w:t>
+      </w:r>
+      <w:r>
+        <w:rPr>
+          <w:rFonts w:ascii="Times New Roman" w:hAnsi="Times New Roman" w:cs="Times New Roman"/>
+        </w:rPr>
+        <w:t xml:space="preserve"> Generative Pre trained Transformer which transform the wide amount of text data into generate human like text. </w:t>
+      </w:r>
+      <w:r>
+        <w:rPr>
+          <w:rFonts w:ascii="Times New Roman" w:hAnsi="Times New Roman" w:cs="Times New Roman"/>
+        </w:rPr>
+        <w:t xml:space="preserve">Chat GPT is one of the large language models that can perform NLP (Natural Language Processing) tasks such as text summarization, question </w:t>
+      </w:r>
+      <w:r>
+        <w:rPr>
+          <w:rFonts w:ascii="Times New Roman" w:hAnsi="Times New Roman" w:cs="Times New Roman"/>
+        </w:rPr>
+        <w:t>answering,</w:t>
+      </w:r>
+      <w:r>
+        <w:rPr>
+          <w:rFonts w:ascii="Times New Roman" w:hAnsi="Times New Roman" w:cs="Times New Roman"/>
+        </w:rPr>
+        <w:t xml:space="preserve"> machine translation grammatically error correction within a single architecture. This model has demonstrated its potential in </w:t>
       </w:r>
       <w:r>
         <w:rPr>
@@ -261,7 +583,13 @@
         <w:rPr>
           <w:rFonts w:ascii="Times New Roman" w:hAnsi="Times New Roman" w:cs="Times New Roman"/>
         </w:rPr>
-        <w:t>Similarly both Chat GPT and DALLE-E 2 were developed by Open</w:t>
+        <w:t>Similarly,</w:t>
+      </w:r>
+      <w:r>
+        <w:rPr>
+          <w:rFonts w:ascii="Times New Roman" w:hAnsi="Times New Roman" w:cs="Times New Roman"/>
+        </w:rPr>
+        <w:t xml:space="preserve"> both Chat GPT and DALLE-E 2 were developed by Open</w:t>
       </w:r>
       <w:r>
         <w:rPr>
@@ -297,7 +625,26 @@
         <w:rPr>
           <w:rFonts w:ascii="Times New Roman" w:hAnsi="Times New Roman" w:cs="Times New Roman"/>
         </w:rPr>
-        <w:t>The pre training data sizes grow from Web text (38GB) to Common Crawl (570GB after filtering) and the foundation model size grows from 1.5B to 175B.[ 8 and 9.]</w:t>
+        <w:t xml:space="preserve">The pre training data sizes grow from Web text (38GB) to Common Crawl (570GB after filtering) and the foundation model size </w:t>
+      </w:r>
+      <w:r>
+        <w:rPr>
+          <w:rFonts w:ascii="Times New Roman" w:hAnsi="Times New Roman" w:cs="Times New Roman"/>
+        </w:rPr>
+        <w:lastRenderedPageBreak/>
+        <w:t>grows from 1.5B to 175</w:t>
+      </w:r>
+      <w:r>
+        <w:rPr>
+          <w:rFonts w:ascii="Times New Roman" w:hAnsi="Times New Roman" w:cs="Times New Roman"/>
+        </w:rPr>
+        <w:t>B. [</w:t>
+      </w:r>
+      <w:r>
+        <w:rPr>
+          <w:rFonts w:ascii="Times New Roman" w:hAnsi="Times New Roman" w:cs="Times New Roman"/>
+        </w:rPr>
+        <w:t xml:space="preserve"> 8 and 9.]</w:t>
       </w:r>
       <w:r>
         <w:rPr>
@@ -315,7 +662,33 @@
         <w:rPr>
           <w:rFonts w:ascii="Times New Roman" w:hAnsi="Times New Roman" w:cs="Times New Roman"/>
         </w:rPr>
-        <w:t xml:space="preserve">There are three types of machine learning i.e. supervised learning, unsupervised learning and reinforcement learning. </w:t>
+        <w:t xml:space="preserve">There are three types of </w:t>
+      </w:r>
+      <w:r>
+        <w:rPr>
+          <w:rFonts w:ascii="Times New Roman" w:hAnsi="Times New Roman" w:cs="Times New Roman"/>
+        </w:rPr>
+        <w:t>machines</w:t>
+      </w:r>
+      <w:r>
+        <w:rPr>
+          <w:rFonts w:ascii="Times New Roman" w:hAnsi="Times New Roman" w:cs="Times New Roman"/>
+        </w:rPr>
+        <w:t xml:space="preserve"> learning </w:t>
+      </w:r>
+      <w:proofErr w:type="gramStart"/>
+      <w:r>
+        <w:rPr>
+          <w:rFonts w:ascii="Times New Roman" w:hAnsi="Times New Roman" w:cs="Times New Roman"/>
+        </w:rPr>
+        <w:t>i.e.</w:t>
+      </w:r>
+      <w:proofErr w:type="gramEnd"/>
+      <w:r>
+        <w:rPr>
+          <w:rFonts w:ascii="Times New Roman" w:hAnsi="Times New Roman" w:cs="Times New Roman"/>
+        </w:rPr>
+        <w:t xml:space="preserve"> supervised learning, unsupervised learning and reinforcement learning. </w:t>
       </w:r>
     </w:p>
     <w:p>
@@ -454,7 +827,35 @@
         <w:rPr>
           <w:rFonts w:ascii="Times New Roman" w:hAnsi="Times New Roman" w:cs="Times New Roman"/>
         </w:rPr>
-        <w:t xml:space="preserve">GPT – 1: This is the first version of GPT released on 2018. A neural network architecture i.e. Transformer architecture was used in this version to do NLP (Natural Language Processing) tasks such as machine translation and language modeling. </w:t>
+        <w:t xml:space="preserve">GPT – 1: This is the first version of GPT released </w:t>
+      </w:r>
+      <w:proofErr w:type="gramStart"/>
+      <w:r>
+        <w:rPr>
+          <w:rFonts w:ascii="Times New Roman" w:hAnsi="Times New Roman" w:cs="Times New Roman"/>
+        </w:rPr>
+        <w:t>on</w:t>
+      </w:r>
+      <w:proofErr w:type="gramEnd"/>
+      <w:r>
+        <w:rPr>
+          <w:rFonts w:ascii="Times New Roman" w:hAnsi="Times New Roman" w:cs="Times New Roman"/>
+        </w:rPr>
+        <w:t xml:space="preserve"> 2018. A neural network architecture </w:t>
+      </w:r>
+      <w:proofErr w:type="gramStart"/>
+      <w:r>
+        <w:rPr>
+          <w:rFonts w:ascii="Times New Roman" w:hAnsi="Times New Roman" w:cs="Times New Roman"/>
+        </w:rPr>
+        <w:t>i.e.</w:t>
+      </w:r>
+      <w:proofErr w:type="gramEnd"/>
+      <w:r>
+        <w:rPr>
+          <w:rFonts w:ascii="Times New Roman" w:hAnsi="Times New Roman" w:cs="Times New Roman"/>
+        </w:rPr>
+        <w:t xml:space="preserve"> Transformer architecture was used in this version to do NLP (Natural Language Processing) tasks such as machine translation and language modeling. </w:t>
       </w:r>
       <w:r>
         <w:rPr>
@@ -524,14 +925,7 @@
         <w:rPr>
           <w:rFonts w:ascii="Times New Roman" w:hAnsi="Times New Roman" w:cs="Times New Roman"/>
         </w:rPr>
-        <w:t xml:space="preserve">It is the improvised version of GPT -1 with 1.5 billion parameters with greatest parameters at that time. It was released on 2019 with modified normalization with Web Text: 40 GB of text. The </w:t>
-      </w:r>
-      <w:r>
-        <w:rPr>
-          <w:rFonts w:ascii="Times New Roman" w:hAnsi="Times New Roman" w:cs="Times New Roman"/>
-        </w:rPr>
-        <w:lastRenderedPageBreak/>
-        <w:t xml:space="preserve">notable feature of this version </w:t>
+        <w:t xml:space="preserve">It is the improvised version of GPT -1 with 1.5 billion parameters with greatest parameters at that time. It was released on 2019 with modified normalization with Web Text: 40 GB of text. The notable feature of this version </w:t>
       </w:r>
       <w:r>
         <w:rPr>
@@ -748,7 +1142,33 @@
         <w:rPr>
           <w:rFonts w:ascii="Times New Roman" w:hAnsi="Times New Roman" w:cs="Times New Roman"/>
         </w:rPr>
-        <w:t xml:space="preserve">And Chat GPT with 175 billion parameters count uses version GPT-3.5 with fine tuned of both reinforcement learning from human feedback and supervised learning. </w:t>
+        <w:t xml:space="preserve">And Chat GPT with 175 billion parameters count uses version GPT-3.5 with </w:t>
+      </w:r>
+      <w:r>
+        <w:rPr>
+          <w:rFonts w:ascii="Times New Roman" w:hAnsi="Times New Roman" w:cs="Times New Roman"/>
+        </w:rPr>
+        <w:t>fine-tuned</w:t>
+      </w:r>
+      <w:r>
+        <w:rPr>
+          <w:rFonts w:ascii="Times New Roman" w:hAnsi="Times New Roman" w:cs="Times New Roman"/>
+        </w:rPr>
+        <w:t xml:space="preserve"> of both </w:t>
+      </w:r>
+      <w:proofErr w:type="gramStart"/>
+      <w:r>
+        <w:rPr>
+          <w:rFonts w:ascii="Times New Roman" w:hAnsi="Times New Roman" w:cs="Times New Roman"/>
+        </w:rPr>
+        <w:t>reinforcement</w:t>
+      </w:r>
+      <w:proofErr w:type="gramEnd"/>
+      <w:r>
+        <w:rPr>
+          <w:rFonts w:ascii="Times New Roman" w:hAnsi="Times New Roman" w:cs="Times New Roman"/>
+        </w:rPr>
+        <w:t xml:space="preserve"> learning from human feedback and supervised learning. </w:t>
       </w:r>
     </w:p>
     <w:p>
@@ -789,7 +1209,14 @@
         <w:rPr>
           <w:rFonts w:ascii="Times New Roman" w:hAnsi="Times New Roman" w:cs="Times New Roman"/>
         </w:rPr>
-        <w:t xml:space="preserve">The development of GPT-4 took advantage of lessons learned from the Open AI and Chat GPT adversarial testing programs and made iterative adjustments over a period of six months, resulting in improvements in terms of factuality, controllability, and boundary compliance. Still there is room for improvement.  </w:t>
+        <w:t xml:space="preserve">The development of GPT-4 took advantage of lessons learned from the Open AI and Chat GPT adversarial testing programs </w:t>
+      </w:r>
+      <w:r>
+        <w:rPr>
+          <w:rFonts w:ascii="Times New Roman" w:hAnsi="Times New Roman" w:cs="Times New Roman"/>
+        </w:rPr>
+        <w:lastRenderedPageBreak/>
+        <w:t xml:space="preserve">and made iterative adjustments over a period of six months, resulting in improvements in terms of factuality, controllability, and boundary compliance. Still there is room for improvement.  </w:t>
       </w:r>
     </w:p>
     <w:p>
@@ -828,7 +1255,19 @@
         <w:rPr>
           <w:rFonts w:ascii="Times New Roman" w:hAnsi="Times New Roman" w:cs="Times New Roman"/>
         </w:rPr>
-        <w:t>The working procedure of Chat GPT can be divided into two types i.e. Query procedure and Response.</w:t>
+        <w:t xml:space="preserve">The working procedure of Chat GPT can be divided into two types </w:t>
+      </w:r>
+      <w:r>
+        <w:rPr>
+          <w:rFonts w:ascii="Times New Roman" w:hAnsi="Times New Roman" w:cs="Times New Roman"/>
+        </w:rPr>
+        <w:t>i.e.,</w:t>
+      </w:r>
+      <w:r>
+        <w:rPr>
+          <w:rFonts w:ascii="Times New Roman" w:hAnsi="Times New Roman" w:cs="Times New Roman"/>
+        </w:rPr>
+        <w:t xml:space="preserve"> Query procedure and Response.</w:t>
       </w:r>
     </w:p>
     <w:p>
@@ -842,7 +1281,19 @@
         <w:rPr>
           <w:rFonts w:ascii="Times New Roman" w:hAnsi="Times New Roman" w:cs="Times New Roman"/>
         </w:rPr>
-        <w:t xml:space="preserve">An artificially intelligent super computer is the device behind the Chat GPT. These computers are trained with numerous parameters on a massive data set </w:t>
+        <w:t xml:space="preserve">An artificially intelligent </w:t>
+      </w:r>
+      <w:r>
+        <w:rPr>
+          <w:rFonts w:ascii="Times New Roman" w:hAnsi="Times New Roman" w:cs="Times New Roman"/>
+        </w:rPr>
+        <w:t>supercomputer</w:t>
+      </w:r>
+      <w:r>
+        <w:rPr>
+          <w:rFonts w:ascii="Times New Roman" w:hAnsi="Times New Roman" w:cs="Times New Roman"/>
+        </w:rPr>
+        <w:t xml:space="preserve"> is the device behind the Chat GPT. These computers are trained with numerous parameters on a massive data set </w:t>
       </w:r>
       <w:r>
         <w:rPr>
@@ -860,7 +1311,19 @@
         <w:rPr>
           <w:rFonts w:ascii="Times New Roman" w:hAnsi="Times New Roman" w:cs="Times New Roman"/>
         </w:rPr>
-        <w:t xml:space="preserve"> Usually, user makes a Query to the Chat GPT. Then that query is sent to the super computer and is processed. The probable output is generated by the query generation circuitry and that output data are fine tuned. After this process, Chat GPT is directed to response. Finally, the conversational interface interacts with human and provide human like response in Chat GPT. </w:t>
+        <w:t xml:space="preserve"> Usually, user makes a Query to the Chat GPT. Then that query is sent to the </w:t>
+      </w:r>
+      <w:r>
+        <w:rPr>
+          <w:rFonts w:ascii="Times New Roman" w:hAnsi="Times New Roman" w:cs="Times New Roman"/>
+        </w:rPr>
+        <w:t>supercomputer</w:t>
+      </w:r>
+      <w:r>
+        <w:rPr>
+          <w:rFonts w:ascii="Times New Roman" w:hAnsi="Times New Roman" w:cs="Times New Roman"/>
+        </w:rPr>
+        <w:t xml:space="preserve"> and is processed. The probable output is generated by the query generation circuitry and that output data are fine tuned. After this process, Chat GPT is directed to response. Finally, the conversational interface interacts with human and provide human like response in Chat GPT. </w:t>
       </w:r>
     </w:p>
     <w:p>
@@ -913,14 +1376,25 @@
         <w:rPr>
           <w:rFonts w:ascii="Times New Roman" w:hAnsi="Times New Roman" w:cs="Times New Roman"/>
         </w:rPr>
-        <w:lastRenderedPageBreak/>
         <w:t xml:space="preserve">Collecting comparative data </w:t>
       </w:r>
       <w:r>
         <w:rPr>
           <w:rFonts w:ascii="Times New Roman" w:hAnsi="Times New Roman" w:cs="Times New Roman"/>
         </w:rPr>
-        <w:t xml:space="preserve">and training reward models. Then the prompt and some model output are sampled. Labeler organizes the output from best to worst. </w:t>
+        <w:t xml:space="preserve">and training reward models. Then the prompt and some model </w:t>
+      </w:r>
+      <w:r>
+        <w:rPr>
+          <w:rFonts w:ascii="Times New Roman" w:hAnsi="Times New Roman" w:cs="Times New Roman"/>
+        </w:rPr>
+        <w:t>outputs</w:t>
+      </w:r>
+      <w:r>
+        <w:rPr>
+          <w:rFonts w:ascii="Times New Roman" w:hAnsi="Times New Roman" w:cs="Times New Roman"/>
+        </w:rPr>
+        <w:t xml:space="preserve"> are sampled. Labeler organizes the output from best to worst. </w:t>
       </w:r>
     </w:p>
     <w:p>
@@ -993,8 +1467,8 @@
 </file>
 
 <file path=word/numbering.xml><?xml version="1.0" encoding="utf-8"?>
-<w:numbering xmlns:ve="http://schemas.openxmlformats.org/markup-compatibility/2006" xmlns:o="urn:schemas-microsoft-com:office:office" xmlns:r="http://schemas.openxmlformats.org/officeDocument/2006/relationships" xmlns:m="http://schemas.openxmlformats.org/officeDocument/2006/math" xmlns:v="urn:schemas-microsoft-com:vml" xmlns:wp="http://schemas.openxmlformats.org/drawingml/2006/wordprocessingDrawing" xmlns:w10="urn:schemas-microsoft-com:office:word" xmlns:w="http://schemas.openxmlformats.org/wordprocessingml/2006/main" xmlns:wne="http://schemas.microsoft.com/office/word/2006/wordml">
-  <w:abstractNum w:abstractNumId="0">
+<w:numbering xmlns:wpc="http://schemas.microsoft.com/office/word/2010/wordprocessingCanvas" xmlns:cx="http://schemas.microsoft.com/office/drawing/2014/chartex" xmlns:cx1="http://schemas.microsoft.com/office/drawing/2015/9/8/chartex" xmlns:cx2="http://schemas.microsoft.com/office/drawing/2015/10/21/chartex" xmlns:cx3="http://schemas.microsoft.com/office/drawing/2016/5/9/chartex" xmlns:cx4="http://schemas.microsoft.com/office/drawing/2016/5/10/chartex" xmlns:cx5="http://schemas.microsoft.com/office/drawing/2016/5/11/chartex" xmlns:cx6="http://schemas.microsoft.com/office/drawing/2016/5/12/chartex" xmlns:cx7="http://schemas.microsoft.com/office/drawing/2016/5/13/chartex" xmlns:cx8="http://schemas.microsoft.com/office/drawing/2016/5/14/chartex" xmlns:mc="http://schemas.openxmlformats.org/markup-compatibility/2006" xmlns:aink="http://schemas.microsoft.com/office/drawing/2016/ink" xmlns:am3d="http://schemas.microsoft.com/office/drawing/2017/model3d" xmlns:o="urn:schemas-microsoft-com:office:office" xmlns:oel="http://schemas.microsoft.com/office/2019/extlst" xmlns:r="http://schemas.openxmlformats.org/officeDocument/2006/relationships" xmlns:m="http://schemas.openxmlformats.org/officeDocument/2006/math" xmlns:v="urn:schemas-microsoft-com:vml" xmlns:wp14="http://schemas.microsoft.com/office/word/2010/wordprocessingDrawing" xmlns:wp="http://schemas.openxmlformats.org/drawingml/2006/wordprocessingDrawing" xmlns:w10="urn:schemas-microsoft-com:office:word" xmlns:w="http://schemas.openxmlformats.org/wordprocessingml/2006/main" xmlns:w14="http://schemas.microsoft.com/office/word/2010/wordml" xmlns:w15="http://schemas.microsoft.com/office/word/2012/wordml" xmlns:w16cex="http://schemas.microsoft.com/office/word/2018/wordml/cex" xmlns:w16cid="http://schemas.microsoft.com/office/word/2016/wordml/cid" xmlns:w16="http://schemas.microsoft.com/office/word/2018/wordml" xmlns:w16du="http://schemas.microsoft.com/office/word/2023/wordml/word16du" xmlns:w16sdtdh="http://schemas.microsoft.com/office/word/2020/wordml/sdtdatahash" xmlns:w16se="http://schemas.microsoft.com/office/word/2015/wordml/symex" xmlns:wpg="http://schemas.microsoft.com/office/word/2010/wordprocessingGroup" xmlns:wpi="http://schemas.microsoft.com/office/word/2010/wordprocessingInk" xmlns:wne="http://schemas.microsoft.com/office/word/2006/wordml" xmlns:wps="http://schemas.microsoft.com/office/word/2010/wordprocessingShape" mc:Ignorable="w14 w15 w16se w16cid w16 w16cex w16sdtdh wp14">
+  <w:abstractNum w:abstractNumId="0" w15:restartNumberingAfterBreak="0">
     <w:nsid w:val="47E43AA1"/>
     <w:multiLevelType w:val="hybridMultilevel"/>
     <w:tmpl w:val="DF6E1F7C"/>
@@ -1080,14 +1554,14 @@
       </w:pPr>
     </w:lvl>
   </w:abstractNum>
-  <w:num w:numId="1">
+  <w:num w:numId="1" w16cid:durableId="554855681">
     <w:abstractNumId w:val="0"/>
   </w:num>
 </w:numbering>
 </file>
 
 <file path=word/styles.xml><?xml version="1.0" encoding="utf-8"?>
-<w:styles xmlns:r="http://schemas.openxmlformats.org/officeDocument/2006/relationships" xmlns:w="http://schemas.openxmlformats.org/wordprocessingml/2006/main">
+<w:styles xmlns:mc="http://schemas.openxmlformats.org/markup-compatibility/2006" xmlns:r="http://schemas.openxmlformats.org/officeDocument/2006/relationships" xmlns:w="http://schemas.openxmlformats.org/wordprocessingml/2006/main" xmlns:w14="http://schemas.microsoft.com/office/word/2010/wordml" xmlns:w15="http://schemas.microsoft.com/office/word/2012/wordml" xmlns:w16cex="http://schemas.microsoft.com/office/word/2018/wordml/cex" xmlns:w16cid="http://schemas.microsoft.com/office/word/2016/wordml/cid" xmlns:w16="http://schemas.microsoft.com/office/word/2018/wordml" xmlns:w16sdtdh="http://schemas.microsoft.com/office/word/2020/wordml/sdtdatahash" xmlns:w16se="http://schemas.microsoft.com/office/word/2015/wordml/symex" mc:Ignorable="w14 w15 w16se w16cid w16 w16cex w16sdtdh">
   <w:docDefaults>
     <w:rPrDefault>
       <w:rPr>
@@ -1103,144 +1577,383 @@
       </w:pPr>
     </w:pPrDefault>
   </w:docDefaults>
-  <w:latentStyles w:defLockedState="0" w:defUIPriority="99" w:defSemiHidden="1" w:defUnhideWhenUsed="1" w:defQFormat="0" w:count="267">
-    <w:lsdException w:name="Normal" w:semiHidden="0" w:uiPriority="0" w:unhideWhenUsed="0" w:qFormat="1"/>
-    <w:lsdException w:name="heading 1" w:semiHidden="0" w:uiPriority="9" w:unhideWhenUsed="0" w:qFormat="1"/>
-    <w:lsdException w:name="heading 2" w:uiPriority="9" w:qFormat="1"/>
-    <w:lsdException w:name="heading 3" w:uiPriority="9" w:qFormat="1"/>
-    <w:lsdException w:name="heading 4" w:uiPriority="9" w:qFormat="1"/>
-    <w:lsdException w:name="heading 5" w:uiPriority="9" w:qFormat="1"/>
-    <w:lsdException w:name="heading 6" w:uiPriority="9" w:qFormat="1"/>
-    <w:lsdException w:name="heading 7" w:uiPriority="9" w:qFormat="1"/>
-    <w:lsdException w:name="heading 8" w:uiPriority="9" w:qFormat="1"/>
-    <w:lsdException w:name="heading 9" w:uiPriority="9" w:qFormat="1"/>
-    <w:lsdException w:name="toc 1" w:uiPriority="39"/>
-    <w:lsdException w:name="toc 2" w:uiPriority="39"/>
-    <w:lsdException w:name="toc 3" w:uiPriority="39"/>
-    <w:lsdException w:name="toc 4" w:uiPriority="39"/>
-    <w:lsdException w:name="toc 5" w:uiPriority="39"/>
-    <w:lsdException w:name="toc 6" w:uiPriority="39"/>
-    <w:lsdException w:name="toc 7" w:uiPriority="39"/>
-    <w:lsdException w:name="toc 8" w:uiPriority="39"/>
-    <w:lsdException w:name="toc 9" w:uiPriority="39"/>
-    <w:lsdException w:name="caption" w:uiPriority="35" w:qFormat="1"/>
-    <w:lsdException w:name="Title" w:semiHidden="0" w:uiPriority="10" w:unhideWhenUsed="0" w:qFormat="1"/>
-    <w:lsdException w:name="Default Paragraph Font" w:uiPriority="1"/>
-    <w:lsdException w:name="Subtitle" w:semiHidden="0" w:uiPriority="11" w:unhideWhenUsed="0" w:qFormat="1"/>
-    <w:lsdException w:name="Strong" w:semiHidden="0" w:uiPriority="22" w:unhideWhenUsed="0" w:qFormat="1"/>
-    <w:lsdException w:name="Emphasis" w:semiHidden="0" w:uiPriority="20" w:unhideWhenUsed="0" w:qFormat="1"/>
-    <w:lsdException w:name="Table Grid" w:semiHidden="0" w:uiPriority="59" w:unhideWhenUsed="0"/>
-    <w:lsdException w:name="Placeholder Text" w:unhideWhenUsed="0"/>
-    <w:lsdException w:name="No Spacing" w:semiHidden="0" w:uiPriority="1" w:unhideWhenUsed="0" w:qFormat="1"/>
-    <w:lsdException w:name="Light Shading" w:semiHidden="0" w:uiPriority="60" w:unhideWhenUsed="0"/>
-    <w:lsdException w:name="Light List" w:semiHidden="0" w:uiPriority="61" w:unhideWhenUsed="0"/>
-    <w:lsdException w:name="Light Grid" w:semiHidden="0" w:uiPriority="62" w:unhideWhenUsed="0"/>
-    <w:lsdException w:name="Medium Shading 1" w:semiHidden="0" w:uiPriority="63" w:unhideWhenUsed="0"/>
-    <w:lsdException w:name="Medium Shading 2" w:semiHidden="0" w:uiPriority="64" w:unhideWhenUsed="0"/>
-    <w:lsdException w:name="Medium List 1" w:semiHidden="0" w:uiPriority="65" w:unhideWhenUsed="0"/>
-    <w:lsdException w:name="Medium List 2" w:semiHidden="0" w:uiPriority="66" w:unhideWhenUsed="0"/>
-    <w:lsdException w:name="Medium Grid 1" w:semiHidden="0" w:uiPriority="67" w:unhideWhenUsed="0"/>
-    <w:lsdException w:name="Medium Grid 2" w:semiHidden="0" w:uiPriority="68" w:unhideWhenUsed="0"/>
-    <w:lsdException w:name="Medium Grid 3" w:semiHidden="0" w:uiPriority="69" w:unhideWhenUsed="0"/>
-    <w:lsdException w:name="Dark List" w:semiHidden="0" w:uiPriority="70" w:unhideWhenUsed="0"/>
-    <w:lsdException w:name="Colorful Shading" w:semiHidden="0" w:uiPriority="71" w:unhideWhenUsed="0"/>
-    <w:lsdException w:name="Colorful List" w:semiHidden="0" w:uiPriority="72" w:unhideWhenUsed="0"/>
-    <w:lsdException w:name="Colorful Grid" w:semiHidden="0" w:uiPriority="73" w:unhideWhenUsed="0"/>
-    <w:lsdException w:name="Light Shading Accent 1" w:semiHidden="0" w:uiPriority="60" w:unhideWhenUsed="0"/>
-    <w:lsdException w:name="Light List Accent 1" w:semiHidden="0" w:uiPriority="61" w:unhideWhenUsed="0"/>
-    <w:lsdException w:name="Light Grid Accent 1" w:semiHidden="0" w:uiPriority="62" w:unhideWhenUsed="0"/>
-    <w:lsdException w:name="Medium Shading 1 Accent 1" w:semiHidden="0" w:uiPriority="63" w:unhideWhenUsed="0"/>
-    <w:lsdException w:name="Medium Shading 2 Accent 1" w:semiHidden="0" w:uiPriority="64" w:unhideWhenUsed="0"/>
-    <w:lsdException w:name="Medium List 1 Accent 1" w:semiHidden="0" w:uiPriority="65" w:unhideWhenUsed="0"/>
-    <w:lsdException w:name="Revision" w:unhideWhenUsed="0"/>
-    <w:lsdException w:name="List Paragraph" w:semiHidden="0" w:uiPriority="34" w:unhideWhenUsed="0" w:qFormat="1"/>
-    <w:lsdException w:name="Quote" w:semiHidden="0" w:uiPriority="29" w:unhideWhenUsed="0" w:qFormat="1"/>
-    <w:lsdException w:name="Intense Quote" w:semiHidden="0" w:uiPriority="30" w:unhideWhenUsed="0" w:qFormat="1"/>
-    <w:lsdException w:name="Medium List 2 Accent 1" w:semiHidden="0" w:uiPriority="66" w:unhideWhenUsed="0"/>
-    <w:lsdException w:name="Medium Grid 1 Accent 1" w:semiHidden="0" w:uiPriority="67" w:unhideWhenUsed="0"/>
-    <w:lsdException w:name="Medium Grid 2 Accent 1" w:semiHidden="0" w:uiPriority="68" w:unhideWhenUsed="0"/>
-    <w:lsdException w:name="Medium Grid 3 Accent 1" w:semiHidden="0" w:uiPriority="69" w:unhideWhenUsed="0"/>
-    <w:lsdException w:name="Dark List Accent 1" w:semiHidden="0" w:uiPriority="70" w:unhideWhenUsed="0"/>
-    <w:lsdException w:name="Colorful Shading Accent 1" w:semiHidden="0" w:uiPriority="71" w:unhideWhenUsed="0"/>
-    <w:lsdException w:name="Colorful List Accent 1" w:semiHidden="0" w:uiPriority="72" w:unhideWhenUsed="0"/>
-    <w:lsdException w:name="Colorful Grid Accent 1" w:semiHidden="0" w:uiPriority="73" w:unhideWhenUsed="0"/>
-    <w:lsdException w:name="Light Shading Accent 2" w:semiHidden="0" w:uiPriority="60" w:unhideWhenUsed="0"/>
-    <w:lsdException w:name="Light List Accent 2" w:semiHidden="0" w:uiPriority="61" w:unhideWhenUsed="0"/>
-    <w:lsdException w:name="Light Grid Accent 2" w:semiHidden="0" w:uiPriority="62" w:unhideWhenUsed="0"/>
-    <w:lsdException w:name="Medium Shading 1 Accent 2" w:semiHidden="0" w:uiPriority="63" w:unhideWhenUsed="0"/>
-    <w:lsdException w:name="Medium Shading 2 Accent 2" w:semiHidden="0" w:uiPriority="64" w:unhideWhenUsed="0"/>
-    <w:lsdException w:name="Medium List 1 Accent 2" w:semiHidden="0" w:uiPriority="65" w:unhideWhenUsed="0"/>
-    <w:lsdException w:name="Medium List 2 Accent 2" w:semiHidden="0" w:uiPriority="66" w:unhideWhenUsed="0"/>
-    <w:lsdException w:name="Medium Grid 1 Accent 2" w:semiHidden="0" w:uiPriority="67" w:unhideWhenUsed="0"/>
-    <w:lsdException w:name="Medium Grid 2 Accent 2" w:semiHidden="0" w:uiPriority="68" w:unhideWhenUsed="0"/>
-    <w:lsdException w:name="Medium Grid 3 Accent 2" w:semiHidden="0" w:uiPriority="69" w:unhideWhenUsed="0"/>
-    <w:lsdException w:name="Dark List Accent 2" w:semiHidden="0" w:uiPriority="70" w:unhideWhenUsed="0"/>
-    <w:lsdException w:name="Colorful Shading Accent 2" w:semiHidden="0" w:uiPriority="71" w:unhideWhenUsed="0"/>
-    <w:lsdException w:name="Colorful List Accent 2" w:semiHidden="0" w:uiPriority="72" w:unhideWhenUsed="0"/>
-    <w:lsdException w:name="Colorful Grid Accent 2" w:semiHidden="0" w:uiPriority="73" w:unhideWhenUsed="0"/>
-    <w:lsdException w:name="Light Shading Accent 3" w:semiHidden="0" w:uiPriority="60" w:unhideWhenUsed="0"/>
-    <w:lsdException w:name="Light List Accent 3" w:semiHidden="0" w:uiPriority="61" w:unhideWhenUsed="0"/>
-    <w:lsdException w:name="Light Grid Accent 3" w:semiHidden="0" w:uiPriority="62" w:unhideWhenUsed="0"/>
-    <w:lsdException w:name="Medium Shading 1 Accent 3" w:semiHidden="0" w:uiPriority="63" w:unhideWhenUsed="0"/>
-    <w:lsdException w:name="Medium Shading 2 Accent 3" w:semiHidden="0" w:uiPriority="64" w:unhideWhenUsed="0"/>
-    <w:lsdException w:name="Medium List 1 Accent 3" w:semiHidden="0" w:uiPriority="65" w:unhideWhenUsed="0"/>
-    <w:lsdException w:name="Medium List 2 Accent 3" w:semiHidden="0" w:uiPriority="66" w:unhideWhenUsed="0"/>
-    <w:lsdException w:name="Medium Grid 1 Accent 3" w:semiHidden="0" w:uiPriority="67" w:unhideWhenUsed="0"/>
-    <w:lsdException w:name="Medium Grid 2 Accent 3" w:semiHidden="0" w:uiPriority="68" w:unhideWhenUsed="0"/>
-    <w:lsdException w:name="Medium Grid 3 Accent 3" w:semiHidden="0" w:uiPriority="69" w:unhideWhenUsed="0"/>
-    <w:lsdException w:name="Dark List Accent 3" w:semiHidden="0" w:uiPriority="70" w:unhideWhenUsed="0"/>
-    <w:lsdException w:name="Colorful Shading Accent 3" w:semiHidden="0" w:uiPriority="71" w:unhideWhenUsed="0"/>
-    <w:lsdException w:name="Colorful List Accent 3" w:semiHidden="0" w:uiPriority="72" w:unhideWhenUsed="0"/>
-    <w:lsdException w:name="Colorful Grid Accent 3" w:semiHidden="0" w:uiPriority="73" w:unhideWhenUsed="0"/>
-    <w:lsdException w:name="Light Shading Accent 4" w:semiHidden="0" w:uiPriority="60" w:unhideWhenUsed="0"/>
-    <w:lsdException w:name="Light List Accent 4" w:semiHidden="0" w:uiPriority="61" w:unhideWhenUsed="0"/>
-    <w:lsdException w:name="Light Grid Accent 4" w:semiHidden="0" w:uiPriority="62" w:unhideWhenUsed="0"/>
-    <w:lsdException w:name="Medium Shading 1 Accent 4" w:semiHidden="0" w:uiPriority="63" w:unhideWhenUsed="0"/>
-    <w:lsdException w:name="Medium Shading 2 Accent 4" w:semiHidden="0" w:uiPriority="64" w:unhideWhenUsed="0"/>
-    <w:lsdException w:name="Medium List 1 Accent 4" w:semiHidden="0" w:uiPriority="65" w:unhideWhenUsed="0"/>
-    <w:lsdException w:name="Medium List 2 Accent 4" w:semiHidden="0" w:uiPriority="66" w:unhideWhenUsed="0"/>
-    <w:lsdException w:name="Medium Grid 1 Accent 4" w:semiHidden="0" w:uiPriority="67" w:unhideWhenUsed="0"/>
-    <w:lsdException w:name="Medium Grid 2 Accent 4" w:semiHidden="0" w:uiPriority="68" w:unhideWhenUsed="0"/>
-    <w:lsdException w:name="Medium Grid 3 Accent 4" w:semiHidden="0" w:uiPriority="69" w:unhideWhenUsed="0"/>
-    <w:lsdException w:name="Dark List Accent 4" w:semiHidden="0" w:uiPriority="70" w:unhideWhenUsed="0"/>
-    <w:lsdException w:name="Colorful Shading Accent 4" w:semiHidden="0" w:uiPriority="71" w:unhideWhenUsed="0"/>
-    <w:lsdException w:name="Colorful List Accent 4" w:semiHidden="0" w:uiPriority="72" w:unhideWhenUsed="0"/>
-    <w:lsdException w:name="Colorful Grid Accent 4" w:semiHidden="0" w:uiPriority="73" w:unhideWhenUsed="0"/>
-    <w:lsdException w:name="Light Shading Accent 5" w:semiHidden="0" w:uiPriority="60" w:unhideWhenUsed="0"/>
-    <w:lsdException w:name="Light List Accent 5" w:semiHidden="0" w:uiPriority="61" w:unhideWhenUsed="0"/>
-    <w:lsdException w:name="Light Grid Accent 5" w:semiHidden="0" w:uiPriority="62" w:unhideWhenUsed="0"/>
-    <w:lsdException w:name="Medium Shading 1 Accent 5" w:semiHidden="0" w:uiPriority="63" w:unhideWhenUsed="0"/>
-    <w:lsdException w:name="Medium Shading 2 Accent 5" w:semiHidden="0" w:uiPriority="64" w:unhideWhenUsed="0"/>
-    <w:lsdException w:name="Medium List 1 Accent 5" w:semiHidden="0" w:uiPriority="65" w:unhideWhenUsed="0"/>
-    <w:lsdException w:name="Medium List 2 Accent 5" w:semiHidden="0" w:uiPriority="66" w:unhideWhenUsed="0"/>
-    <w:lsdException w:name="Medium Grid 1 Accent 5" w:semiHidden="0" w:uiPriority="67" w:unhideWhenUsed="0"/>
-    <w:lsdException w:name="Medium Grid 2 Accent 5" w:semiHidden="0" w:uiPriority="68" w:unhideWhenUsed="0"/>
-    <w:lsdException w:name="Medium Grid 3 Accent 5" w:semiHidden="0" w:uiPriority="69" w:unhideWhenUsed="0"/>
-    <w:lsdException w:name="Dark List Accent 5" w:semiHidden="0" w:uiPriority="70" w:unhideWhenUsed="0"/>
-    <w:lsdException w:name="Colorful Shading Accent 5" w:semiHidden="0" w:uiPriority="71" w:unhideWhenUsed="0"/>
-    <w:lsdException w:name="Colorful List Accent 5" w:semiHidden="0" w:uiPriority="72" w:unhideWhenUsed="0"/>
-    <w:lsdException w:name="Colorful Grid Accent 5" w:semiHidden="0" w:uiPriority="73" w:unhideWhenUsed="0"/>
-    <w:lsdException w:name="Light Shading Accent 6" w:semiHidden="0" w:uiPriority="60" w:unhideWhenUsed="0"/>
-    <w:lsdException w:name="Light List Accent 6" w:semiHidden="0" w:uiPriority="61" w:unhideWhenUsed="0"/>
-    <w:lsdException w:name="Light Grid Accent 6" w:semiHidden="0" w:uiPriority="62" w:unhideWhenUsed="0"/>
-    <w:lsdException w:name="Medium Shading 1 Accent 6" w:semiHidden="0" w:uiPriority="63" w:unhideWhenUsed="0"/>
-    <w:lsdException w:name="Medium Shading 2 Accent 6" w:semiHidden="0" w:uiPriority="64" w:unhideWhenUsed="0"/>
-    <w:lsdException w:name="Medium List 1 Accent 6" w:semiHidden="0" w:uiPriority="65" w:unhideWhenUsed="0"/>
-    <w:lsdException w:name="Medium List 2 Accent 6" w:semiHidden="0" w:uiPriority="66" w:unhideWhenUsed="0"/>
-    <w:lsdException w:name="Medium Grid 1 Accent 6" w:semiHidden="0" w:uiPriority="67" w:unhideWhenUsed="0"/>
-    <w:lsdException w:name="Medium Grid 2 Accent 6" w:semiHidden="0" w:uiPriority="68" w:unhideWhenUsed="0"/>
-    <w:lsdException w:name="Medium Grid 3 Accent 6" w:semiHidden="0" w:uiPriority="69" w:unhideWhenUsed="0"/>
-    <w:lsdException w:name="Dark List Accent 6" w:semiHidden="0" w:uiPriority="70" w:unhideWhenUsed="0"/>
-    <w:lsdException w:name="Colorful Shading Accent 6" w:semiHidden="0" w:uiPriority="71" w:unhideWhenUsed="0"/>
-    <w:lsdException w:name="Colorful List Accent 6" w:semiHidden="0" w:uiPriority="72" w:unhideWhenUsed="0"/>
-    <w:lsdException w:name="Colorful Grid Accent 6" w:semiHidden="0" w:uiPriority="73" w:unhideWhenUsed="0"/>
-    <w:lsdException w:name="Subtle Emphasis" w:semiHidden="0" w:uiPriority="19" w:unhideWhenUsed="0" w:qFormat="1"/>
-    <w:lsdException w:name="Intense Emphasis" w:semiHidden="0" w:uiPriority="21" w:unhideWhenUsed="0" w:qFormat="1"/>
-    <w:lsdException w:name="Subtle Reference" w:semiHidden="0" w:uiPriority="31" w:unhideWhenUsed="0" w:qFormat="1"/>
-    <w:lsdException w:name="Intense Reference" w:semiHidden="0" w:uiPriority="32" w:unhideWhenUsed="0" w:qFormat="1"/>
-    <w:lsdException w:name="Book Title" w:semiHidden="0" w:uiPriority="33" w:unhideWhenUsed="0" w:qFormat="1"/>
-    <w:lsdException w:name="Bibliography" w:uiPriority="37"/>
-    <w:lsdException w:name="TOC Heading" w:uiPriority="39" w:qFormat="1"/>
+  <w:latentStyles w:defLockedState="0" w:defUIPriority="99" w:defSemiHidden="0" w:defUnhideWhenUsed="0" w:defQFormat="0" w:count="376">
+    <w:lsdException w:name="Normal" w:uiPriority="0" w:qFormat="1"/>
+    <w:lsdException w:name="heading 1" w:uiPriority="9" w:qFormat="1"/>
+    <w:lsdException w:name="heading 2" w:semiHidden="1" w:uiPriority="9" w:unhideWhenUsed="1" w:qFormat="1"/>
+    <w:lsdException w:name="heading 3" w:semiHidden="1" w:uiPriority="9" w:unhideWhenUsed="1" w:qFormat="1"/>
+    <w:lsdException w:name="heading 4" w:semiHidden="1" w:uiPriority="9" w:unhideWhenUsed="1" w:qFormat="1"/>
+    <w:lsdException w:name="heading 5" w:semiHidden="1" w:uiPriority="9" w:unhideWhenUsed="1" w:qFormat="1"/>
+    <w:lsdException w:name="heading 6" w:semiHidden="1" w:uiPriority="9" w:unhideWhenUsed="1" w:qFormat="1"/>
+    <w:lsdException w:name="heading 7" w:semiHidden="1" w:uiPriority="9" w:unhideWhenUsed="1" w:qFormat="1"/>
+    <w:lsdException w:name="heading 8" w:semiHidden="1" w:uiPriority="9" w:unhideWhenUsed="1" w:qFormat="1"/>
+    <w:lsdException w:name="heading 9" w:semiHidden="1" w:uiPriority="9" w:unhideWhenUsed="1" w:qFormat="1"/>
+    <w:lsdException w:name="index 1" w:semiHidden="1" w:unhideWhenUsed="1"/>
+    <w:lsdException w:name="index 2" w:semiHidden="1" w:unhideWhenUsed="1"/>
+    <w:lsdException w:name="index 3" w:semiHidden="1" w:unhideWhenUsed="1"/>
+    <w:lsdException w:name="index 4" w:semiHidden="1" w:unhideWhenUsed="1"/>
+    <w:lsdException w:name="index 5" w:semiHidden="1" w:unhideWhenUsed="1"/>
+    <w:lsdException w:name="index 6" w:semiHidden="1" w:unhideWhenUsed="1"/>
+    <w:lsdException w:name="index 7" w:semiHidden="1" w:unhideWhenUsed="1"/>
+    <w:lsdException w:name="index 8" w:semiHidden="1" w:unhideWhenUsed="1"/>
+    <w:lsdException w:name="index 9" w:semiHidden="1" w:unhideWhenUsed="1"/>
+    <w:lsdException w:name="toc 1" w:semiHidden="1" w:uiPriority="39" w:unhideWhenUsed="1"/>
+    <w:lsdException w:name="toc 2" w:semiHidden="1" w:uiPriority="39" w:unhideWhenUsed="1"/>
+    <w:lsdException w:name="toc 3" w:semiHidden="1" w:uiPriority="39" w:unhideWhenUsed="1"/>
+    <w:lsdException w:name="toc 4" w:semiHidden="1" w:uiPriority="39" w:unhideWhenUsed="1"/>
+    <w:lsdException w:name="toc 5" w:semiHidden="1" w:uiPriority="39" w:unhideWhenUsed="1"/>
+    <w:lsdException w:name="toc 6" w:semiHidden="1" w:uiPriority="39" w:unhideWhenUsed="1"/>
+    <w:lsdException w:name="toc 7" w:semiHidden="1" w:uiPriority="39" w:unhideWhenUsed="1"/>
+    <w:lsdException w:name="toc 8" w:semiHidden="1" w:uiPriority="39" w:unhideWhenUsed="1"/>
+    <w:lsdException w:name="toc 9" w:semiHidden="1" w:uiPriority="39" w:unhideWhenUsed="1"/>
+    <w:lsdException w:name="Normal Indent" w:semiHidden="1" w:unhideWhenUsed="1"/>
+    <w:lsdException w:name="footnote text" w:semiHidden="1" w:unhideWhenUsed="1"/>
+    <w:lsdException w:name="annotation text" w:semiHidden="1" w:unhideWhenUsed="1"/>
+    <w:lsdException w:name="header" w:semiHidden="1" w:unhideWhenUsed="1"/>
+    <w:lsdException w:name="footer" w:semiHidden="1" w:unhideWhenUsed="1"/>
+    <w:lsdException w:name="index heading" w:semiHidden="1" w:unhideWhenUsed="1"/>
+    <w:lsdException w:name="caption" w:semiHidden="1" w:uiPriority="35" w:unhideWhenUsed="1" w:qFormat="1"/>
+    <w:lsdException w:name="table of figures" w:semiHidden="1" w:unhideWhenUsed="1"/>
+    <w:lsdException w:name="envelope address" w:semiHidden="1" w:unhideWhenUsed="1"/>
+    <w:lsdException w:name="envelope return" w:semiHidden="1" w:unhideWhenUsed="1"/>
+    <w:lsdException w:name="footnote reference" w:semiHidden="1" w:unhideWhenUsed="1"/>
+    <w:lsdException w:name="annotation reference" w:semiHidden="1" w:unhideWhenUsed="1"/>
+    <w:lsdException w:name="line number" w:semiHidden="1" w:unhideWhenUsed="1"/>
+    <w:lsdException w:name="page number" w:semiHidden="1" w:unhideWhenUsed="1"/>
+    <w:lsdException w:name="endnote reference" w:semiHidden="1" w:unhideWhenUsed="1"/>
+    <w:lsdException w:name="endnote text" w:semiHidden="1" w:unhideWhenUsed="1"/>
+    <w:lsdException w:name="table of authorities" w:semiHidden="1" w:unhideWhenUsed="1"/>
+    <w:lsdException w:name="macro" w:semiHidden="1" w:unhideWhenUsed="1"/>
+    <w:lsdException w:name="toa heading" w:semiHidden="1" w:unhideWhenUsed="1"/>
+    <w:lsdException w:name="List" w:semiHidden="1" w:unhideWhenUsed="1"/>
+    <w:lsdException w:name="List Bullet" w:semiHidden="1" w:unhideWhenUsed="1"/>
+    <w:lsdException w:name="List Number" w:semiHidden="1" w:unhideWhenUsed="1"/>
+    <w:lsdException w:name="List 2" w:semiHidden="1" w:unhideWhenUsed="1"/>
+    <w:lsdException w:name="List 3" w:semiHidden="1" w:unhideWhenUsed="1"/>
+    <w:lsdException w:name="List 4" w:semiHidden="1" w:unhideWhenUsed="1"/>
+    <w:lsdException w:name="List 5" w:semiHidden="1" w:unhideWhenUsed="1"/>
+    <w:lsdException w:name="List Bullet 2" w:semiHidden="1" w:unhideWhenUsed="1"/>
+    <w:lsdException w:name="List Bullet 3" w:semiHidden="1" w:unhideWhenUsed="1"/>
+    <w:lsdException w:name="List Bullet 4" w:semiHidden="1" w:unhideWhenUsed="1"/>
+    <w:lsdException w:name="List Bullet 5" w:semiHidden="1" w:unhideWhenUsed="1"/>
+    <w:lsdException w:name="List Number 2" w:semiHidden="1" w:unhideWhenUsed="1"/>
+    <w:lsdException w:name="List Number 3" w:semiHidden="1" w:unhideWhenUsed="1"/>
+    <w:lsdException w:name="List Number 4" w:semiHidden="1" w:unhideWhenUsed="1"/>
+    <w:lsdException w:name="List Number 5" w:semiHidden="1" w:unhideWhenUsed="1"/>
+    <w:lsdException w:name="Title" w:uiPriority="10" w:qFormat="1"/>
+    <w:lsdException w:name="Closing" w:semiHidden="1" w:unhideWhenUsed="1"/>
+    <w:lsdException w:name="Signature" w:semiHidden="1" w:unhideWhenUsed="1"/>
+    <w:lsdException w:name="Default Paragraph Font" w:semiHidden="1" w:uiPriority="1" w:unhideWhenUsed="1"/>
+    <w:lsdException w:name="Body Text" w:semiHidden="1" w:unhideWhenUsed="1"/>
+    <w:lsdException w:name="Body Text Indent" w:semiHidden="1" w:unhideWhenUsed="1"/>
+    <w:lsdException w:name="List Continue" w:semiHidden="1" w:unhideWhenUsed="1"/>
+    <w:lsdException w:name="List Continue 2" w:semiHidden="1" w:unhideWhenUsed="1"/>
+    <w:lsdException w:name="List Continue 3" w:semiHidden="1" w:unhideWhenUsed="1"/>
+    <w:lsdException w:name="List Continue 4" w:semiHidden="1" w:unhideWhenUsed="1"/>
+    <w:lsdException w:name="List Continue 5" w:semiHidden="1" w:unhideWhenUsed="1"/>
+    <w:lsdException w:name="Message Header" w:semiHidden="1" w:unhideWhenUsed="1"/>
+    <w:lsdException w:name="Subtitle" w:uiPriority="11" w:qFormat="1"/>
+    <w:lsdException w:name="Salutation" w:semiHidden="1" w:unhideWhenUsed="1"/>
+    <w:lsdException w:name="Date" w:semiHidden="1" w:unhideWhenUsed="1"/>
+    <w:lsdException w:name="Body Text First Indent" w:semiHidden="1" w:unhideWhenUsed="1"/>
+    <w:lsdException w:name="Body Text First Indent 2" w:semiHidden="1" w:unhideWhenUsed="1"/>
+    <w:lsdException w:name="Note Heading" w:semiHidden="1" w:unhideWhenUsed="1"/>
+    <w:lsdException w:name="Body Text 2" w:semiHidden="1" w:unhideWhenUsed="1"/>
+    <w:lsdException w:name="Body Text 3" w:semiHidden="1" w:unhideWhenUsed="1"/>
+    <w:lsdException w:name="Body Text Indent 2" w:semiHidden="1" w:unhideWhenUsed="1"/>
+    <w:lsdException w:name="Body Text Indent 3" w:semiHidden="1" w:unhideWhenUsed="1"/>
+    <w:lsdException w:name="Block Text" w:semiHidden="1" w:unhideWhenUsed="1"/>
+    <w:lsdException w:name="Hyperlink" w:semiHidden="1" w:unhideWhenUsed="1"/>
+    <w:lsdException w:name="FollowedHyperlink" w:semiHidden="1" w:unhideWhenUsed="1"/>
+    <w:lsdException w:name="Strong" w:uiPriority="22" w:qFormat="1"/>
+    <w:lsdException w:name="Emphasis" w:uiPriority="20" w:qFormat="1"/>
+    <w:lsdException w:name="Document Map" w:semiHidden="1" w:unhideWhenUsed="1"/>
+    <w:lsdException w:name="Plain Text" w:semiHidden="1" w:unhideWhenUsed="1"/>
+    <w:lsdException w:name="E-mail Signature" w:semiHidden="1" w:unhideWhenUsed="1"/>
+    <w:lsdException w:name="HTML Top of Form" w:semiHidden="1" w:unhideWhenUsed="1"/>
+    <w:lsdException w:name="HTML Bottom of Form" w:semiHidden="1" w:unhideWhenUsed="1"/>
+    <w:lsdException w:name="Normal (Web)" w:semiHidden="1" w:unhideWhenUsed="1"/>
+    <w:lsdException w:name="HTML Acronym" w:semiHidden="1" w:unhideWhenUsed="1"/>
+    <w:lsdException w:name="HTML Address" w:semiHidden="1" w:unhideWhenUsed="1"/>
+    <w:lsdException w:name="HTML Cite" w:semiHidden="1" w:unhideWhenUsed="1"/>
+    <w:lsdException w:name="HTML Code" w:semiHidden="1" w:unhideWhenUsed="1"/>
+    <w:lsdException w:name="HTML Definition" w:semiHidden="1" w:unhideWhenUsed="1"/>
+    <w:lsdException w:name="HTML Keyboard" w:semiHidden="1" w:unhideWhenUsed="1"/>
+    <w:lsdException w:name="HTML Preformatted" w:semiHidden="1" w:unhideWhenUsed="1"/>
+    <w:lsdException w:name="HTML Sample" w:semiHidden="1" w:unhideWhenUsed="1"/>
+    <w:lsdException w:name="HTML Typewriter" w:semiHidden="1" w:unhideWhenUsed="1"/>
+    <w:lsdException w:name="HTML Variable" w:semiHidden="1" w:unhideWhenUsed="1"/>
+    <w:lsdException w:name="Normal Table" w:semiHidden="1" w:unhideWhenUsed="1"/>
+    <w:lsdException w:name="annotation subject" w:semiHidden="1" w:unhideWhenUsed="1"/>
+    <w:lsdException w:name="No List" w:semiHidden="1" w:unhideWhenUsed="1"/>
+    <w:lsdException w:name="Outline List 1" w:semiHidden="1" w:unhideWhenUsed="1"/>
+    <w:lsdException w:name="Outline List 2" w:semiHidden="1" w:unhideWhenUsed="1"/>
+    <w:lsdException w:name="Outline List 3" w:semiHidden="1" w:unhideWhenUsed="1"/>
+    <w:lsdException w:name="Table Simple 1" w:semiHidden="1" w:unhideWhenUsed="1"/>
+    <w:lsdException w:name="Table Simple 2" w:semiHidden="1" w:unhideWhenUsed="1"/>
+    <w:lsdException w:name="Table Simple 3" w:semiHidden="1" w:unhideWhenUsed="1"/>
+    <w:lsdException w:name="Table Classic 1" w:semiHidden="1" w:unhideWhenUsed="1"/>
+    <w:lsdException w:name="Table Classic 2" w:semiHidden="1" w:unhideWhenUsed="1"/>
+    <w:lsdException w:name="Table Classic 3" w:semiHidden="1" w:unhideWhenUsed="1"/>
+    <w:lsdException w:name="Table Classic 4" w:semiHidden="1" w:unhideWhenUsed="1"/>
+    <w:lsdException w:name="Table Colorful 1" w:semiHidden="1" w:unhideWhenUsed="1"/>
+    <w:lsdException w:name="Table Colorful 2" w:semiHidden="1" w:unhideWhenUsed="1"/>
+    <w:lsdException w:name="Table Colorful 3" w:semiHidden="1" w:unhideWhenUsed="1"/>
+    <w:lsdException w:name="Table Columns 1" w:semiHidden="1" w:unhideWhenUsed="1"/>
+    <w:lsdException w:name="Table Columns 2" w:semiHidden="1" w:unhideWhenUsed="1"/>
+    <w:lsdException w:name="Table Columns 3" w:semiHidden="1" w:unhideWhenUsed="1"/>
+    <w:lsdException w:name="Table Columns 4" w:semiHidden="1" w:unhideWhenUsed="1"/>
+    <w:lsdException w:name="Table Columns 5" w:semiHidden="1" w:unhideWhenUsed="1"/>
+    <w:lsdException w:name="Table Grid 1" w:semiHidden="1" w:unhideWhenUsed="1"/>
+    <w:lsdException w:name="Table Grid 2" w:semiHidden="1" w:unhideWhenUsed="1"/>
+    <w:lsdException w:name="Table Grid 3" w:semiHidden="1" w:unhideWhenUsed="1"/>
+    <w:lsdException w:name="Table Grid 4" w:semiHidden="1" w:unhideWhenUsed="1"/>
+    <w:lsdException w:name="Table Grid 5" w:semiHidden="1" w:unhideWhenUsed="1"/>
+    <w:lsdException w:name="Table Grid 6" w:semiHidden="1" w:unhideWhenUsed="1"/>
+    <w:lsdException w:name="Table Grid 7" w:semiHidden="1" w:unhideWhenUsed="1"/>
+    <w:lsdException w:name="Table Grid 8" w:semiHidden="1" w:unhideWhenUsed="1"/>
+    <w:lsdException w:name="Table List 1" w:semiHidden="1" w:unhideWhenUsed="1"/>
+    <w:lsdException w:name="Table List 2" w:semiHidden="1" w:unhideWhenUsed="1"/>
+    <w:lsdException w:name="Table List 3" w:semiHidden="1" w:unhideWhenUsed="1"/>
+    <w:lsdException w:name="Table List 4" w:semiHidden="1" w:unhideWhenUsed="1"/>
+    <w:lsdException w:name="Table List 5" w:semiHidden="1" w:unhideWhenUsed="1"/>
+    <w:lsdException w:name="Table List 6" w:semiHidden="1" w:unhideWhenUsed="1"/>
+    <w:lsdException w:name="Table List 7" w:semiHidden="1" w:unhideWhenUsed="1"/>
+    <w:lsdException w:name="Table List 8" w:semiHidden="1" w:unhideWhenUsed="1"/>
+    <w:lsdException w:name="Table 3D effects 1" w:semiHidden="1" w:unhideWhenUsed="1"/>
+    <w:lsdException w:name="Table 3D effects 2" w:semiHidden="1" w:unhideWhenUsed="1"/>
+    <w:lsdException w:name="Table 3D effects 3" w:semiHidden="1" w:unhideWhenUsed="1"/>
+    <w:lsdException w:name="Table Contemporary" w:semiHidden="1" w:unhideWhenUsed="1"/>
+    <w:lsdException w:name="Table Elegant" w:semiHidden="1" w:unhideWhenUsed="1"/>
+    <w:lsdException w:name="Table Professional" w:semiHidden="1" w:unhideWhenUsed="1"/>
+    <w:lsdException w:name="Table Subtle 1" w:semiHidden="1" w:unhideWhenUsed="1"/>
+    <w:lsdException w:name="Table Subtle 2" w:semiHidden="1" w:unhideWhenUsed="1"/>
+    <w:lsdException w:name="Table Web 1" w:semiHidden="1" w:unhideWhenUsed="1"/>
+    <w:lsdException w:name="Table Web 2" w:semiHidden="1" w:unhideWhenUsed="1"/>
+    <w:lsdException w:name="Table Web 3" w:semiHidden="1" w:unhideWhenUsed="1"/>
+    <w:lsdException w:name="Balloon Text" w:semiHidden="1" w:unhideWhenUsed="1"/>
+    <w:lsdException w:name="Table Grid" w:uiPriority="59"/>
+    <w:lsdException w:name="Table Theme" w:semiHidden="1" w:unhideWhenUsed="1"/>
+    <w:lsdException w:name="Placeholder Text" w:semiHidden="1"/>
+    <w:lsdException w:name="No Spacing" w:uiPriority="1" w:qFormat="1"/>
+    <w:lsdException w:name="Light Shading" w:uiPriority="60"/>
+    <w:lsdException w:name="Light List" w:uiPriority="61"/>
+    <w:lsdException w:name="Light Grid" w:uiPriority="62"/>
+    <w:lsdException w:name="Medium Shading 1" w:uiPriority="63"/>
+    <w:lsdException w:name="Medium Shading 2" w:uiPriority="64"/>
+    <w:lsdException w:name="Medium List 1" w:uiPriority="65"/>
+    <w:lsdException w:name="Medium List 2" w:uiPriority="66"/>
+    <w:lsdException w:name="Medium Grid 1" w:uiPriority="67"/>
+    <w:lsdException w:name="Medium Grid 2" w:uiPriority="68"/>
+    <w:lsdException w:name="Medium Grid 3" w:uiPriority="69"/>
+    <w:lsdException w:name="Dark List" w:uiPriority="70"/>
+    <w:lsdException w:name="Colorful Shading" w:uiPriority="71"/>
+    <w:lsdException w:name="Colorful List" w:uiPriority="72"/>
+    <w:lsdException w:name="Colorful Grid" w:uiPriority="73"/>
+    <w:lsdException w:name="Light Shading Accent 1" w:uiPriority="60"/>
+    <w:lsdException w:name="Light List Accent 1" w:uiPriority="61"/>
+    <w:lsdException w:name="Light Grid Accent 1" w:uiPriority="62"/>
+    <w:lsdException w:name="Medium Shading 1 Accent 1" w:uiPriority="63"/>
+    <w:lsdException w:name="Medium Shading 2 Accent 1" w:uiPriority="64"/>
+    <w:lsdException w:name="Medium List 1 Accent 1" w:uiPriority="65"/>
+    <w:lsdException w:name="Revision" w:semiHidden="1"/>
+    <w:lsdException w:name="List Paragraph" w:uiPriority="34" w:qFormat="1"/>
+    <w:lsdException w:name="Quote" w:uiPriority="29" w:qFormat="1"/>
+    <w:lsdException w:name="Intense Quote" w:uiPriority="30" w:qFormat="1"/>
+    <w:lsdException w:name="Medium List 2 Accent 1" w:uiPriority="66"/>
+    <w:lsdException w:name="Medium Grid 1 Accent 1" w:uiPriority="67"/>
+    <w:lsdException w:name="Medium Grid 2 Accent 1" w:uiPriority="68"/>
+    <w:lsdException w:name="Medium Grid 3 Accent 1" w:uiPriority="69"/>
+    <w:lsdException w:name="Dark List Accent 1" w:uiPriority="70"/>
+    <w:lsdException w:name="Colorful Shading Accent 1" w:uiPriority="71"/>
+    <w:lsdException w:name="Colorful List Accent 1" w:uiPriority="72"/>
+    <w:lsdException w:name="Colorful Grid Accent 1" w:uiPriority="73"/>
+    <w:lsdException w:name="Light Shading Accent 2" w:uiPriority="60"/>
+    <w:lsdException w:name="Light List Accent 2" w:uiPriority="61"/>
+    <w:lsdException w:name="Light Grid Accent 2" w:uiPriority="62"/>
+    <w:lsdException w:name="Medium Shading 1 Accent 2" w:uiPriority="63"/>
+    <w:lsdException w:name="Medium Shading 2 Accent 2" w:uiPriority="64"/>
+    <w:lsdException w:name="Medium List 1 Accent 2" w:uiPriority="65"/>
+    <w:lsdException w:name="Medium List 2 Accent 2" w:uiPriority="66"/>
+    <w:lsdException w:name="Medium Grid 1 Accent 2" w:uiPriority="67"/>
+    <w:lsdException w:name="Medium Grid 2 Accent 2" w:uiPriority="68"/>
+    <w:lsdException w:name="Medium Grid 3 Accent 2" w:uiPriority="69"/>
+    <w:lsdException w:name="Dark List Accent 2" w:uiPriority="70"/>
+    <w:lsdException w:name="Colorful Shading Accent 2" w:uiPriority="71"/>
+    <w:lsdException w:name="Colorful List Accent 2" w:uiPriority="72"/>
+    <w:lsdException w:name="Colorful Grid Accent 2" w:uiPriority="73"/>
+    <w:lsdException w:name="Light Shading Accent 3" w:uiPriority="60"/>
+    <w:lsdException w:name="Light List Accent 3" w:uiPriority="61"/>
+    <w:lsdException w:name="Light Grid Accent 3" w:uiPriority="62"/>
+    <w:lsdException w:name="Medium Shading 1 Accent 3" w:uiPriority="63"/>
+    <w:lsdException w:name="Medium Shading 2 Accent 3" w:uiPriority="64"/>
+    <w:lsdException w:name="Medium List 1 Accent 3" w:uiPriority="65"/>
+    <w:lsdException w:name="Medium List 2 Accent 3" w:uiPriority="66"/>
+    <w:lsdException w:name="Medium Grid 1 Accent 3" w:uiPriority="67"/>
+    <w:lsdException w:name="Medium Grid 2 Accent 3" w:uiPriority="68"/>
+    <w:lsdException w:name="Medium Grid 3 Accent 3" w:uiPriority="69"/>
+    <w:lsdException w:name="Dark List Accent 3" w:uiPriority="70"/>
+    <w:lsdException w:name="Colorful Shading Accent 3" w:uiPriority="71"/>
+    <w:lsdException w:name="Colorful List Accent 3" w:uiPriority="72"/>
+    <w:lsdException w:name="Colorful Grid Accent 3" w:uiPriority="73"/>
+    <w:lsdException w:name="Light Shading Accent 4" w:uiPriority="60"/>
+    <w:lsdException w:name="Light List Accent 4" w:uiPriority="61"/>
+    <w:lsdException w:name="Light Grid Accent 4" w:uiPriority="62"/>
+    <w:lsdException w:name="Medium Shading 1 Accent 4" w:uiPriority="63"/>
+    <w:lsdException w:name="Medium Shading 2 Accent 4" w:uiPriority="64"/>
+    <w:lsdException w:name="Medium List 1 Accent 4" w:uiPriority="65"/>
+    <w:lsdException w:name="Medium List 2 Accent 4" w:uiPriority="66"/>
+    <w:lsdException w:name="Medium Grid 1 Accent 4" w:uiPriority="67"/>
+    <w:lsdException w:name="Medium Grid 2 Accent 4" w:uiPriority="68"/>
+    <w:lsdException w:name="Medium Grid 3 Accent 4" w:uiPriority="69"/>
+    <w:lsdException w:name="Dark List Accent 4" w:uiPriority="70"/>
+    <w:lsdException w:name="Colorful Shading Accent 4" w:uiPriority="71"/>
+    <w:lsdException w:name="Colorful List Accent 4" w:uiPriority="72"/>
+    <w:lsdException w:name="Colorful Grid Accent 4" w:uiPriority="73"/>
+    <w:lsdException w:name="Light Shading Accent 5" w:uiPriority="60"/>
+    <w:lsdException w:name="Light List Accent 5" w:uiPriority="61"/>
+    <w:lsdException w:name="Light Grid Accent 5" w:uiPriority="62"/>
+    <w:lsdException w:name="Medium Shading 1 Accent 5" w:uiPriority="63"/>
+    <w:lsdException w:name="Medium Shading 2 Accent 5" w:uiPriority="64"/>
+    <w:lsdException w:name="Medium List 1 Accent 5" w:uiPriority="65"/>
+    <w:lsdException w:name="Medium List 2 Accent 5" w:uiPriority="66"/>
+    <w:lsdException w:name="Medium Grid 1 Accent 5" w:uiPriority="67"/>
+    <w:lsdException w:name="Medium Grid 2 Accent 5" w:uiPriority="68"/>
+    <w:lsdException w:name="Medium Grid 3 Accent 5" w:uiPriority="69"/>
+    <w:lsdException w:name="Dark List Accent 5" w:uiPriority="70"/>
+    <w:lsdException w:name="Colorful Shading Accent 5" w:uiPriority="71"/>
+    <w:lsdException w:name="Colorful List Accent 5" w:uiPriority="72"/>
+    <w:lsdException w:name="Colorful Grid Accent 5" w:uiPriority="73"/>
+    <w:lsdException w:name="Light Shading Accent 6" w:uiPriority="60"/>
+    <w:lsdException w:name="Light List Accent 6" w:uiPriority="61"/>
+    <w:lsdException w:name="Light Grid Accent 6" w:uiPriority="62"/>
+    <w:lsdException w:name="Medium Shading 1 Accent 6" w:uiPriority="63"/>
+    <w:lsdException w:name="Medium Shading 2 Accent 6" w:uiPriority="64"/>
+    <w:lsdException w:name="Medium List 1 Accent 6" w:uiPriority="65"/>
+    <w:lsdException w:name="Medium List 2 Accent 6" w:uiPriority="66"/>
+    <w:lsdException w:name="Medium Grid 1 Accent 6" w:uiPriority="67"/>
+    <w:lsdException w:name="Medium Grid 2 Accent 6" w:uiPriority="68"/>
+    <w:lsdException w:name="Medium Grid 3 Accent 6" w:uiPriority="69"/>
+    <w:lsdException w:name="Dark List Accent 6" w:uiPriority="70"/>
+    <w:lsdException w:name="Colorful Shading Accent 6" w:uiPriority="71"/>
+    <w:lsdException w:name="Colorful List Accent 6" w:uiPriority="72"/>
+    <w:lsdException w:name="Colorful Grid Accent 6" w:uiPriority="73"/>
+    <w:lsdException w:name="Subtle Emphasis" w:uiPriority="19" w:qFormat="1"/>
+    <w:lsdException w:name="Intense Emphasis" w:uiPriority="21" w:qFormat="1"/>
+    <w:lsdException w:name="Subtle Reference" w:uiPriority="31" w:qFormat="1"/>
+    <w:lsdException w:name="Intense Reference" w:uiPriority="32" w:qFormat="1"/>
+    <w:lsdException w:name="Book Title" w:uiPriority="33" w:qFormat="1"/>
+    <w:lsdException w:name="Bibliography" w:semiHidden="1" w:uiPriority="37" w:unhideWhenUsed="1"/>
+    <w:lsdException w:name="TOC Heading" w:semiHidden="1" w:uiPriority="39" w:unhideWhenUsed="1" w:qFormat="1"/>
+    <w:lsdException w:name="Plain Table 1" w:uiPriority="41"/>
+    <w:lsdException w:name="Plain Table 2" w:uiPriority="42"/>
+    <w:lsdException w:name="Plain Table 3" w:uiPriority="43"/>
+    <w:lsdException w:name="Plain Table 4" w:uiPriority="44"/>
+    <w:lsdException w:name="Plain Table 5" w:uiPriority="45"/>
+    <w:lsdException w:name="Grid Table Light" w:uiPriority="40"/>
+    <w:lsdException w:name="Grid Table 1 Light" w:uiPriority="46"/>
+    <w:lsdException w:name="Grid Table 2" w:uiPriority="47"/>
+    <w:lsdException w:name="Grid Table 3" w:uiPriority="48"/>
+    <w:lsdException w:name="Grid Table 4" w:uiPriority="49"/>
+    <w:lsdException w:name="Grid Table 5 Dark" w:uiPriority="50"/>
+    <w:lsdException w:name="Grid Table 6 Colorful" w:uiPriority="51"/>
+    <w:lsdException w:name="Grid Table 7 Colorful" w:uiPriority="52"/>
+    <w:lsdException w:name="Grid Table 1 Light Accent 1" w:uiPriority="46"/>
+    <w:lsdException w:name="Grid Table 2 Accent 1" w:uiPriority="47"/>
+    <w:lsdException w:name="Grid Table 3 Accent 1" w:uiPriority="48"/>
+    <w:lsdException w:name="Grid Table 4 Accent 1" w:uiPriority="49"/>
+    <w:lsdException w:name="Grid Table 5 Dark Accent 1" w:uiPriority="50"/>
+    <w:lsdException w:name="Grid Table 6 Colorful Accent 1" w:uiPriority="51"/>
+    <w:lsdException w:name="Grid Table 7 Colorful Accent 1" w:uiPriority="52"/>
+    <w:lsdException w:name="Grid Table 1 Light Accent 2" w:uiPriority="46"/>
+    <w:lsdException w:name="Grid Table 2 Accent 2" w:uiPriority="47"/>
+    <w:lsdException w:name="Grid Table 3 Accent 2" w:uiPriority="48"/>
+    <w:lsdException w:name="Grid Table 4 Accent 2" w:uiPriority="49"/>
+    <w:lsdException w:name="Grid Table 5 Dark Accent 2" w:uiPriority="50"/>
+    <w:lsdException w:name="Grid Table 6 Colorful Accent 2" w:uiPriority="51"/>
+    <w:lsdException w:name="Grid Table 7 Colorful Accent 2" w:uiPriority="52"/>
+    <w:lsdException w:name="Grid Table 1 Light Accent 3" w:uiPriority="46"/>
+    <w:lsdException w:name="Grid Table 2 Accent 3" w:uiPriority="47"/>
+    <w:lsdException w:name="Grid Table 3 Accent 3" w:uiPriority="48"/>
+    <w:lsdException w:name="Grid Table 4 Accent 3" w:uiPriority="49"/>
+    <w:lsdException w:name="Grid Table 5 Dark Accent 3" w:uiPriority="50"/>
+    <w:lsdException w:name="Grid Table 6 Colorful Accent 3" w:uiPriority="51"/>
+    <w:lsdException w:name="Grid Table 7 Colorful Accent 3" w:uiPriority="52"/>
+    <w:lsdException w:name="Grid Table 1 Light Accent 4" w:uiPriority="46"/>
+    <w:lsdException w:name="Grid Table 2 Accent 4" w:uiPriority="47"/>
+    <w:lsdException w:name="Grid Table 3 Accent 4" w:uiPriority="48"/>
+    <w:lsdException w:name="Grid Table 4 Accent 4" w:uiPriority="49"/>
+    <w:lsdException w:name="Grid Table 5 Dark Accent 4" w:uiPriority="50"/>
+    <w:lsdException w:name="Grid Table 6 Colorful Accent 4" w:uiPriority="51"/>
+    <w:lsdException w:name="Grid Table 7 Colorful Accent 4" w:uiPriority="52"/>
+    <w:lsdException w:name="Grid Table 1 Light Accent 5" w:uiPriority="46"/>
+    <w:lsdException w:name="Grid Table 2 Accent 5" w:uiPriority="47"/>
+    <w:lsdException w:name="Grid Table 3 Accent 5" w:uiPriority="48"/>
+    <w:lsdException w:name="Grid Table 4 Accent 5" w:uiPriority="49"/>
+    <w:lsdException w:name="Grid Table 5 Dark Accent 5" w:uiPriority="50"/>
+    <w:lsdException w:name="Grid Table 6 Colorful Accent 5" w:uiPriority="51"/>
+    <w:lsdException w:name="Grid Table 7 Colorful Accent 5" w:uiPriority="52"/>
+    <w:lsdException w:name="Grid Table 1 Light Accent 6" w:uiPriority="46"/>
+    <w:lsdException w:name="Grid Table 2 Accent 6" w:uiPriority="47"/>
+    <w:lsdException w:name="Grid Table 3 Accent 6" w:uiPriority="48"/>
+    <w:lsdException w:name="Grid Table 4 Accent 6" w:uiPriority="49"/>
+    <w:lsdException w:name="Grid Table 5 Dark Accent 6" w:uiPriority="50"/>
+    <w:lsdException w:name="Grid Table 6 Colorful Accent 6" w:uiPriority="51"/>
+    <w:lsdException w:name="Grid Table 7 Colorful Accent 6" w:uiPriority="52"/>
+    <w:lsdException w:name="List Table 1 Light" w:uiPriority="46"/>
+    <w:lsdException w:name="List Table 2" w:uiPriority="47"/>
+    <w:lsdException w:name="List Table 3" w:uiPriority="48"/>
+    <w:lsdException w:name="List Table 4" w:uiPriority="49"/>
+    <w:lsdException w:name="List Table 5 Dark" w:uiPriority="50"/>
+    <w:lsdException w:name="List Table 6 Colorful" w:uiPriority="51"/>
+    <w:lsdException w:name="List Table 7 Colorful" w:uiPriority="52"/>
+    <w:lsdException w:name="List Table 1 Light Accent 1" w:uiPriority="46"/>
+    <w:lsdException w:name="List Table 2 Accent 1" w:uiPriority="47"/>
+    <w:lsdException w:name="List Table 3 Accent 1" w:uiPriority="48"/>
+    <w:lsdException w:name="List Table 4 Accent 1" w:uiPriority="49"/>
+    <w:lsdException w:name="List Table 5 Dark Accent 1" w:uiPriority="50"/>
+    <w:lsdException w:name="List Table 6 Colorful Accent 1" w:uiPriority="51"/>
+    <w:lsdException w:name="List Table 7 Colorful Accent 1" w:uiPriority="52"/>
+    <w:lsdException w:name="List Table 1 Light Accent 2" w:uiPriority="46"/>
+    <w:lsdException w:name="List Table 2 Accent 2" w:uiPriority="47"/>
+    <w:lsdException w:name="List Table 3 Accent 2" w:uiPriority="48"/>
+    <w:lsdException w:name="List Table 4 Accent 2" w:uiPriority="49"/>
+    <w:lsdException w:name="List Table 5 Dark Accent 2" w:uiPriority="50"/>
+    <w:lsdException w:name="List Table 6 Colorful Accent 2" w:uiPriority="51"/>
+    <w:lsdException w:name="List Table 7 Colorful Accent 2" w:uiPriority="52"/>
+    <w:lsdException w:name="List Table 1 Light Accent 3" w:uiPriority="46"/>
+    <w:lsdException w:name="List Table 2 Accent 3" w:uiPriority="47"/>
+    <w:lsdException w:name="List Table 3 Accent 3" w:uiPriority="48"/>
+    <w:lsdException w:name="List Table 4 Accent 3" w:uiPriority="49"/>
+    <w:lsdException w:name="List Table 5 Dark Accent 3" w:uiPriority="50"/>
+    <w:lsdException w:name="List Table 6 Colorful Accent 3" w:uiPriority="51"/>
+    <w:lsdException w:name="List Table 7 Colorful Accent 3" w:uiPriority="52"/>
+    <w:lsdException w:name="List Table 1 Light Accent 4" w:uiPriority="46"/>
+    <w:lsdException w:name="List Table 2 Accent 4" w:uiPriority="47"/>
+    <w:lsdException w:name="List Table 3 Accent 4" w:uiPriority="48"/>
+    <w:lsdException w:name="List Table 4 Accent 4" w:uiPriority="49"/>
+    <w:lsdException w:name="List Table 5 Dark Accent 4" w:uiPriority="50"/>
+    <w:lsdException w:name="List Table 6 Colorful Accent 4" w:uiPriority="51"/>
+    <w:lsdException w:name="List Table 7 Colorful Accent 4" w:uiPriority="52"/>
+    <w:lsdException w:name="List Table 1 Light Accent 5" w:uiPriority="46"/>
+    <w:lsdException w:name="List Table 2 Accent 5" w:uiPriority="47"/>
+    <w:lsdException w:name="List Table 3 Accent 5" w:uiPriority="48"/>
+    <w:lsdException w:name="List Table 4 Accent 5" w:uiPriority="49"/>
+    <w:lsdException w:name="List Table 5 Dark Accent 5" w:uiPriority="50"/>
+    <w:lsdException w:name="List Table 6 Colorful Accent 5" w:uiPriority="51"/>
+    <w:lsdException w:name="List Table 7 Colorful Accent 5" w:uiPriority="52"/>
+    <w:lsdException w:name="List Table 1 Light Accent 6" w:uiPriority="46"/>
+    <w:lsdException w:name="List Table 2 Accent 6" w:uiPriority="47"/>
+    <w:lsdException w:name="List Table 3 Accent 6" w:uiPriority="48"/>
+    <w:lsdException w:name="List Table 4 Accent 6" w:uiPriority="49"/>
+    <w:lsdException w:name="List Table 5 Dark Accent 6" w:uiPriority="50"/>
+    <w:lsdException w:name="List Table 6 Colorful Accent 6" w:uiPriority="51"/>
+    <w:lsdException w:name="List Table 7 Colorful Accent 6" w:uiPriority="52"/>
+    <w:lsdException w:name="Mention" w:semiHidden="1" w:unhideWhenUsed="1"/>
+    <w:lsdException w:name="Smart Hyperlink" w:semiHidden="1" w:unhideWhenUsed="1"/>
+    <w:lsdException w:name="Hashtag" w:semiHidden="1" w:unhideWhenUsed="1"/>
+    <w:lsdException w:name="Unresolved Mention" w:semiHidden="1" w:unhideWhenUsed="1"/>
+    <w:lsdException w:name="Smart Link" w:semiHidden="1" w:unhideWhenUsed="1"/>
   </w:latentStyles>
   <w:style w:type="paragraph" w:default="1" w:styleId="Normal">
     <w:name w:val="Normal"/>
@@ -1258,7 +1971,6 @@
     <w:uiPriority w:val="99"/>
     <w:semiHidden/>
     <w:unhideWhenUsed/>
-    <w:qFormat/>
     <w:tblPr>
       <w:tblInd w:w="0" w:type="dxa"/>
       <w:tblCellMar>
@@ -1602,6 +2314,29 @@
 </a:theme>
 </file>
 
+<file path=word/webextensions/taskpanes.xml><?xml version="1.0" encoding="utf-8"?>
+<wetp:taskpanes xmlns:wetp="http://schemas.microsoft.com/office/webextensions/taskpanes/2010/11">
+  <wetp:taskpane dockstate="right" visibility="0" width="350" row="0">
+    <wetp:webextensionref xmlns:r="http://schemas.openxmlformats.org/officeDocument/2006/relationships" r:id="rId1"/>
+  </wetp:taskpane>
+</wetp:taskpanes>
+</file>
+
+<file path=word/webextensions/webextension1.xml><?xml version="1.0" encoding="utf-8"?>
+<we:webextension xmlns:we="http://schemas.microsoft.com/office/webextensions/webextension/2010/11" id="{7A4AE6E3-99BD-4E27-B8E9-C1EE7EA8D7D1}">
+  <we:reference id="wa104382081" version="1.55.1.0" store="en-US" storeType="OMEX"/>
+  <we:alternateReferences>
+    <we:reference id="WA104382081" version="1.55.1.0" store="WA104382081" storeType="OMEX"/>
+  </we:alternateReferences>
+  <we:properties>
+    <we:property name="MENDELEY_CITATIONS" value="[]"/>
+    <we:property name="MENDELEY_CITATIONS_STYLE" value="{&quot;id&quot;:&quot;https://www.zotero.org/styles/apa&quot;,&quot;title&quot;:&quot;American Psychological Association 7th edition&quot;,&quot;format&quot;:&quot;author-date&quot;,&quot;defaultLocale&quot;:null,&quot;isLocaleCodeValid&quot;:true}"/>
+  </we:properties>
+  <we:bindings/>
+  <we:snapshot xmlns:r="http://schemas.openxmlformats.org/officeDocument/2006/relationships"/>
+</we:webextension>
+</file>
+
 <file path=customXml/item1.xml><?xml version="1.0" encoding="utf-8"?>
 <b:Sources xmlns:b="http://schemas.openxmlformats.org/officeDocument/2006/bibliography" xmlns="http://schemas.openxmlformats.org/officeDocument/2006/bibliography" SelectedStyle="\APA.XSL" StyleName="APA">
   <b:Source>

</xml_diff>

<commit_message>
literature review and types of chatbot
</commit_message>
<xml_diff>
--- a/ChatGPT.docx
+++ b/ChatGPT.docx
@@ -43,21 +43,7 @@
         <w:rPr>
           <w:rFonts w:ascii="Times New Roman" w:hAnsi="Times New Roman" w:cs="Times New Roman"/>
         </w:rPr>
-        <w:t xml:space="preserve">They have become popular due to </w:t>
-      </w:r>
-      <w:proofErr w:type="gramStart"/>
-      <w:r>
-        <w:rPr>
-          <w:rFonts w:ascii="Times New Roman" w:hAnsi="Times New Roman" w:cs="Times New Roman"/>
-        </w:rPr>
-        <w:t>its</w:t>
-      </w:r>
-      <w:proofErr w:type="gramEnd"/>
-      <w:r>
-        <w:rPr>
-          <w:rFonts w:ascii="Times New Roman" w:hAnsi="Times New Roman" w:cs="Times New Roman"/>
-        </w:rPr>
-        <w:t xml:space="preserve"> independent platform and available to users without any need of installations. </w:t>
+        <w:t xml:space="preserve">They have become popular due to its independent platform and available to users without any need of installations. </w:t>
       </w:r>
     </w:p>
     <w:p>
@@ -127,7 +113,6 @@
         </w:rPr>
         <w:t xml:space="preserve"> “most human computer” </w:t>
       </w:r>
-      <w:proofErr w:type="gramStart"/>
       <w:r>
         <w:rPr>
           <w:rFonts w:ascii="Times New Roman" w:hAnsi="Times New Roman" w:cs="Times New Roman"/>
@@ -138,103 +123,82 @@
         <w:rPr>
           <w:rFonts w:ascii="Times New Roman" w:hAnsi="Times New Roman" w:cs="Times New Roman"/>
         </w:rPr>
-        <w:t>also</w:t>
-      </w:r>
-      <w:proofErr w:type="gramEnd"/>
+        <w:t xml:space="preserve">also </w:t>
+      </w:r>
+      <w:r>
+        <w:rPr>
+          <w:rFonts w:ascii="Times New Roman" w:hAnsi="Times New Roman" w:cs="Times New Roman"/>
+        </w:rPr>
+        <w:t>awarded</w:t>
+      </w:r>
+      <w:r>
+        <w:rPr>
+          <w:rFonts w:ascii="Times New Roman" w:hAnsi="Times New Roman" w:cs="Times New Roman"/>
+        </w:rPr>
+        <w:t xml:space="preserve"> the </w:t>
+      </w:r>
+      <w:proofErr w:type="spellStart"/>
+      <w:r>
+        <w:rPr>
+          <w:rFonts w:ascii="Times New Roman" w:hAnsi="Times New Roman" w:cs="Times New Roman"/>
+        </w:rPr>
+        <w:t>Loebner</w:t>
+      </w:r>
+      <w:proofErr w:type="spellEnd"/>
+      <w:r>
+        <w:rPr>
+          <w:rFonts w:ascii="Times New Roman" w:hAnsi="Times New Roman" w:cs="Times New Roman"/>
+        </w:rPr>
+        <w:t xml:space="preserve"> Prize named ALICE was developed. It is an annual Turing Test. It was based on Artificial Intelligence Markup Language (AIML) also </w:t>
+      </w:r>
+      <w:r>
+        <w:rPr>
+          <w:rFonts w:ascii="Times New Roman" w:hAnsi="Times New Roman" w:cs="Times New Roman"/>
+        </w:rPr>
+        <w:t>served</w:t>
+      </w:r>
+      <w:r>
+        <w:rPr>
+          <w:rFonts w:ascii="Times New Roman" w:hAnsi="Times New Roman" w:cs="Times New Roman"/>
+        </w:rPr>
+        <w:t xml:space="preserve"> as the knowledge</w:t>
+      </w:r>
+      <w:r>
+        <w:rPr>
+          <w:rFonts w:ascii="Times New Roman" w:hAnsi="Times New Roman" w:cs="Times New Roman"/>
+        </w:rPr>
+        <w:t xml:space="preserve"> building block for chatbots</w:t>
+      </w:r>
+      <w:r>
+        <w:rPr>
+          <w:rFonts w:ascii="Times New Roman" w:hAnsi="Times New Roman" w:cs="Times New Roman"/>
+        </w:rPr>
+        <w:t>.</w:t>
+      </w:r>
+      <w:r>
+        <w:rPr>
+          <w:rFonts w:ascii="Times New Roman" w:hAnsi="Times New Roman" w:cs="Times New Roman"/>
+        </w:rPr>
+        <w:t xml:space="preserve"> The</w:t>
+      </w:r>
       <w:r>
         <w:rPr>
           <w:rFonts w:ascii="Times New Roman" w:hAnsi="Times New Roman" w:cs="Times New Roman"/>
         </w:rPr>
         <w:t xml:space="preserve"> </w:t>
       </w:r>
-      <w:r>
-        <w:rPr>
-          <w:rFonts w:ascii="Times New Roman" w:hAnsi="Times New Roman" w:cs="Times New Roman"/>
-        </w:rPr>
-        <w:t>awarded</w:t>
-      </w:r>
-      <w:r>
-        <w:rPr>
-          <w:rFonts w:ascii="Times New Roman" w:hAnsi="Times New Roman" w:cs="Times New Roman"/>
-        </w:rPr>
-        <w:t xml:space="preserve"> the </w:t>
-      </w:r>
       <w:proofErr w:type="spellStart"/>
       <w:r>
         <w:rPr>
           <w:rFonts w:ascii="Times New Roman" w:hAnsi="Times New Roman" w:cs="Times New Roman"/>
         </w:rPr>
-        <w:t>Loebner</w:t>
+        <w:t>SmarterChild</w:t>
       </w:r>
       <w:proofErr w:type="spellEnd"/>
       <w:r>
         <w:rPr>
           <w:rFonts w:ascii="Times New Roman" w:hAnsi="Times New Roman" w:cs="Times New Roman"/>
         </w:rPr>
-        <w:t xml:space="preserve"> Prize named ALICE was developed. It is an annual Turing Test. It was based on Artificial Intelligence Markup Language (AIML</w:t>
-      </w:r>
-      <w:proofErr w:type="gramStart"/>
-      <w:r>
-        <w:rPr>
-          <w:rFonts w:ascii="Times New Roman" w:hAnsi="Times New Roman" w:cs="Times New Roman"/>
-        </w:rPr>
-        <w:t>) also</w:t>
-      </w:r>
-      <w:proofErr w:type="gramEnd"/>
-      <w:r>
-        <w:rPr>
-          <w:rFonts w:ascii="Times New Roman" w:hAnsi="Times New Roman" w:cs="Times New Roman"/>
-        </w:rPr>
-        <w:t xml:space="preserve"> </w:t>
-      </w:r>
-      <w:r>
-        <w:rPr>
-          <w:rFonts w:ascii="Times New Roman" w:hAnsi="Times New Roman" w:cs="Times New Roman"/>
-        </w:rPr>
-        <w:t>served</w:t>
-      </w:r>
-      <w:r>
-        <w:rPr>
-          <w:rFonts w:ascii="Times New Roman" w:hAnsi="Times New Roman" w:cs="Times New Roman"/>
-        </w:rPr>
-        <w:t xml:space="preserve"> as the knowledge</w:t>
-      </w:r>
-      <w:r>
-        <w:rPr>
-          <w:rFonts w:ascii="Times New Roman" w:hAnsi="Times New Roman" w:cs="Times New Roman"/>
-        </w:rPr>
-        <w:t xml:space="preserve"> building block for chatbots</w:t>
-      </w:r>
-      <w:r>
-        <w:rPr>
-          <w:rFonts w:ascii="Times New Roman" w:hAnsi="Times New Roman" w:cs="Times New Roman"/>
-        </w:rPr>
-        <w:t>.</w:t>
-      </w:r>
-      <w:r>
-        <w:rPr>
-          <w:rFonts w:ascii="Times New Roman" w:hAnsi="Times New Roman" w:cs="Times New Roman"/>
-        </w:rPr>
-        <w:t xml:space="preserve"> The</w:t>
-      </w:r>
-      <w:r>
-        <w:rPr>
-          <w:rFonts w:ascii="Times New Roman" w:hAnsi="Times New Roman" w:cs="Times New Roman"/>
-        </w:rPr>
-        <w:t xml:space="preserve"> </w:t>
-      </w:r>
-      <w:proofErr w:type="spellStart"/>
-      <w:r>
-        <w:rPr>
-          <w:rFonts w:ascii="Times New Roman" w:hAnsi="Times New Roman" w:cs="Times New Roman"/>
-        </w:rPr>
-        <w:t>SmarterChild</w:t>
-      </w:r>
-      <w:proofErr w:type="spellEnd"/>
-      <w:r>
-        <w:rPr>
-          <w:rFonts w:ascii="Times New Roman" w:hAnsi="Times New Roman" w:cs="Times New Roman"/>
-        </w:rPr>
         <w:t xml:space="preserve"> chatbot w</w:t>
       </w:r>
       <w:r>
@@ -283,21 +247,367 @@
         <w:rPr>
           <w:rFonts w:ascii="Times New Roman" w:hAnsi="Times New Roman" w:cs="Times New Roman"/>
         </w:rPr>
-        <w:t xml:space="preserve"> Apple Siri, Amazon Alexa, Microsoft </w:t>
-      </w:r>
-      <w:proofErr w:type="gramStart"/>
-      <w:r>
-        <w:rPr>
-          <w:rFonts w:ascii="Times New Roman" w:hAnsi="Times New Roman" w:cs="Times New Roman"/>
-        </w:rPr>
-        <w:t>Cortana</w:t>
-      </w:r>
-      <w:proofErr w:type="gramEnd"/>
-      <w:r>
-        <w:rPr>
-          <w:rFonts w:ascii="Times New Roman" w:hAnsi="Times New Roman" w:cs="Times New Roman"/>
-        </w:rPr>
-        <w:t xml:space="preserve"> and IBM Watson were introduced and worked as a virtual personal assistant.</w:t>
+        <w:t xml:space="preserve"> Apple Siri, Amazon Alexa, Microsoft Cortana and IBM Watson were introduced and worked as a virtual personal assistant.</w:t>
+      </w:r>
+    </w:p>
+    <w:p>
+      <w:pPr>
+        <w:rPr>
+          <w:rFonts w:ascii="Times New Roman" w:hAnsi="Times New Roman" w:cs="Times New Roman"/>
+        </w:rPr>
+      </w:pPr>
+      <w:r>
+        <w:rPr>
+          <w:rFonts w:ascii="Times New Roman" w:hAnsi="Times New Roman" w:cs="Times New Roman"/>
+        </w:rPr>
+        <w:t>Types of Chat Bot:</w:t>
+      </w:r>
+    </w:p>
+    <w:p>
+      <w:pPr>
+        <w:ind w:left="1440" w:firstLine="720"/>
+        <w:rPr>
+          <w:rFonts w:ascii="Times New Roman" w:hAnsi="Times New Roman" w:cs="Times New Roman"/>
+        </w:rPr>
+      </w:pPr>
+      <w:r>
+        <w:rPr>
+          <w:rFonts w:ascii="Times New Roman" w:hAnsi="Times New Roman" w:cs="Times New Roman"/>
+          <w:noProof/>
+        </w:rPr>
+        <w:drawing>
+          <wp:inline distT="0" distB="0" distL="0" distR="0" wp14:anchorId="146ECFFC" wp14:editId="6F5F8DA9">
+            <wp:extent cx="2581275" cy="2728056"/>
+            <wp:effectExtent l="0" t="0" r="0" b="0"/>
+            <wp:docPr id="1573271799" name="Picture 1" descr="Diagram&#10;&#10;Description automatically generated"/>
+            <wp:cNvGraphicFramePr>
+              <a:graphicFrameLocks xmlns:a="http://schemas.openxmlformats.org/drawingml/2006/main" noChangeAspect="1"/>
+            </wp:cNvGraphicFramePr>
+            <a:graphic xmlns:a="http://schemas.openxmlformats.org/drawingml/2006/main">
+              <a:graphicData uri="http://schemas.openxmlformats.org/drawingml/2006/picture">
+                <pic:pic xmlns:pic="http://schemas.openxmlformats.org/drawingml/2006/picture">
+                  <pic:nvPicPr>
+                    <pic:cNvPr id="1573271799" name="Picture 1" descr="Diagram&#10;&#10;Description automatically generated"/>
+                    <pic:cNvPicPr/>
+                  </pic:nvPicPr>
+                  <pic:blipFill>
+                    <a:blip r:embed="rId6">
+                      <a:extLst>
+                        <a:ext uri="{28A0092B-C50C-407E-A947-70E740481C1C}">
+                          <a14:useLocalDpi xmlns:a14="http://schemas.microsoft.com/office/drawing/2010/main" val="0"/>
+                        </a:ext>
+                      </a:extLst>
+                    </a:blip>
+                    <a:stretch>
+                      <a:fillRect/>
+                    </a:stretch>
+                  </pic:blipFill>
+                  <pic:spPr>
+                    <a:xfrm>
+                      <a:off x="0" y="0"/>
+                      <a:ext cx="2586274" cy="2733339"/>
+                    </a:xfrm>
+                    <a:prstGeom prst="rect">
+                      <a:avLst/>
+                    </a:prstGeom>
+                  </pic:spPr>
+                </pic:pic>
+              </a:graphicData>
+            </a:graphic>
+          </wp:inline>
+        </w:drawing>
+      </w:r>
+    </w:p>
+    <w:p>
+      <w:pPr>
+        <w:rPr>
+          <w:rFonts w:ascii="Times New Roman" w:hAnsi="Times New Roman" w:cs="Times New Roman"/>
+        </w:rPr>
+      </w:pPr>
+      <w:r>
+        <w:rPr>
+          <w:rFonts w:ascii="Times New Roman" w:hAnsi="Times New Roman" w:cs="Times New Roman"/>
+        </w:rPr>
+        <w:tab/>
+      </w:r>
+      <w:r>
+        <w:rPr>
+          <w:rFonts w:ascii="Times New Roman" w:hAnsi="Times New Roman" w:cs="Times New Roman"/>
+        </w:rPr>
+        <w:tab/>
+      </w:r>
+      <w:r>
+        <w:rPr>
+          <w:rFonts w:ascii="Times New Roman" w:hAnsi="Times New Roman" w:cs="Times New Roman"/>
+        </w:rPr>
+        <w:tab/>
+      </w:r>
+      <w:r>
+        <w:rPr>
+          <w:rFonts w:ascii="Times New Roman" w:hAnsi="Times New Roman" w:cs="Times New Roman"/>
+        </w:rPr>
+        <w:tab/>
+        <w:t>Fig 1: Types of chatbots</w:t>
+      </w:r>
+    </w:p>
+    <w:p>
+      <w:pPr>
+        <w:rPr>
+          <w:rFonts w:ascii="Times New Roman" w:hAnsi="Times New Roman" w:cs="Times New Roman"/>
+        </w:rPr>
+      </w:pPr>
+      <w:r>
+        <w:rPr>
+          <w:rFonts w:ascii="Times New Roman" w:hAnsi="Times New Roman" w:cs="Times New Roman"/>
+        </w:rPr>
+        <w:t xml:space="preserve">Chatbots can be classified into two types i.e., Rule based chatbots and AI based chatbots. AI based chatbots </w:t>
+      </w:r>
+      <w:r>
+        <w:rPr>
+          <w:rFonts w:ascii="Times New Roman" w:hAnsi="Times New Roman" w:cs="Times New Roman"/>
+        </w:rPr>
+        <w:t>require</w:t>
+      </w:r>
+      <w:r>
+        <w:rPr>
+          <w:rFonts w:ascii="Times New Roman" w:hAnsi="Times New Roman" w:cs="Times New Roman"/>
+        </w:rPr>
+        <w:t xml:space="preserve"> more training and sometimes it even becomes difficult to users</w:t>
+      </w:r>
+      <w:r>
+        <w:rPr>
+          <w:rFonts w:ascii="Times New Roman" w:hAnsi="Times New Roman" w:cs="Times New Roman"/>
+        </w:rPr>
+        <w:t xml:space="preserve"> to understand they are conversing </w:t>
+      </w:r>
+      <w:r>
+        <w:rPr>
+          <w:rFonts w:ascii="Times New Roman" w:hAnsi="Times New Roman" w:cs="Times New Roman"/>
+        </w:rPr>
+        <w:t xml:space="preserve">with, and Rule based chatbots don’t require much training they only provides questions and answers </w:t>
+      </w:r>
+      <w:r>
+        <w:rPr>
+          <w:rFonts w:ascii="Times New Roman" w:hAnsi="Times New Roman" w:cs="Times New Roman"/>
+        </w:rPr>
+        <w:t xml:space="preserve">to users. </w:t>
+      </w:r>
+    </w:p>
+    <w:p>
+      <w:pPr>
+        <w:rPr>
+          <w:rFonts w:ascii="Times New Roman" w:hAnsi="Times New Roman" w:cs="Times New Roman"/>
+        </w:rPr>
+      </w:pPr>
+      <w:r>
+        <w:rPr>
+          <w:rFonts w:ascii="Times New Roman" w:hAnsi="Times New Roman" w:cs="Times New Roman"/>
+        </w:rPr>
+        <w:t>Menu Based Chatbots:</w:t>
+      </w:r>
+      <w:r>
+        <w:rPr>
+          <w:rFonts w:ascii="Times New Roman" w:hAnsi="Times New Roman" w:cs="Times New Roman"/>
+        </w:rPr>
+        <w:t xml:space="preserve"> These chatbots are programmed using menus of </w:t>
+      </w:r>
+      <w:r>
+        <w:rPr>
+          <w:rFonts w:ascii="Times New Roman" w:hAnsi="Times New Roman" w:cs="Times New Roman"/>
+        </w:rPr>
+        <w:t xml:space="preserve">yes or no questions. These bots </w:t>
+      </w:r>
+      <w:r>
+        <w:rPr>
+          <w:rFonts w:ascii="Times New Roman" w:hAnsi="Times New Roman" w:cs="Times New Roman"/>
+        </w:rPr>
+        <w:t>provide</w:t>
+      </w:r>
+      <w:r>
+        <w:rPr>
+          <w:rFonts w:ascii="Times New Roman" w:hAnsi="Times New Roman" w:cs="Times New Roman"/>
+        </w:rPr>
+        <w:t xml:space="preserve"> a list of </w:t>
+      </w:r>
+      <w:r>
+        <w:rPr>
+          <w:rFonts w:ascii="Times New Roman" w:hAnsi="Times New Roman" w:cs="Times New Roman"/>
+        </w:rPr>
+        <w:t>surveys,</w:t>
+      </w:r>
+      <w:r>
+        <w:rPr>
+          <w:rFonts w:ascii="Times New Roman" w:hAnsi="Times New Roman" w:cs="Times New Roman"/>
+        </w:rPr>
+        <w:t xml:space="preserve"> and the </w:t>
+      </w:r>
+      <w:r>
+        <w:rPr>
+          <w:rFonts w:ascii="Times New Roman" w:hAnsi="Times New Roman" w:cs="Times New Roman"/>
+        </w:rPr>
+        <w:t>users response will determine the following round of questions. These chatbots are typically trained using decision tree models.</w:t>
+      </w:r>
+    </w:p>
+    <w:p>
+      <w:pPr>
+        <w:rPr>
+          <w:rFonts w:ascii="Times New Roman" w:hAnsi="Times New Roman" w:cs="Times New Roman"/>
+        </w:rPr>
+      </w:pPr>
+      <w:r>
+        <w:rPr>
+          <w:rFonts w:ascii="Times New Roman" w:hAnsi="Times New Roman" w:cs="Times New Roman"/>
+        </w:rPr>
+        <w:lastRenderedPageBreak/>
+        <w:t xml:space="preserve">Language </w:t>
+      </w:r>
+      <w:r>
+        <w:rPr>
+          <w:rFonts w:ascii="Times New Roman" w:hAnsi="Times New Roman" w:cs="Times New Roman"/>
+        </w:rPr>
+        <w:t>B</w:t>
+      </w:r>
+      <w:r>
+        <w:rPr>
+          <w:rFonts w:ascii="Times New Roman" w:hAnsi="Times New Roman" w:cs="Times New Roman"/>
+        </w:rPr>
+        <w:t xml:space="preserve">ased </w:t>
+      </w:r>
+      <w:r>
+        <w:rPr>
+          <w:rFonts w:ascii="Times New Roman" w:hAnsi="Times New Roman" w:cs="Times New Roman"/>
+        </w:rPr>
+        <w:t>C</w:t>
+      </w:r>
+      <w:r>
+        <w:rPr>
+          <w:rFonts w:ascii="Times New Roman" w:hAnsi="Times New Roman" w:cs="Times New Roman"/>
+        </w:rPr>
+        <w:t xml:space="preserve">hatbots: These chatbots are widely used today </w:t>
+      </w:r>
+      <w:r>
+        <w:rPr>
+          <w:rFonts w:ascii="Times New Roman" w:hAnsi="Times New Roman" w:cs="Times New Roman"/>
+        </w:rPr>
+        <w:t>as a tool for language learning and translation purposes.</w:t>
+      </w:r>
+      <w:r>
+        <w:rPr>
+          <w:rFonts w:ascii="Times New Roman" w:hAnsi="Times New Roman" w:cs="Times New Roman"/>
+        </w:rPr>
+        <w:t xml:space="preserve"> Numerous multilingual chatbots will be available on various social media platforms such as Facebook, messenger etc.</w:t>
+      </w:r>
+      <w:r>
+        <w:rPr>
+          <w:rFonts w:ascii="Times New Roman" w:hAnsi="Times New Roman" w:cs="Times New Roman"/>
+        </w:rPr>
+        <w:t xml:space="preserve"> Many users are not familiar with the English language, addition of multilingual cha</w:t>
+      </w:r>
+      <w:r>
+        <w:rPr>
+          <w:rFonts w:ascii="Times New Roman" w:hAnsi="Times New Roman" w:cs="Times New Roman"/>
+        </w:rPr>
+        <w:t xml:space="preserve">tbots will also draw sizable audience. This also helps in attracting multiple </w:t>
+      </w:r>
+      <w:r>
+        <w:rPr>
+          <w:rFonts w:ascii="Times New Roman" w:hAnsi="Times New Roman" w:cs="Times New Roman"/>
+        </w:rPr>
+        <w:t xml:space="preserve">visitors to a certain website, thus improving the companies’ profits. </w:t>
+      </w:r>
+    </w:p>
+    <w:p>
+      <w:pPr>
+        <w:rPr>
+          <w:rFonts w:ascii="Times New Roman" w:hAnsi="Times New Roman" w:cs="Times New Roman"/>
+        </w:rPr>
+      </w:pPr>
+      <w:r>
+        <w:rPr>
+          <w:rFonts w:ascii="Times New Roman" w:hAnsi="Times New Roman" w:cs="Times New Roman"/>
+        </w:rPr>
+        <w:t xml:space="preserve">ML Chatbots: It is an AI based chatbot which requires more training and response time. It is </w:t>
+      </w:r>
+      <w:r>
+        <w:rPr>
+          <w:rFonts w:ascii="Times New Roman" w:hAnsi="Times New Roman" w:cs="Times New Roman"/>
+        </w:rPr>
+        <w:t xml:space="preserve">a conversational bot just like human. Users need to wait a little longer as it requires processing response time to get response. </w:t>
+      </w:r>
+    </w:p>
+    <w:p>
+      <w:pPr>
+        <w:rPr>
+          <w:rFonts w:ascii="Times New Roman" w:hAnsi="Times New Roman" w:cs="Times New Roman"/>
+        </w:rPr>
+      </w:pPr>
+      <w:r>
+        <w:rPr>
+          <w:rFonts w:ascii="Times New Roman" w:hAnsi="Times New Roman" w:cs="Times New Roman"/>
+        </w:rPr>
+        <w:t xml:space="preserve">Voice Bots: It is mostly useful for specially visualized people as no typing is required. Sometimes </w:t>
+      </w:r>
+      <w:r>
+        <w:rPr>
+          <w:rFonts w:ascii="Times New Roman" w:hAnsi="Times New Roman" w:cs="Times New Roman"/>
+        </w:rPr>
+        <w:t xml:space="preserve">bots can struggle to grasp users’ accents. </w:t>
+      </w:r>
+    </w:p>
+    <w:p>
+      <w:pPr>
+        <w:rPr>
+          <w:rFonts w:ascii="Times New Roman" w:hAnsi="Times New Roman" w:cs="Times New Roman"/>
+        </w:rPr>
+      </w:pPr>
+      <w:r>
+        <w:rPr>
+          <w:rFonts w:ascii="Times New Roman" w:hAnsi="Times New Roman" w:cs="Times New Roman"/>
+        </w:rPr>
+        <w:t xml:space="preserve">Keyword Recognition </w:t>
+      </w:r>
+      <w:r>
+        <w:rPr>
+          <w:rFonts w:ascii="Times New Roman" w:hAnsi="Times New Roman" w:cs="Times New Roman"/>
+        </w:rPr>
+        <w:t>B</w:t>
+      </w:r>
+      <w:r>
+        <w:rPr>
+          <w:rFonts w:ascii="Times New Roman" w:hAnsi="Times New Roman" w:cs="Times New Roman"/>
+        </w:rPr>
+        <w:t xml:space="preserve">ased </w:t>
+      </w:r>
+      <w:r>
+        <w:rPr>
+          <w:rFonts w:ascii="Times New Roman" w:hAnsi="Times New Roman" w:cs="Times New Roman"/>
+        </w:rPr>
+        <w:t>C</w:t>
+      </w:r>
+      <w:r>
+        <w:rPr>
+          <w:rFonts w:ascii="Times New Roman" w:hAnsi="Times New Roman" w:cs="Times New Roman"/>
+        </w:rPr>
+        <w:t xml:space="preserve">hatbots: It is rule based chatbots that collect the keywords and then process from the queries. </w:t>
+      </w:r>
+      <w:r>
+        <w:rPr>
+          <w:rFonts w:ascii="Times New Roman" w:hAnsi="Times New Roman" w:cs="Times New Roman"/>
+        </w:rPr>
+        <w:t xml:space="preserve">Proper output can’t be produced if the bot cannot understand the keyword. </w:t>
+      </w:r>
+    </w:p>
+    <w:p>
+      <w:pPr>
+        <w:rPr>
+          <w:rFonts w:ascii="Times New Roman" w:hAnsi="Times New Roman" w:cs="Times New Roman"/>
+        </w:rPr>
+      </w:pPr>
+      <w:r>
+        <w:rPr>
+          <w:rFonts w:ascii="Times New Roman" w:hAnsi="Times New Roman" w:cs="Times New Roman"/>
+        </w:rPr>
+        <w:t xml:space="preserve">Hybrid Model Chatbots: It is a hybrid of AI and rule based chatbots. It provides personalized as well as interactive outputs for the users as users can switch the way of answering as per their convenience.   </w:t>
       </w:r>
     </w:p>
     <w:p>
@@ -613,7 +923,14 @@
         <w:rPr>
           <w:rFonts w:ascii="Times New Roman" w:hAnsi="Times New Roman" w:cs="Times New Roman"/>
         </w:rPr>
-        <w:t>tter generalization ability than</w:t>
+        <w:t xml:space="preserve">tter generalization </w:t>
+      </w:r>
+      <w:r>
+        <w:rPr>
+          <w:rFonts w:ascii="Times New Roman" w:hAnsi="Times New Roman" w:cs="Times New Roman"/>
+        </w:rPr>
+        <w:lastRenderedPageBreak/>
+        <w:t>ability than</w:t>
       </w:r>
       <w:r>
         <w:rPr>
@@ -625,14 +942,7 @@
         <w:rPr>
           <w:rFonts w:ascii="Times New Roman" w:hAnsi="Times New Roman" w:cs="Times New Roman"/>
         </w:rPr>
-        <w:t xml:space="preserve">The pre training data sizes grow from Web text (38GB) to Common Crawl (570GB after filtering) and the foundation model size </w:t>
-      </w:r>
-      <w:r>
-        <w:rPr>
-          <w:rFonts w:ascii="Times New Roman" w:hAnsi="Times New Roman" w:cs="Times New Roman"/>
-        </w:rPr>
-        <w:lastRenderedPageBreak/>
-        <w:t>grows from 1.5B to 175</w:t>
+        <w:t>The pre training data sizes grow from Web text (38GB) to Common Crawl (570GB after filtering) and the foundation model size grows from 1.5B to 175</w:t>
       </w:r>
       <w:r>
         <w:rPr>
@@ -686,21 +996,7 @@
         <w:rPr>
           <w:rFonts w:ascii="Times New Roman" w:hAnsi="Times New Roman" w:cs="Times New Roman"/>
         </w:rPr>
-        <w:t xml:space="preserve"> supervised learning, unsupervised </w:t>
-      </w:r>
-      <w:proofErr w:type="gramStart"/>
-      <w:r>
-        <w:rPr>
-          <w:rFonts w:ascii="Times New Roman" w:hAnsi="Times New Roman" w:cs="Times New Roman"/>
-        </w:rPr>
-        <w:t>learning</w:t>
-      </w:r>
-      <w:proofErr w:type="gramEnd"/>
-      <w:r>
-        <w:rPr>
-          <w:rFonts w:ascii="Times New Roman" w:hAnsi="Times New Roman" w:cs="Times New Roman"/>
-        </w:rPr>
-        <w:t xml:space="preserve"> and reinforcement learning. </w:t>
+        <w:t xml:space="preserve"> supervised learning, unsupervised learning and reinforcement learning. </w:t>
       </w:r>
     </w:p>
     <w:p>
@@ -851,21 +1147,7 @@
         <w:rPr>
           <w:rFonts w:ascii="Times New Roman" w:hAnsi="Times New Roman" w:cs="Times New Roman"/>
         </w:rPr>
-        <w:t xml:space="preserve"> 2018. A neural network architecture </w:t>
-      </w:r>
-      <w:proofErr w:type="gramStart"/>
-      <w:r>
-        <w:rPr>
-          <w:rFonts w:ascii="Times New Roman" w:hAnsi="Times New Roman" w:cs="Times New Roman"/>
-        </w:rPr>
-        <w:t>i.e.</w:t>
-      </w:r>
-      <w:proofErr w:type="gramEnd"/>
-      <w:r>
-        <w:rPr>
-          <w:rFonts w:ascii="Times New Roman" w:hAnsi="Times New Roman" w:cs="Times New Roman"/>
-        </w:rPr>
-        <w:t xml:space="preserve"> Transformer architecture was used in this version to do NLP (Natural Language Processing) tasks such as machine translation and language modeling. </w:t>
+        <w:t xml:space="preserve"> 2018. A neural network architecture i.e. Transformer architecture was used in this version to do NLP (Natural Language Processing) tasks such as machine translation and language modeling. </w:t>
       </w:r>
       <w:r>
         <w:rPr>
@@ -1211,20 +1493,14 @@
         <w:rPr>
           <w:rFonts w:ascii="Times New Roman" w:hAnsi="Times New Roman" w:cs="Times New Roman"/>
         </w:rPr>
+        <w:lastRenderedPageBreak/>
         <w:t xml:space="preserve">It is the latest version of GPT with 100 trillion of parameter count which is trained with both text prediction, RLHF and accepts both text and images as input as well as from third party. </w:t>
       </w:r>
       <w:r>
         <w:rPr>
           <w:rFonts w:ascii="Times New Roman" w:hAnsi="Times New Roman" w:cs="Times New Roman"/>
         </w:rPr>
-        <w:t xml:space="preserve">The development of GPT-4 took advantage of lessons learned from the Open AI and Chat GPT adversarial testing programs </w:t>
-      </w:r>
-      <w:r>
-        <w:rPr>
-          <w:rFonts w:ascii="Times New Roman" w:hAnsi="Times New Roman" w:cs="Times New Roman"/>
-        </w:rPr>
-        <w:lastRenderedPageBreak/>
-        <w:t xml:space="preserve">and made iterative adjustments over a period of six months, resulting in improvements in terms of factuality, controllability, and boundary compliance. Still there is room for improvement.  </w:t>
+        <w:t xml:space="preserve">The development of GPT-4 took advantage of lessons learned from the Open AI and Chat GPT adversarial testing programs and made iterative adjustments over a period of six months, resulting in improvements in terms of factuality, controllability, and boundary compliance. Still there is room for improvement.  </w:t>
       </w:r>
     </w:p>
     <w:p>
@@ -1487,6 +1763,246 @@
           <w:rFonts w:ascii="Times New Roman" w:hAnsi="Times New Roman" w:cs="Times New Roman"/>
         </w:rPr>
       </w:pPr>
+      <w:r>
+        <w:rPr>
+          <w:rFonts w:ascii="Times New Roman" w:hAnsi="Times New Roman" w:cs="Times New Roman"/>
+        </w:rPr>
+        <w:t xml:space="preserve">Chat GPT has the potential to change </w:t>
+      </w:r>
+      <w:r>
+        <w:rPr>
+          <w:rFonts w:ascii="Times New Roman" w:hAnsi="Times New Roman" w:cs="Times New Roman"/>
+        </w:rPr>
+        <w:t xml:space="preserve">different sectors such as education, health, business, research and so on. Chat GPT has several educational </w:t>
+      </w:r>
+      <w:r>
+        <w:rPr>
+          <w:rFonts w:ascii="Times New Roman" w:hAnsi="Times New Roman" w:cs="Times New Roman"/>
+        </w:rPr>
+        <w:t>advantages,</w:t>
+      </w:r>
+      <w:r>
+        <w:rPr>
+          <w:rFonts w:ascii="Times New Roman" w:hAnsi="Times New Roman" w:cs="Times New Roman"/>
+        </w:rPr>
+        <w:t xml:space="preserve"> but </w:t>
+      </w:r>
+      <w:r>
+        <w:rPr>
+          <w:rFonts w:ascii="Times New Roman" w:hAnsi="Times New Roman" w:cs="Times New Roman"/>
+        </w:rPr>
+        <w:t>it</w:t>
+      </w:r>
+      <w:r>
+        <w:rPr>
+          <w:rFonts w:ascii="Times New Roman" w:hAnsi="Times New Roman" w:cs="Times New Roman"/>
+        </w:rPr>
+        <w:t xml:space="preserve"> depends upon individuals about how they use Chat GPT and any other AI tools. Chat GPT provides personalized learning experiences by evaluating a </w:t>
+      </w:r>
+      <w:r>
+        <w:rPr>
+          <w:rFonts w:ascii="Times New Roman" w:hAnsi="Times New Roman" w:cs="Times New Roman"/>
+        </w:rPr>
+        <w:t>student’s</w:t>
+      </w:r>
+      <w:r>
+        <w:rPr>
+          <w:rFonts w:ascii="Times New Roman" w:hAnsi="Times New Roman" w:cs="Times New Roman"/>
+        </w:rPr>
+        <w:t xml:space="preserve"> learning </w:t>
+      </w:r>
+      <w:r>
+        <w:rPr>
+          <w:rFonts w:ascii="Times New Roman" w:hAnsi="Times New Roman" w:cs="Times New Roman"/>
+        </w:rPr>
+        <w:t>methods and preferences and suggesting particular educational materials that are fitted to their requirements. It also improves language skills of individuals</w:t>
+      </w:r>
+      <w:r>
+        <w:rPr>
+          <w:rFonts w:ascii="Times New Roman" w:hAnsi="Times New Roman" w:cs="Times New Roman"/>
+        </w:rPr>
+        <w:t>. It</w:t>
+      </w:r>
+      <w:r>
+        <w:rPr>
+          <w:rFonts w:ascii="Times New Roman" w:hAnsi="Times New Roman" w:cs="Times New Roman"/>
+        </w:rPr>
+        <w:t xml:space="preserve"> provides immediate feedback on their grammar, pronunciation, and vocabular</w:t>
+      </w:r>
+      <w:r>
+        <w:rPr>
+          <w:rFonts w:ascii="Times New Roman" w:hAnsi="Times New Roman" w:cs="Times New Roman"/>
+        </w:rPr>
+        <w:t xml:space="preserve">y while simulating real-world conversations. It can also be used in grading as it provides feedback on students’ work. Students can use Chat GPT to improve their research skills as it provides </w:t>
+      </w:r>
+      <w:r>
+        <w:rPr>
+          <w:rFonts w:ascii="Times New Roman" w:hAnsi="Times New Roman" w:cs="Times New Roman"/>
+        </w:rPr>
+        <w:t>answers</w:t>
+      </w:r>
+      <w:r>
+        <w:rPr>
+          <w:rFonts w:ascii="Times New Roman" w:hAnsi="Times New Roman" w:cs="Times New Roman"/>
+        </w:rPr>
+        <w:t xml:space="preserve"> to their questions.  </w:t>
+      </w:r>
+    </w:p>
+    <w:p>
+      <w:pPr>
+        <w:spacing w:after="0"/>
+        <w:rPr>
+          <w:rFonts w:ascii="Times New Roman" w:hAnsi="Times New Roman" w:cs="Times New Roman"/>
+        </w:rPr>
+      </w:pPr>
+      <w:r>
+        <w:rPr>
+          <w:rFonts w:ascii="Times New Roman" w:hAnsi="Times New Roman" w:cs="Times New Roman"/>
+        </w:rPr>
+        <w:tab/>
+      </w:r>
+      <w:r>
+        <w:rPr>
+          <w:rFonts w:ascii="Times New Roman" w:hAnsi="Times New Roman" w:cs="Times New Roman"/>
+        </w:rPr>
+        <w:tab/>
+        <w:t xml:space="preserve">The question-answering features of Chat GPT can also be used in the field of medicine, such as for addressing patient medical inquiries or helping medical professionals identify conditions. </w:t>
+      </w:r>
+      <w:r>
+        <w:rPr>
+          <w:rFonts w:ascii="Times New Roman" w:hAnsi="Times New Roman" w:cs="Times New Roman"/>
+        </w:rPr>
+        <w:t>By responding in a way that feels natural and real, this may make it simpler for virtual agents to communicate with patients and increase their effectiveness. It may be used to help prioritize symptoms for particular illnesses or to provide general guidance on healthcare requirements. They could also operate as the main point of contact for people seeking mental health care, offering initial consultations, and making appropriate referrals to specialists.</w:t>
+      </w:r>
+    </w:p>
+    <w:p>
+      <w:pPr>
+        <w:spacing w:after="0"/>
+        <w:rPr>
+          <w:rFonts w:ascii="Times New Roman" w:hAnsi="Times New Roman" w:cs="Times New Roman"/>
+        </w:rPr>
+      </w:pPr>
+      <w:r>
+        <w:rPr>
+          <w:rFonts w:ascii="Times New Roman" w:hAnsi="Times New Roman" w:cs="Times New Roman"/>
+        </w:rPr>
+        <w:lastRenderedPageBreak/>
+        <w:t xml:space="preserve">According to the survey for patient-doctor communication </w:t>
+      </w:r>
+      <w:r>
+        <w:rPr>
+          <w:rFonts w:ascii="Times New Roman" w:hAnsi="Times New Roman" w:cs="Times New Roman"/>
+        </w:rPr>
+        <w:t xml:space="preserve">from </w:t>
+      </w:r>
+      <w:r>
+        <w:rPr>
+          <w:rFonts w:ascii="Times New Roman" w:hAnsi="Times New Roman" w:cs="Times New Roman"/>
+        </w:rPr>
+        <w:t>E</w:t>
+      </w:r>
+      <w:r>
+        <w:rPr>
+          <w:rFonts w:ascii="Times New Roman" w:hAnsi="Times New Roman" w:cs="Times New Roman"/>
+        </w:rPr>
+        <w:t>H</w:t>
+      </w:r>
+      <w:r>
+        <w:rPr>
+          <w:rFonts w:ascii="Times New Roman" w:hAnsi="Times New Roman" w:cs="Times New Roman"/>
+        </w:rPr>
+        <w:t xml:space="preserve">R, placing the patient questionnaire in Chat GPT and responds the same number of words as doctor. The survey found that people </w:t>
+      </w:r>
+      <w:r>
+        <w:rPr>
+          <w:rFonts w:ascii="Times New Roman" w:hAnsi="Times New Roman" w:cs="Times New Roman"/>
+        </w:rPr>
+        <w:t>appear</w:t>
+      </w:r>
+      <w:r>
+        <w:rPr>
+          <w:rFonts w:ascii="Times New Roman" w:hAnsi="Times New Roman" w:cs="Times New Roman"/>
+        </w:rPr>
+        <w:t xml:space="preserve"> to trust Chat GPT to </w:t>
+      </w:r>
+      <w:r>
+        <w:rPr>
+          <w:rFonts w:ascii="Times New Roman" w:hAnsi="Times New Roman" w:cs="Times New Roman"/>
+        </w:rPr>
+        <w:t>provide information on low-risk</w:t>
+      </w:r>
+      <w:r>
+        <w:rPr>
+          <w:rFonts w:ascii="Times New Roman" w:hAnsi="Times New Roman" w:cs="Times New Roman"/>
+        </w:rPr>
+        <w:t xml:space="preserve"> health questions and people tend to trust </w:t>
+      </w:r>
+      <w:r>
+        <w:rPr>
+          <w:rFonts w:ascii="Times New Roman" w:hAnsi="Times New Roman" w:cs="Times New Roman"/>
+        </w:rPr>
+        <w:t>doctors</w:t>
+      </w:r>
+      <w:r>
+        <w:rPr>
+          <w:rFonts w:ascii="Times New Roman" w:hAnsi="Times New Roman" w:cs="Times New Roman"/>
+        </w:rPr>
+        <w:t xml:space="preserve"> </w:t>
+      </w:r>
+      <w:r>
+        <w:rPr>
+          <w:rFonts w:ascii="Times New Roman" w:hAnsi="Times New Roman" w:cs="Times New Roman"/>
+        </w:rPr>
+        <w:t>for complex medical qu</w:t>
+      </w:r>
+      <w:r>
+        <w:rPr>
+          <w:rFonts w:ascii="Times New Roman" w:hAnsi="Times New Roman" w:cs="Times New Roman"/>
+        </w:rPr>
+        <w:t>eries</w:t>
+      </w:r>
+      <w:r>
+        <w:rPr>
+          <w:rFonts w:ascii="Times New Roman" w:hAnsi="Times New Roman" w:cs="Times New Roman"/>
+        </w:rPr>
+        <w:t xml:space="preserve">. </w:t>
+      </w:r>
+      <w:r>
+        <w:rPr>
+          <w:rFonts w:ascii="Times New Roman" w:hAnsi="Times New Roman" w:cs="Times New Roman"/>
+        </w:rPr>
+        <w:t xml:space="preserve">As health-related tasks in the questions became more complex, people’s faith in them diminished. </w:t>
+      </w:r>
+    </w:p>
+    <w:p>
+      <w:pPr>
+        <w:spacing w:after="0"/>
+        <w:rPr>
+          <w:rFonts w:ascii="Times New Roman" w:hAnsi="Times New Roman" w:cs="Times New Roman"/>
+        </w:rPr>
+      </w:pPr>
+    </w:p>
+    <w:p>
+      <w:pPr>
+        <w:spacing w:after="0"/>
+        <w:rPr>
+          <w:rFonts w:ascii="Times New Roman" w:hAnsi="Times New Roman" w:cs="Times New Roman"/>
+        </w:rPr>
+      </w:pPr>
+      <w:r>
+        <w:rPr>
+          <w:rFonts w:ascii="Times New Roman" w:hAnsi="Times New Roman" w:cs="Times New Roman"/>
+        </w:rPr>
+        <w:t xml:space="preserve">Chat GPT can be utilized in business and finance sector. </w:t>
+      </w:r>
+    </w:p>
+    <w:p>
+      <w:pPr>
+        <w:spacing w:after="0"/>
+        <w:rPr>
+          <w:rFonts w:ascii="Times New Roman" w:hAnsi="Times New Roman" w:cs="Times New Roman"/>
+        </w:rPr>
+      </w:pPr>
     </w:p>
     <w:p>
       <w:pPr>
@@ -1669,14 +2185,7 @@
         <w:rPr>
           <w:rFonts w:ascii="Times New Roman" w:hAnsi="Times New Roman" w:cs="Times New Roman"/>
         </w:rPr>
-        <w:t xml:space="preserve"> numerous conversations at once. Efficiency is especially important in jobs where human participation may </w:t>
-      </w:r>
-      <w:r>
-        <w:rPr>
-          <w:rFonts w:ascii="Times New Roman" w:hAnsi="Times New Roman" w:cs="Times New Roman"/>
-        </w:rPr>
-        <w:lastRenderedPageBreak/>
-        <w:t xml:space="preserve">be time-consuming and expensive for e.g., language translation and customer service. Chat GPT may help companies and organizations to increase productivity and profitability while saving time and money. </w:t>
+        <w:t xml:space="preserve"> numerous conversations at once. Efficiency is especially important in jobs where human participation may be time-consuming and expensive for e.g., language translation and customer service. Chat GPT may help companies and organizations to increase productivity and profitability while saving time and money. </w:t>
       </w:r>
     </w:p>
     <w:p>
@@ -1748,14 +2257,12 @@
         </w:rPr>
         <w:t xml:space="preserve">cation, such as comedy or sarcasm. As a result, Chat GPTs comments may become insensitive or tone-deaf insensitive or tone-deaf or insensitive which may annoy or turn off users. It could be essential to add more code or training data to Chat GPT to help it comprehend and react to emotional cues better </w:t>
       </w:r>
-      <w:proofErr w:type="gramStart"/>
-      <w:r>
-        <w:rPr>
-          <w:rFonts w:ascii="Times New Roman" w:hAnsi="Times New Roman" w:cs="Times New Roman"/>
-        </w:rPr>
-        <w:t>in order to</w:t>
-      </w:r>
-      <w:proofErr w:type="gramEnd"/>
+      <w:r>
+        <w:rPr>
+          <w:rFonts w:ascii="Times New Roman" w:hAnsi="Times New Roman" w:cs="Times New Roman"/>
+        </w:rPr>
+        <w:t>to</w:t>
+      </w:r>
       <w:r>
         <w:rPr>
           <w:rFonts w:ascii="Times New Roman" w:hAnsi="Times New Roman" w:cs="Times New Roman"/>
@@ -1803,6 +2310,7 @@
         <w:rPr>
           <w:rFonts w:ascii="Times New Roman" w:hAnsi="Times New Roman" w:cs="Times New Roman"/>
         </w:rPr>
+        <w:lastRenderedPageBreak/>
         <w:t xml:space="preserve">As with any language models, Chat GPT is trained using sizable text datasets text datasets that could include biases and prejudices. Because of this, Chat GPT may replicate or exaggerate these biases in its output, which could have adverse effects, particularly in educational contexts </w:t>
       </w:r>
       <w:r>
@@ -2955,7 +3463,7 @@
 
 <file path=word/webextensions/taskpanes.xml><?xml version="1.0" encoding="utf-8"?>
 <wetp:taskpanes xmlns:wetp="http://schemas.microsoft.com/office/webextensions/taskpanes/2010/11">
-  <wetp:taskpane dockstate="right" visibility="0" width="350" row="0">
+  <wetp:taskpane dockstate="right" visibility="0" width="116" row="0">
     <wetp:webextensionref xmlns:r="http://schemas.openxmlformats.org/officeDocument/2006/relationships" r:id="rId1"/>
   </wetp:taskpane>
 </wetp:taskpanes>

</xml_diff>

<commit_message>
Literature review and ethical issue analyze
</commit_message>
<xml_diff>
--- a/ChatGPT.docx
+++ b/ChatGPT.docx
@@ -25,131 +25,165 @@
           <w:rFonts w:ascii="Times New Roman" w:hAnsi="Times New Roman" w:cs="Times New Roman"/>
         </w:rPr>
       </w:pPr>
+      <w:r>
+        <w:rPr>
+          <w:rFonts w:ascii="Times New Roman" w:hAnsi="Times New Roman" w:cs="Times New Roman"/>
+        </w:rPr>
+        <w:t>Chatbot</w:t>
+      </w:r>
+      <w:r>
+        <w:rPr>
+          <w:rFonts w:ascii="Times New Roman" w:hAnsi="Times New Roman" w:cs="Times New Roman"/>
+        </w:rPr>
+        <w:t xml:space="preserve"> is an intelligent Human-Computer Interaction which is designed to stimulate conversation with human users. </w:t>
+      </w:r>
+      <w:r>
+        <w:rPr>
+          <w:rFonts w:ascii="Times New Roman" w:hAnsi="Times New Roman" w:cs="Times New Roman"/>
+        </w:rPr>
+        <w:t xml:space="preserve">They have become popular due to </w:t>
+      </w:r>
+      <w:r>
+        <w:rPr>
+          <w:rFonts w:ascii="Times New Roman" w:hAnsi="Times New Roman" w:cs="Times New Roman"/>
+        </w:rPr>
+        <w:t>their</w:t>
+      </w:r>
+      <w:r>
+        <w:rPr>
+          <w:rFonts w:ascii="Times New Roman" w:hAnsi="Times New Roman" w:cs="Times New Roman"/>
+        </w:rPr>
+        <w:t xml:space="preserve"> independent platform and available to users without any need of installations. </w:t>
+      </w:r>
+    </w:p>
+    <w:p>
+      <w:pPr>
+        <w:rPr>
+          <w:rFonts w:ascii="Times New Roman" w:hAnsi="Times New Roman" w:cs="Times New Roman"/>
+        </w:rPr>
+      </w:pPr>
+      <w:r>
+        <w:rPr>
+          <w:rFonts w:ascii="Times New Roman" w:hAnsi="Times New Roman" w:cs="Times New Roman"/>
+        </w:rPr>
+        <w:t>History of Chat Bot:</w:t>
+      </w:r>
+    </w:p>
+    <w:p>
+      <w:pPr>
+        <w:rPr>
+          <w:rFonts w:ascii="Times New Roman" w:hAnsi="Times New Roman" w:cs="Times New Roman"/>
+        </w:rPr>
+      </w:pPr>
+      <w:r>
+        <w:rPr>
+          <w:rFonts w:ascii="Times New Roman" w:hAnsi="Times New Roman" w:cs="Times New Roman"/>
+        </w:rPr>
+        <w:t xml:space="preserve">In 1950, Alan Turing </w:t>
+      </w:r>
+      <w:r>
+        <w:rPr>
+          <w:rFonts w:ascii="Times New Roman" w:hAnsi="Times New Roman" w:cs="Times New Roman"/>
+        </w:rPr>
+        <w:t>proposed</w:t>
+      </w:r>
+      <w:r>
+        <w:rPr>
+          <w:rFonts w:ascii="Times New Roman" w:hAnsi="Times New Roman" w:cs="Times New Roman"/>
+        </w:rPr>
+        <w:t xml:space="preserve"> the Turing Test but later in 1966 the first known chatbot Eliza was developed. Its purpose was to return the suer utterances in a form of questions acting as psychotherapist. In 1972</w:t>
+      </w:r>
+      <w:r>
+        <w:rPr>
+          <w:rFonts w:ascii="Times New Roman" w:hAnsi="Times New Roman" w:cs="Times New Roman"/>
+        </w:rPr>
+        <w:t>,</w:t>
+      </w:r>
+      <w:r>
+        <w:rPr>
+          <w:rFonts w:ascii="Times New Roman" w:hAnsi="Times New Roman" w:cs="Times New Roman"/>
+        </w:rPr>
+        <w:t xml:space="preserve"> a personality named PARRY was developed which is an improvement </w:t>
+      </w:r>
+      <w:r>
+        <w:rPr>
+          <w:rFonts w:ascii="Times New Roman" w:hAnsi="Times New Roman" w:cs="Times New Roman"/>
+        </w:rPr>
+        <w:t xml:space="preserve">over ELIZA. The first computer to </w:t>
+      </w:r>
+      <w:r>
+        <w:rPr>
+          <w:rFonts w:ascii="Times New Roman" w:hAnsi="Times New Roman" w:cs="Times New Roman"/>
+        </w:rPr>
+        <w:t xml:space="preserve">be </w:t>
+      </w:r>
+      <w:r>
+        <w:rPr>
+          <w:rFonts w:ascii="Times New Roman" w:hAnsi="Times New Roman" w:cs="Times New Roman"/>
+        </w:rPr>
+        <w:t>rank</w:t>
+      </w:r>
+      <w:r>
+        <w:rPr>
+          <w:rFonts w:ascii="Times New Roman" w:hAnsi="Times New Roman" w:cs="Times New Roman"/>
+        </w:rPr>
+        <w:t>ed</w:t>
+      </w:r>
+      <w:r>
+        <w:rPr>
+          <w:rFonts w:ascii="Times New Roman" w:hAnsi="Times New Roman" w:cs="Times New Roman"/>
+        </w:rPr>
+        <w:t xml:space="preserve"> “most human computer” </w:t>
+      </w:r>
+      <w:r>
+        <w:rPr>
+          <w:rFonts w:ascii="Times New Roman" w:hAnsi="Times New Roman" w:cs="Times New Roman"/>
+        </w:rPr>
+        <w:t xml:space="preserve">and </w:t>
+      </w:r>
+      <w:r>
+        <w:rPr>
+          <w:rFonts w:ascii="Times New Roman" w:hAnsi="Times New Roman" w:cs="Times New Roman"/>
+        </w:rPr>
+        <w:t xml:space="preserve">also </w:t>
+      </w:r>
+      <w:r>
+        <w:rPr>
+          <w:rFonts w:ascii="Times New Roman" w:hAnsi="Times New Roman" w:cs="Times New Roman"/>
+        </w:rPr>
+        <w:t>awarded</w:t>
+      </w:r>
+      <w:r>
+        <w:rPr>
+          <w:rFonts w:ascii="Times New Roman" w:hAnsi="Times New Roman" w:cs="Times New Roman"/>
+        </w:rPr>
+        <w:t xml:space="preserve"> the </w:t>
+      </w:r>
       <w:proofErr w:type="spellStart"/>
       <w:r>
         <w:rPr>
           <w:rFonts w:ascii="Times New Roman" w:hAnsi="Times New Roman" w:cs="Times New Roman"/>
         </w:rPr>
-        <w:t>ChatBot</w:t>
+        <w:t>Loebner</w:t>
       </w:r>
       <w:proofErr w:type="spellEnd"/>
       <w:r>
         <w:rPr>
           <w:rFonts w:ascii="Times New Roman" w:hAnsi="Times New Roman" w:cs="Times New Roman"/>
         </w:rPr>
-        <w:t xml:space="preserve"> is an intelligent Human-Computer Interaction which is designed to stimulate conversation with human users. </w:t>
-      </w:r>
-      <w:r>
-        <w:rPr>
-          <w:rFonts w:ascii="Times New Roman" w:hAnsi="Times New Roman" w:cs="Times New Roman"/>
-        </w:rPr>
-        <w:t xml:space="preserve">They have become popular due to its independent platform and available to users without any need of installations. </w:t>
-      </w:r>
-    </w:p>
-    <w:p>
-      <w:pPr>
-        <w:rPr>
-          <w:rFonts w:ascii="Times New Roman" w:hAnsi="Times New Roman" w:cs="Times New Roman"/>
-        </w:rPr>
-      </w:pPr>
-      <w:r>
-        <w:rPr>
-          <w:rFonts w:ascii="Times New Roman" w:hAnsi="Times New Roman" w:cs="Times New Roman"/>
-        </w:rPr>
-        <w:t>History of Chat Bot:</w:t>
-      </w:r>
-    </w:p>
-    <w:p>
-      <w:pPr>
-        <w:rPr>
-          <w:rFonts w:ascii="Times New Roman" w:hAnsi="Times New Roman" w:cs="Times New Roman"/>
-        </w:rPr>
-      </w:pPr>
-      <w:r>
-        <w:rPr>
-          <w:rFonts w:ascii="Times New Roman" w:hAnsi="Times New Roman" w:cs="Times New Roman"/>
-        </w:rPr>
-        <w:t>In 1950, Alan Turing purposed the Turing Test but later in 1966 the first known chatbot Eliza was developed. Its purpose was to return the suer utterances in a form of questions acting as psychotherapist. In 1972</w:t>
-      </w:r>
-      <w:r>
-        <w:rPr>
-          <w:rFonts w:ascii="Times New Roman" w:hAnsi="Times New Roman" w:cs="Times New Roman"/>
-        </w:rPr>
-        <w:t>,</w:t>
-      </w:r>
-      <w:r>
-        <w:rPr>
-          <w:rFonts w:ascii="Times New Roman" w:hAnsi="Times New Roman" w:cs="Times New Roman"/>
-        </w:rPr>
-        <w:t xml:space="preserve"> a personality named PARRY was developed which is an improvement </w:t>
-      </w:r>
-      <w:r>
-        <w:rPr>
-          <w:rFonts w:ascii="Times New Roman" w:hAnsi="Times New Roman" w:cs="Times New Roman"/>
-        </w:rPr>
-        <w:t xml:space="preserve">over ELIZA. The first computer to </w:t>
-      </w:r>
-      <w:r>
-        <w:rPr>
-          <w:rFonts w:ascii="Times New Roman" w:hAnsi="Times New Roman" w:cs="Times New Roman"/>
-        </w:rPr>
-        <w:t xml:space="preserve">be </w:t>
-      </w:r>
-      <w:r>
-        <w:rPr>
-          <w:rFonts w:ascii="Times New Roman" w:hAnsi="Times New Roman" w:cs="Times New Roman"/>
-        </w:rPr>
-        <w:t>rank</w:t>
-      </w:r>
-      <w:r>
-        <w:rPr>
-          <w:rFonts w:ascii="Times New Roman" w:hAnsi="Times New Roman" w:cs="Times New Roman"/>
-        </w:rPr>
-        <w:t>ed</w:t>
-      </w:r>
-      <w:r>
-        <w:rPr>
-          <w:rFonts w:ascii="Times New Roman" w:hAnsi="Times New Roman" w:cs="Times New Roman"/>
-        </w:rPr>
-        <w:t xml:space="preserve"> “most human computer” </w:t>
-      </w:r>
-      <w:r>
-        <w:rPr>
-          <w:rFonts w:ascii="Times New Roman" w:hAnsi="Times New Roman" w:cs="Times New Roman"/>
-        </w:rPr>
-        <w:t xml:space="preserve">and </w:t>
-      </w:r>
-      <w:r>
-        <w:rPr>
-          <w:rFonts w:ascii="Times New Roman" w:hAnsi="Times New Roman" w:cs="Times New Roman"/>
-        </w:rPr>
-        <w:t xml:space="preserve">also </w:t>
-      </w:r>
-      <w:r>
-        <w:rPr>
-          <w:rFonts w:ascii="Times New Roman" w:hAnsi="Times New Roman" w:cs="Times New Roman"/>
-        </w:rPr>
-        <w:t>awarded</w:t>
-      </w:r>
-      <w:r>
-        <w:rPr>
-          <w:rFonts w:ascii="Times New Roman" w:hAnsi="Times New Roman" w:cs="Times New Roman"/>
-        </w:rPr>
-        <w:t xml:space="preserve"> the </w:t>
-      </w:r>
-      <w:proofErr w:type="spellStart"/>
-      <w:r>
-        <w:rPr>
-          <w:rFonts w:ascii="Times New Roman" w:hAnsi="Times New Roman" w:cs="Times New Roman"/>
-        </w:rPr>
-        <w:t>Loebner</w:t>
-      </w:r>
-      <w:proofErr w:type="spellEnd"/>
-      <w:r>
-        <w:rPr>
-          <w:rFonts w:ascii="Times New Roman" w:hAnsi="Times New Roman" w:cs="Times New Roman"/>
-        </w:rPr>
-        <w:t xml:space="preserve"> Prize named ALICE was developed. It is an annual Turing Test. It was based on Artificial Intelligence Markup Language (AIML) also </w:t>
+        <w:t xml:space="preserve"> Prize named ALICE was developed. It is an annual Turing Test. It was based on Artificial Intelligence Markup Language (AIML</w:t>
+      </w:r>
+      <w:r>
+        <w:rPr>
+          <w:rFonts w:ascii="Times New Roman" w:hAnsi="Times New Roman" w:cs="Times New Roman"/>
+        </w:rPr>
+        <w:t>) and also</w:t>
+      </w:r>
+      <w:r>
+        <w:rPr>
+          <w:rFonts w:ascii="Times New Roman" w:hAnsi="Times New Roman" w:cs="Times New Roman"/>
+        </w:rPr>
+        <w:t xml:space="preserve"> </w:t>
       </w:r>
       <w:r>
         <w:rPr>
@@ -495,19 +529,7 @@
         <w:rPr>
           <w:rFonts w:ascii="Times New Roman" w:hAnsi="Times New Roman" w:cs="Times New Roman"/>
         </w:rPr>
-        <w:t xml:space="preserve"> Numerous multilingual chatbots will be available on various social media platforms such as Facebook, messenger etc.</w:t>
-      </w:r>
-      <w:r>
-        <w:rPr>
-          <w:rFonts w:ascii="Times New Roman" w:hAnsi="Times New Roman" w:cs="Times New Roman"/>
-        </w:rPr>
-        <w:t xml:space="preserve"> Many users are not familiar with the English language, addition of multilingual cha</w:t>
-      </w:r>
-      <w:r>
-        <w:rPr>
-          <w:rFonts w:ascii="Times New Roman" w:hAnsi="Times New Roman" w:cs="Times New Roman"/>
-        </w:rPr>
-        <w:t xml:space="preserve">tbots will also draw sizable audience. This also helps in attracting multiple </w:t>
+        <w:t xml:space="preserve"> Numerous multilingual chatbots will be available on various social media platforms such as Facebook, messenger etc. Many users are not familiar with the English language, addition of multilingual chatbots will also draw sizable audience. This also helps in attracting multiple </w:t>
       </w:r>
       <w:r>
         <w:rPr>
@@ -588,7 +610,19 @@
         <w:rPr>
           <w:rFonts w:ascii="Times New Roman" w:hAnsi="Times New Roman" w:cs="Times New Roman"/>
         </w:rPr>
-        <w:t xml:space="preserve">hatbots: It is rule based chatbots that collect the keywords and then process from the queries. </w:t>
+        <w:t xml:space="preserve">hatbots: It is rule based chatbots that </w:t>
+      </w:r>
+      <w:r>
+        <w:rPr>
+          <w:rFonts w:ascii="Times New Roman" w:hAnsi="Times New Roman" w:cs="Times New Roman"/>
+        </w:rPr>
+        <w:t>collects</w:t>
+      </w:r>
+      <w:r>
+        <w:rPr>
+          <w:rFonts w:ascii="Times New Roman" w:hAnsi="Times New Roman" w:cs="Times New Roman"/>
+        </w:rPr>
+        <w:t xml:space="preserve"> the keywords and then process from the queries. </w:t>
       </w:r>
       <w:r>
         <w:rPr>
@@ -649,7 +683,19 @@
         <w:rPr>
           <w:rFonts w:ascii="Times New Roman" w:hAnsi="Times New Roman" w:cs="Times New Roman"/>
         </w:rPr>
-        <w:t xml:space="preserve"> Generative Pre trained Transformer which transform the wide amount of text data into generate human like text. </w:t>
+        <w:t xml:space="preserve"> Generative Pre trained Transformer which </w:t>
+      </w:r>
+      <w:r>
+        <w:rPr>
+          <w:rFonts w:ascii="Times New Roman" w:hAnsi="Times New Roman" w:cs="Times New Roman"/>
+        </w:rPr>
+        <w:t>transforms</w:t>
+      </w:r>
+      <w:r>
+        <w:rPr>
+          <w:rFonts w:ascii="Times New Roman" w:hAnsi="Times New Roman" w:cs="Times New Roman"/>
+        </w:rPr>
+        <w:t xml:space="preserve"> the wide amount of text data into generate human like text. </w:t>
       </w:r>
       <w:r>
         <w:rPr>
@@ -875,7 +921,19 @@
         <w:rPr>
           <w:rFonts w:ascii="Times New Roman" w:hAnsi="Times New Roman" w:cs="Times New Roman"/>
         </w:rPr>
-        <w:t xml:space="preserve"> datasets that uses larger foundation model architectures and access</w:t>
+        <w:t xml:space="preserve"> datasets that </w:t>
+      </w:r>
+      <w:r>
+        <w:rPr>
+          <w:rFonts w:ascii="Times New Roman" w:hAnsi="Times New Roman" w:cs="Times New Roman"/>
+        </w:rPr>
+        <w:t>use</w:t>
+      </w:r>
+      <w:r>
+        <w:rPr>
+          <w:rFonts w:ascii="Times New Roman" w:hAnsi="Times New Roman" w:cs="Times New Roman"/>
+        </w:rPr>
+        <w:t xml:space="preserve"> larger foundation model architectures and access</w:t>
       </w:r>
       <w:r>
         <w:rPr>
@@ -942,7 +1000,31 @@
         <w:rPr>
           <w:rFonts w:ascii="Times New Roman" w:hAnsi="Times New Roman" w:cs="Times New Roman"/>
         </w:rPr>
-        <w:t>The pre training data sizes grow from Web text (38GB) to Common Crawl (570GB after filtering) and the foundation model size grows from 1.5B to 175</w:t>
+        <w:t xml:space="preserve">The pre training data sizes </w:t>
+      </w:r>
+      <w:r>
+        <w:rPr>
+          <w:rFonts w:ascii="Times New Roman" w:hAnsi="Times New Roman" w:cs="Times New Roman"/>
+        </w:rPr>
+        <w:t>grew</w:t>
+      </w:r>
+      <w:r>
+        <w:rPr>
+          <w:rFonts w:ascii="Times New Roman" w:hAnsi="Times New Roman" w:cs="Times New Roman"/>
+        </w:rPr>
+        <w:t xml:space="preserve"> from Web text (38GB) to Common Crawl (570GB after filtering) and the foundation model size </w:t>
+      </w:r>
+      <w:r>
+        <w:rPr>
+          <w:rFonts w:ascii="Times New Roman" w:hAnsi="Times New Roman" w:cs="Times New Roman"/>
+        </w:rPr>
+        <w:t>grew</w:t>
+      </w:r>
+      <w:r>
+        <w:rPr>
+          <w:rFonts w:ascii="Times New Roman" w:hAnsi="Times New Roman" w:cs="Times New Roman"/>
+        </w:rPr>
+        <w:t xml:space="preserve"> from 1.5B to 175</w:t>
       </w:r>
       <w:r>
         <w:rPr>
@@ -960,7 +1042,19 @@
         <w:rPr>
           <w:rFonts w:ascii="Times New Roman" w:hAnsi="Times New Roman" w:cs="Times New Roman"/>
         </w:rPr>
-        <w:t xml:space="preserve"> New technologies were being developed with GAI algorithms due to increase in computational power and data volume that brought many benefits.</w:t>
+        <w:t xml:space="preserve"> New technologies were being developed with GAI algorithms due to </w:t>
+      </w:r>
+      <w:r>
+        <w:rPr>
+          <w:rFonts w:ascii="Times New Roman" w:hAnsi="Times New Roman" w:cs="Times New Roman"/>
+        </w:rPr>
+        <w:t>the increase</w:t>
+      </w:r>
+      <w:r>
+        <w:rPr>
+          <w:rFonts w:ascii="Times New Roman" w:hAnsi="Times New Roman" w:cs="Times New Roman"/>
+        </w:rPr>
+        <w:t xml:space="preserve"> in computational power and data volume that brought many benefits.</w:t>
       </w:r>
       <w:r>
         <w:rPr>
@@ -1147,7 +1241,19 @@
         <w:rPr>
           <w:rFonts w:ascii="Times New Roman" w:hAnsi="Times New Roman" w:cs="Times New Roman"/>
         </w:rPr>
-        <w:t xml:space="preserve"> 2018. A neural network architecture i.e. Transformer architecture was used in this version to do NLP (Natural Language Processing) tasks such as machine translation and language modeling. </w:t>
+        <w:t xml:space="preserve"> 2018. A neural network architecture </w:t>
+      </w:r>
+      <w:r>
+        <w:rPr>
+          <w:rFonts w:ascii="Times New Roman" w:hAnsi="Times New Roman" w:cs="Times New Roman"/>
+        </w:rPr>
+        <w:t>i.e.,</w:t>
+      </w:r>
+      <w:r>
+        <w:rPr>
+          <w:rFonts w:ascii="Times New Roman" w:hAnsi="Times New Roman" w:cs="Times New Roman"/>
+        </w:rPr>
+        <w:t xml:space="preserve"> Transformer architecture was used in this version to do NLP (Natural Language Processing) tasks such as machine translation and language modeling. </w:t>
       </w:r>
       <w:r>
         <w:rPr>
@@ -1159,7 +1265,19 @@
         <w:rPr>
           <w:rFonts w:ascii="Times New Roman" w:hAnsi="Times New Roman" w:cs="Times New Roman"/>
         </w:rPr>
-        <w:t xml:space="preserve"> It has 117 million of parameter count. </w:t>
+        <w:t xml:space="preserve"> It has 117 </w:t>
+      </w:r>
+      <w:r>
+        <w:rPr>
+          <w:rFonts w:ascii="Times New Roman" w:hAnsi="Times New Roman" w:cs="Times New Roman"/>
+        </w:rPr>
+        <w:t>million</w:t>
+      </w:r>
+      <w:r>
+        <w:rPr>
+          <w:rFonts w:ascii="Times New Roman" w:hAnsi="Times New Roman" w:cs="Times New Roman"/>
+        </w:rPr>
+        <w:t xml:space="preserve"> parameter count. </w:t>
       </w:r>
     </w:p>
     <w:p>
@@ -1217,7 +1335,19 @@
         <w:rPr>
           <w:rFonts w:ascii="Times New Roman" w:hAnsi="Times New Roman" w:cs="Times New Roman"/>
         </w:rPr>
-        <w:t xml:space="preserve">It is the improvised version of GPT -1 with 1.5 billion parameters with greatest parameters at that time. It was released on 2019 with modified normalization with Web Text: 40 GB of text. The notable feature of this version </w:t>
+        <w:t xml:space="preserve">It is the improvised version of GPT -1 with 1.5 billion parameters with greatest parameters at that time. It was released </w:t>
+      </w:r>
+      <w:r>
+        <w:rPr>
+          <w:rFonts w:ascii="Times New Roman" w:hAnsi="Times New Roman" w:cs="Times New Roman"/>
+        </w:rPr>
+        <w:t>in</w:t>
+      </w:r>
+      <w:r>
+        <w:rPr>
+          <w:rFonts w:ascii="Times New Roman" w:hAnsi="Times New Roman" w:cs="Times New Roman"/>
+        </w:rPr>
+        <w:t xml:space="preserve"> 2019 with modified normalization with Web Text: 40 GB of text. The notable feature of this version </w:t>
       </w:r>
       <w:r>
         <w:rPr>
@@ -1229,7 +1359,19 @@
         <w:rPr>
           <w:rFonts w:ascii="Times New Roman" w:hAnsi="Times New Roman" w:cs="Times New Roman"/>
         </w:rPr>
-        <w:t xml:space="preserve">generation of fake news. This is why Open AI initially decided not to release a full version but released smaller version. </w:t>
+        <w:t xml:space="preserve">generation of fake news. This is why Open AI initially decided not to release a full version but released </w:t>
+      </w:r>
+      <w:r>
+        <w:rPr>
+          <w:rFonts w:ascii="Times New Roman" w:hAnsi="Times New Roman" w:cs="Times New Roman"/>
+        </w:rPr>
+        <w:t>a smaller</w:t>
+      </w:r>
+      <w:r>
+        <w:rPr>
+          <w:rFonts w:ascii="Times New Roman" w:hAnsi="Times New Roman" w:cs="Times New Roman"/>
+        </w:rPr>
+        <w:t xml:space="preserve"> version. </w:t>
       </w:r>
     </w:p>
     <w:p>
@@ -1275,7 +1417,19 @@
         <w:rPr>
           <w:rFonts w:ascii="Times New Roman" w:hAnsi="Times New Roman" w:cs="Times New Roman"/>
         </w:rPr>
-        <w:t xml:space="preserve">GPT-3: This was released on </w:t>
+        <w:t xml:space="preserve">GPT-3: This was released </w:t>
+      </w:r>
+      <w:r>
+        <w:rPr>
+          <w:rFonts w:ascii="Times New Roman" w:hAnsi="Times New Roman" w:cs="Times New Roman"/>
+        </w:rPr>
+        <w:t>in</w:t>
+      </w:r>
+      <w:r>
+        <w:rPr>
+          <w:rFonts w:ascii="Times New Roman" w:hAnsi="Times New Roman" w:cs="Times New Roman"/>
+        </w:rPr>
+        <w:t xml:space="preserve"> </w:t>
       </w:r>
       <w:r>
         <w:rPr>
@@ -1377,13 +1531,19 @@
         <w:rPr>
           <w:rFonts w:ascii="Times New Roman" w:hAnsi="Times New Roman" w:cs="Times New Roman"/>
         </w:rPr>
-        <w:t xml:space="preserve">Instruct GPT has same parameter count as GPT-3 but is fine tuned to follow instructions using human feedback model where ProtGPT2, Bio GPT has 738 and 347 million </w:t>
-      </w:r>
-      <w:r>
-        <w:rPr>
-          <w:rFonts w:ascii="Times New Roman" w:hAnsi="Times New Roman" w:cs="Times New Roman"/>
-        </w:rPr>
-        <w:t xml:space="preserve">of parameters count respectively. </w:t>
+        <w:t xml:space="preserve">Instruct GPT has same parameter count as GPT-3 but is fine tuned to follow instructions using human feedback model where ProtGPT2, Bio GPT has 738 and 347 </w:t>
+      </w:r>
+      <w:r>
+        <w:rPr>
+          <w:rFonts w:ascii="Times New Roman" w:hAnsi="Times New Roman" w:cs="Times New Roman"/>
+        </w:rPr>
+        <w:t>million</w:t>
+      </w:r>
+      <w:r>
+        <w:rPr>
+          <w:rFonts w:ascii="Times New Roman" w:hAnsi="Times New Roman" w:cs="Times New Roman"/>
+        </w:rPr>
+        <w:t xml:space="preserve"> parameters count respectively. </w:t>
       </w:r>
       <w:r>
         <w:rPr>
@@ -1494,7 +1654,31 @@
           <w:rFonts w:ascii="Times New Roman" w:hAnsi="Times New Roman" w:cs="Times New Roman"/>
         </w:rPr>
         <w:lastRenderedPageBreak/>
-        <w:t xml:space="preserve">It is the latest version of GPT with 100 trillion of parameter count which is trained with both text prediction, RLHF and accepts both text and images as input as well as from third party. </w:t>
+        <w:t xml:space="preserve">It is the latest version of GPT with 100 </w:t>
+      </w:r>
+      <w:r>
+        <w:rPr>
+          <w:rFonts w:ascii="Times New Roman" w:hAnsi="Times New Roman" w:cs="Times New Roman"/>
+        </w:rPr>
+        <w:t>trillion</w:t>
+      </w:r>
+      <w:r>
+        <w:rPr>
+          <w:rFonts w:ascii="Times New Roman" w:hAnsi="Times New Roman" w:cs="Times New Roman"/>
+        </w:rPr>
+        <w:t xml:space="preserve"> </w:t>
+      </w:r>
+      <w:r>
+        <w:rPr>
+          <w:rFonts w:ascii="Times New Roman" w:hAnsi="Times New Roman" w:cs="Times New Roman"/>
+        </w:rPr>
+        <w:t>parameters</w:t>
+      </w:r>
+      <w:r>
+        <w:rPr>
+          <w:rFonts w:ascii="Times New Roman" w:hAnsi="Times New Roman" w:cs="Times New Roman"/>
+        </w:rPr>
+        <w:t xml:space="preserve"> count which is trained with both text prediction, RLHF and accepts both text and images as input as well as from third party. </w:t>
       </w:r>
       <w:r>
         <w:rPr>
@@ -1595,7 +1779,31 @@
         <w:rPr>
           <w:rFonts w:ascii="Times New Roman" w:hAnsi="Times New Roman" w:cs="Times New Roman"/>
         </w:rPr>
-        <w:t xml:space="preserve"> Usually, user makes a Query to the Chat GPT. Then that query is sent to the </w:t>
+        <w:t xml:space="preserve"> Usually, </w:t>
+      </w:r>
+      <w:r>
+        <w:rPr>
+          <w:rFonts w:ascii="Times New Roman" w:hAnsi="Times New Roman" w:cs="Times New Roman"/>
+        </w:rPr>
+        <w:t>users make</w:t>
+      </w:r>
+      <w:r>
+        <w:rPr>
+          <w:rFonts w:ascii="Times New Roman" w:hAnsi="Times New Roman" w:cs="Times New Roman"/>
+        </w:rPr>
+        <w:t xml:space="preserve"> a Query to </w:t>
+      </w:r>
+      <w:r>
+        <w:rPr>
+          <w:rFonts w:ascii="Times New Roman" w:hAnsi="Times New Roman" w:cs="Times New Roman"/>
+        </w:rPr>
+        <w:t>Chat</w:t>
+      </w:r>
+      <w:r>
+        <w:rPr>
+          <w:rFonts w:ascii="Times New Roman" w:hAnsi="Times New Roman" w:cs="Times New Roman"/>
+        </w:rPr>
+        <w:t xml:space="preserve"> GPT. Then that query is sent to the </w:t>
       </w:r>
       <w:r>
         <w:rPr>
@@ -1607,7 +1815,19 @@
         <w:rPr>
           <w:rFonts w:ascii="Times New Roman" w:hAnsi="Times New Roman" w:cs="Times New Roman"/>
         </w:rPr>
-        <w:t xml:space="preserve"> and is processed. The probable output is generated by the query generation circuitry and that output data are fine tuned. After this process, Chat GPT is directed to response. Finally, the conversational interface interacts with human and provide human like response in Chat GPT. </w:t>
+        <w:t xml:space="preserve"> and is processed. The probable output is generated by the query generation circuitry and </w:t>
+      </w:r>
+      <w:r>
+        <w:rPr>
+          <w:rFonts w:ascii="Times New Roman" w:hAnsi="Times New Roman" w:cs="Times New Roman"/>
+        </w:rPr>
+        <w:t>the</w:t>
+      </w:r>
+      <w:r>
+        <w:rPr>
+          <w:rFonts w:ascii="Times New Roman" w:hAnsi="Times New Roman" w:cs="Times New Roman"/>
+        </w:rPr>
+        <w:t xml:space="preserve"> output data are fine tuned. After this process, Chat GPT is directed to response. Finally, the conversational interface interacts with human and provide human like response in Chat GPT. </w:t>
       </w:r>
     </w:p>
     <w:p>
@@ -1858,6 +2078,97 @@
       <w:r>
         <w:rPr>
           <w:rFonts w:ascii="Times New Roman" w:hAnsi="Times New Roman" w:cs="Times New Roman"/>
+          <w:noProof/>
+        </w:rPr>
+        <w:lastRenderedPageBreak/>
+        <w:drawing>
+          <wp:inline distT="0" distB="0" distL="0" distR="0" wp14:anchorId="7A22A9D5" wp14:editId="06172A83">
+            <wp:extent cx="5755341" cy="2463011"/>
+            <wp:effectExtent l="0" t="0" r="0" b="0"/>
+            <wp:docPr id="1341022880" name="Picture 1"/>
+            <wp:cNvGraphicFramePr>
+              <a:graphicFrameLocks xmlns:a="http://schemas.openxmlformats.org/drawingml/2006/main" noChangeAspect="1"/>
+            </wp:cNvGraphicFramePr>
+            <a:graphic xmlns:a="http://schemas.openxmlformats.org/drawingml/2006/main">
+              <a:graphicData uri="http://schemas.openxmlformats.org/drawingml/2006/picture">
+                <pic:pic xmlns:pic="http://schemas.openxmlformats.org/drawingml/2006/picture">
+                  <pic:nvPicPr>
+                    <pic:cNvPr id="1341022880" name="Picture 1341022880"/>
+                    <pic:cNvPicPr/>
+                  </pic:nvPicPr>
+                  <pic:blipFill>
+                    <a:blip r:embed="rId7" cstate="print">
+                      <a:extLst>
+                        <a:ext uri="{28A0092B-C50C-407E-A947-70E740481C1C}">
+                          <a14:useLocalDpi xmlns:a14="http://schemas.microsoft.com/office/drawing/2010/main" val="0"/>
+                        </a:ext>
+                      </a:extLst>
+                    </a:blip>
+                    <a:stretch>
+                      <a:fillRect/>
+                    </a:stretch>
+                  </pic:blipFill>
+                  <pic:spPr>
+                    <a:xfrm>
+                      <a:off x="0" y="0"/>
+                      <a:ext cx="5776130" cy="2471908"/>
+                    </a:xfrm>
+                    <a:prstGeom prst="rect">
+                      <a:avLst/>
+                    </a:prstGeom>
+                  </pic:spPr>
+                </pic:pic>
+              </a:graphicData>
+            </a:graphic>
+          </wp:inline>
+        </w:drawing>
+      </w:r>
+    </w:p>
+    <w:p>
+      <w:pPr>
+        <w:spacing w:after="0"/>
+        <w:rPr>
+          <w:rFonts w:ascii="Times New Roman" w:hAnsi="Times New Roman" w:cs="Times New Roman"/>
+        </w:rPr>
+      </w:pPr>
+      <w:r>
+        <w:rPr>
+          <w:rFonts w:ascii="Times New Roman" w:hAnsi="Times New Roman" w:cs="Times New Roman"/>
+        </w:rPr>
+        <w:tab/>
+      </w:r>
+      <w:r>
+        <w:rPr>
+          <w:rFonts w:ascii="Times New Roman" w:hAnsi="Times New Roman" w:cs="Times New Roman"/>
+        </w:rPr>
+        <w:tab/>
+      </w:r>
+      <w:r>
+        <w:rPr>
+          <w:rFonts w:ascii="Times New Roman" w:hAnsi="Times New Roman" w:cs="Times New Roman"/>
+        </w:rPr>
+        <w:tab/>
+        <w:t>Fig: Benefits of Chat GPT in different sectors</w:t>
+      </w:r>
+    </w:p>
+    <w:p>
+      <w:pPr>
+        <w:spacing w:after="0"/>
+        <w:rPr>
+          <w:rFonts w:ascii="Times New Roman" w:hAnsi="Times New Roman" w:cs="Times New Roman"/>
+        </w:rPr>
+      </w:pPr>
+    </w:p>
+    <w:p>
+      <w:pPr>
+        <w:spacing w:after="0"/>
+        <w:rPr>
+          <w:rFonts w:ascii="Times New Roman" w:hAnsi="Times New Roman" w:cs="Times New Roman"/>
+        </w:rPr>
+      </w:pPr>
+      <w:r>
+        <w:rPr>
+          <w:rFonts w:ascii="Times New Roman" w:hAnsi="Times New Roman" w:cs="Times New Roman"/>
         </w:rPr>
         <w:tab/>
       </w:r>
@@ -1886,62 +2197,196 @@
         <w:rPr>
           <w:rFonts w:ascii="Times New Roman" w:hAnsi="Times New Roman" w:cs="Times New Roman"/>
         </w:rPr>
+        <w:t xml:space="preserve">According to the survey for patient-doctor communication </w:t>
+      </w:r>
+      <w:r>
+        <w:rPr>
+          <w:rFonts w:ascii="Times New Roman" w:hAnsi="Times New Roman" w:cs="Times New Roman"/>
+        </w:rPr>
+        <w:t xml:space="preserve">from </w:t>
+      </w:r>
+      <w:r>
+        <w:rPr>
+          <w:rFonts w:ascii="Times New Roman" w:hAnsi="Times New Roman" w:cs="Times New Roman"/>
+        </w:rPr>
+        <w:t>E</w:t>
+      </w:r>
+      <w:r>
+        <w:rPr>
+          <w:rFonts w:ascii="Times New Roman" w:hAnsi="Times New Roman" w:cs="Times New Roman"/>
+        </w:rPr>
+        <w:t>H</w:t>
+      </w:r>
+      <w:r>
+        <w:rPr>
+          <w:rFonts w:ascii="Times New Roman" w:hAnsi="Times New Roman" w:cs="Times New Roman"/>
+        </w:rPr>
+        <w:t xml:space="preserve">R, placing the patient questionnaire in Chat GPT and responds the same number of words as doctor. The survey found that people </w:t>
+      </w:r>
+      <w:r>
+        <w:rPr>
+          <w:rFonts w:ascii="Times New Roman" w:hAnsi="Times New Roman" w:cs="Times New Roman"/>
+        </w:rPr>
+        <w:t>appear</w:t>
+      </w:r>
+      <w:r>
+        <w:rPr>
+          <w:rFonts w:ascii="Times New Roman" w:hAnsi="Times New Roman" w:cs="Times New Roman"/>
+        </w:rPr>
+        <w:t xml:space="preserve"> to trust Chat GPT to </w:t>
+      </w:r>
+      <w:r>
+        <w:rPr>
+          <w:rFonts w:ascii="Times New Roman" w:hAnsi="Times New Roman" w:cs="Times New Roman"/>
+        </w:rPr>
+        <w:t>provide information on low-risk</w:t>
+      </w:r>
+      <w:r>
+        <w:rPr>
+          <w:rFonts w:ascii="Times New Roman" w:hAnsi="Times New Roman" w:cs="Times New Roman"/>
+        </w:rPr>
+        <w:t xml:space="preserve"> health questions and people tend to trust </w:t>
+      </w:r>
+      <w:r>
+        <w:rPr>
+          <w:rFonts w:ascii="Times New Roman" w:hAnsi="Times New Roman" w:cs="Times New Roman"/>
+        </w:rPr>
+        <w:t>doctors</w:t>
+      </w:r>
+      <w:r>
+        <w:rPr>
+          <w:rFonts w:ascii="Times New Roman" w:hAnsi="Times New Roman" w:cs="Times New Roman"/>
+        </w:rPr>
+        <w:t xml:space="preserve"> </w:t>
+      </w:r>
+      <w:r>
+        <w:rPr>
+          <w:rFonts w:ascii="Times New Roman" w:hAnsi="Times New Roman" w:cs="Times New Roman"/>
+        </w:rPr>
+        <w:t>for complex medical qu</w:t>
+      </w:r>
+      <w:r>
+        <w:rPr>
+          <w:rFonts w:ascii="Times New Roman" w:hAnsi="Times New Roman" w:cs="Times New Roman"/>
+        </w:rPr>
+        <w:t>eries</w:t>
+      </w:r>
+      <w:r>
+        <w:rPr>
+          <w:rFonts w:ascii="Times New Roman" w:hAnsi="Times New Roman" w:cs="Times New Roman"/>
+        </w:rPr>
+        <w:t xml:space="preserve">. </w:t>
+      </w:r>
+      <w:r>
+        <w:rPr>
+          <w:rFonts w:ascii="Times New Roman" w:hAnsi="Times New Roman" w:cs="Times New Roman"/>
+        </w:rPr>
+        <w:t xml:space="preserve">As health-related tasks in the questions became more complex, people’s faith in them diminished. </w:t>
+      </w:r>
+    </w:p>
+    <w:p>
+      <w:pPr>
+        <w:spacing w:after="0"/>
+        <w:rPr>
+          <w:rFonts w:ascii="Times New Roman" w:hAnsi="Times New Roman" w:cs="Times New Roman"/>
+        </w:rPr>
+      </w:pPr>
+    </w:p>
+    <w:p>
+      <w:pPr>
+        <w:spacing w:after="0"/>
+        <w:rPr>
+          <w:rFonts w:ascii="Times New Roman" w:hAnsi="Times New Roman" w:cs="Times New Roman"/>
+        </w:rPr>
+      </w:pPr>
+      <w:r>
+        <w:rPr>
+          <w:rFonts w:ascii="Times New Roman" w:hAnsi="Times New Roman" w:cs="Times New Roman"/>
+        </w:rPr>
+        <w:t xml:space="preserve">Chat GPT can be utilized in </w:t>
+      </w:r>
+      <w:r>
+        <w:rPr>
+          <w:rFonts w:ascii="Times New Roman" w:hAnsi="Times New Roman" w:cs="Times New Roman"/>
+        </w:rPr>
+        <w:t>the business</w:t>
+      </w:r>
+      <w:r>
+        <w:rPr>
+          <w:rFonts w:ascii="Times New Roman" w:hAnsi="Times New Roman" w:cs="Times New Roman"/>
+        </w:rPr>
+        <w:t xml:space="preserve"> and finance sector. </w:t>
+      </w:r>
+      <w:r>
+        <w:rPr>
+          <w:rFonts w:ascii="Times New Roman" w:hAnsi="Times New Roman" w:cs="Times New Roman"/>
+        </w:rPr>
+        <w:t xml:space="preserve">Some of the areas are customer service, market analysis and forecasting, investment management, fraud detection, risk management and financial reporting. </w:t>
+      </w:r>
+      <w:r>
+        <w:rPr>
+          <w:rFonts w:ascii="Times New Roman" w:hAnsi="Times New Roman" w:cs="Times New Roman"/>
+        </w:rPr>
+        <w:t xml:space="preserve">It provides product suggestions, asks inquiries from client and proceeds with the transactions. Huge quantities of financial data can be analyzed by Chat GPT to spot patterns and trends and gain insights into market dynamics and trends. It could assist companies and investors in making proficient decisions about investments. </w:t>
+      </w:r>
+      <w:r>
+        <w:rPr>
+          <w:rFonts w:ascii="Times New Roman" w:hAnsi="Times New Roman" w:cs="Times New Roman"/>
+        </w:rPr>
+        <w:t xml:space="preserve">Systems that can uncover financial crimes and fraud can be developed using Chat GPT. It can also assist financial organizations stop losses by examining transaction data and spotting patterns that might signify financial behavior. </w:t>
+      </w:r>
+    </w:p>
+    <w:p>
+      <w:pPr>
+        <w:spacing w:after="0"/>
+        <w:rPr>
+          <w:rFonts w:ascii="Times New Roman" w:hAnsi="Times New Roman" w:cs="Times New Roman"/>
+        </w:rPr>
+      </w:pPr>
+    </w:p>
+    <w:p>
+      <w:pPr>
+        <w:spacing w:after="0"/>
+        <w:rPr>
+          <w:rFonts w:ascii="Times New Roman" w:hAnsi="Times New Roman" w:cs="Times New Roman"/>
+        </w:rPr>
+      </w:pPr>
+      <w:r>
+        <w:rPr>
+          <w:rFonts w:ascii="Times New Roman" w:hAnsi="Times New Roman" w:cs="Times New Roman"/>
+        </w:rPr>
+        <w:t>Chat GPT can also be utilized in scientific research</w:t>
+      </w:r>
+      <w:r>
+        <w:rPr>
+          <w:rFonts w:ascii="Times New Roman" w:hAnsi="Times New Roman" w:cs="Times New Roman"/>
+        </w:rPr>
+        <w:t xml:space="preserve"> as well. Processing and analyzing massive amounts of data is one of the most important components of scientific research. Chat GPT has significantly changed the method researchers participate with and analyze. </w:t>
+      </w:r>
+      <w:r>
+        <w:rPr>
+          <w:rFonts w:ascii="Times New Roman" w:hAnsi="Times New Roman" w:cs="Times New Roman"/>
+        </w:rPr>
+        <w:t>This section examines Chat GPT’s numerous data processing and analysis applications, demonstrating how it might completely revolutionize the field.</w:t>
+      </w:r>
+      <w:r>
+        <w:rPr>
+          <w:rFonts w:ascii="Times New Roman" w:hAnsi="Times New Roman" w:cs="Times New Roman"/>
+        </w:rPr>
+        <w:t xml:space="preserve"> Chat GPT can quickly recognize and extract significant data points, outcomes, and implications from research studies using NLP (Natural Language Processing) algorithms. This helps many researchers to </w:t>
+      </w:r>
+      <w:r>
+        <w:rPr>
+          <w:rFonts w:ascii="Times New Roman" w:hAnsi="Times New Roman" w:cs="Times New Roman"/>
+        </w:rPr>
+        <w:t xml:space="preserve">synthesize and gather information from many sources easily and quickly. It also improves the process of doing </w:t>
+      </w:r>
+      <w:r>
+        <w:rPr>
+          <w:rFonts w:ascii="Times New Roman" w:hAnsi="Times New Roman" w:cs="Times New Roman"/>
+        </w:rPr>
         <w:lastRenderedPageBreak/>
-        <w:t xml:space="preserve">According to the survey for patient-doctor communication </w:t>
-      </w:r>
-      <w:r>
-        <w:rPr>
-          <w:rFonts w:ascii="Times New Roman" w:hAnsi="Times New Roman" w:cs="Times New Roman"/>
-        </w:rPr>
-        <w:t xml:space="preserve">from </w:t>
-      </w:r>
-      <w:r>
-        <w:rPr>
-          <w:rFonts w:ascii="Times New Roman" w:hAnsi="Times New Roman" w:cs="Times New Roman"/>
-        </w:rPr>
-        <w:t>E</w:t>
-      </w:r>
-      <w:r>
-        <w:rPr>
-          <w:rFonts w:ascii="Times New Roman" w:hAnsi="Times New Roman" w:cs="Times New Roman"/>
-        </w:rPr>
-        <w:t>H</w:t>
-      </w:r>
-      <w:r>
-        <w:rPr>
-          <w:rFonts w:ascii="Times New Roman" w:hAnsi="Times New Roman" w:cs="Times New Roman"/>
-        </w:rPr>
-        <w:t xml:space="preserve">R, placing the patient questionnaire in Chat GPT and responds the same number of words as doctor. The survey found that people </w:t>
-      </w:r>
-      <w:r>
-        <w:rPr>
-          <w:rFonts w:ascii="Times New Roman" w:hAnsi="Times New Roman" w:cs="Times New Roman"/>
-        </w:rPr>
-        <w:t>appear</w:t>
-      </w:r>
-      <w:r>
-        <w:rPr>
-          <w:rFonts w:ascii="Times New Roman" w:hAnsi="Times New Roman" w:cs="Times New Roman"/>
-        </w:rPr>
-        <w:t xml:space="preserve"> to trust Chat GPT to </w:t>
-      </w:r>
-      <w:r>
-        <w:rPr>
-          <w:rFonts w:ascii="Times New Roman" w:hAnsi="Times New Roman" w:cs="Times New Roman"/>
-        </w:rPr>
-        <w:t>provide information on low-risk</w:t>
-      </w:r>
-      <w:r>
-        <w:rPr>
-          <w:rFonts w:ascii="Times New Roman" w:hAnsi="Times New Roman" w:cs="Times New Roman"/>
-        </w:rPr>
-        <w:t xml:space="preserve"> health questions and people tend to trust </w:t>
-      </w:r>
-      <w:r>
-        <w:rPr>
-          <w:rFonts w:ascii="Times New Roman" w:hAnsi="Times New Roman" w:cs="Times New Roman"/>
-        </w:rPr>
-        <w:t>doctors</w:t>
+        <w:t xml:space="preserve">research efficiency rather than manually reviewing the literature reviews. </w:t>
       </w:r>
       <w:r>
         <w:rPr>
@@ -1953,47 +2398,19 @@
         <w:rPr>
           <w:rFonts w:ascii="Times New Roman" w:hAnsi="Times New Roman" w:cs="Times New Roman"/>
         </w:rPr>
-        <w:t>for complex medical qu</w:t>
-      </w:r>
-      <w:r>
-        <w:rPr>
-          <w:rFonts w:ascii="Times New Roman" w:hAnsi="Times New Roman" w:cs="Times New Roman"/>
-        </w:rPr>
-        <w:t>eries</w:t>
-      </w:r>
-      <w:r>
-        <w:rPr>
-          <w:rFonts w:ascii="Times New Roman" w:hAnsi="Times New Roman" w:cs="Times New Roman"/>
-        </w:rPr>
-        <w:t xml:space="preserve">. </w:t>
-      </w:r>
-      <w:r>
-        <w:rPr>
-          <w:rFonts w:ascii="Times New Roman" w:hAnsi="Times New Roman" w:cs="Times New Roman"/>
-        </w:rPr>
-        <w:t xml:space="preserve">As health-related tasks in the questions became more complex, people’s faith in them diminished. </w:t>
-      </w:r>
-    </w:p>
-    <w:p>
-      <w:pPr>
-        <w:spacing w:after="0"/>
-        <w:rPr>
-          <w:rFonts w:ascii="Times New Roman" w:hAnsi="Times New Roman" w:cs="Times New Roman"/>
-        </w:rPr>
-      </w:pPr>
-    </w:p>
-    <w:p>
-      <w:pPr>
-        <w:spacing w:after="0"/>
-        <w:rPr>
-          <w:rFonts w:ascii="Times New Roman" w:hAnsi="Times New Roman" w:cs="Times New Roman"/>
-        </w:rPr>
-      </w:pPr>
-      <w:r>
-        <w:rPr>
-          <w:rFonts w:ascii="Times New Roman" w:hAnsi="Times New Roman" w:cs="Times New Roman"/>
-        </w:rPr>
-        <w:t xml:space="preserve">Chat GPT can be utilized in business and finance sector. </w:t>
+        <w:t xml:space="preserve">Chat GPT can help researchers to gain a clear and thorough comprehension of their research and produce practical insights, this helps to summarize complex data fast and accurately. </w:t>
+      </w:r>
+      <w:r>
+        <w:rPr>
+          <w:rFonts w:ascii="Times New Roman" w:hAnsi="Times New Roman" w:cs="Times New Roman"/>
+        </w:rPr>
+        <w:t xml:space="preserve">Researchers can gain insights via Chat GPT that might not be immediately evident though human analysis by having it automatically find correlations, anomalies and other relevant relationships within the data Researchers can find new connections, develop fresh theories, and advance science with the aid this computerized pattern recognition. </w:t>
+      </w:r>
+      <w:r>
+        <w:rPr>
+          <w:rFonts w:ascii="Times New Roman" w:hAnsi="Times New Roman" w:cs="Times New Roman"/>
+        </w:rPr>
+        <w:t xml:space="preserve">It has the ability to forecast trends and occurrences in the future by examining historic data and locating fundamental patterns. This capacity for prediction can be extremely useful in a variety of scientific fields, such as c epidemiology, economics and climatic science where precise forecasting can help guide evidence-based decision making and support the creation of efficient policies and interventions. </w:t>
       </w:r>
     </w:p>
     <w:p>
@@ -2019,7 +2436,7 @@
           <w:sz w:val="28"/>
           <w:szCs w:val="28"/>
         </w:rPr>
-        <w:t>Chat GPT and its pros/cons/limitations:</w:t>
+        <w:t>Chat GPT and its pros/cons/limitations</w:t>
       </w:r>
     </w:p>
     <w:p>
@@ -2255,7 +2672,14 @@
         <w:rPr>
           <w:rFonts w:ascii="Times New Roman" w:hAnsi="Times New Roman" w:cs="Times New Roman"/>
         </w:rPr>
-        <w:t xml:space="preserve">cation, such as comedy or sarcasm. As a result, Chat GPTs comments may become insensitive or tone-deaf insensitive or tone-deaf or insensitive which may annoy or turn off users. It could be essential to add more code or training data to Chat GPT to help it comprehend and react to emotional cues better </w:t>
+        <w:t xml:space="preserve">cation, such as comedy or sarcasm. As a result, Chat GPTs comments may become insensitive or tone-deaf insensitive or tone-deaf or insensitive which may annoy or turn off users. </w:t>
+      </w:r>
+      <w:r>
+        <w:rPr>
+          <w:rFonts w:ascii="Times New Roman" w:hAnsi="Times New Roman" w:cs="Times New Roman"/>
+        </w:rPr>
+        <w:lastRenderedPageBreak/>
+        <w:t xml:space="preserve">It could be essential to add more code or training data to Chat GPT to help it comprehend and react to emotional cues better </w:t>
       </w:r>
       <w:r>
         <w:rPr>
@@ -2310,7 +2734,6 @@
         <w:rPr>
           <w:rFonts w:ascii="Times New Roman" w:hAnsi="Times New Roman" w:cs="Times New Roman"/>
         </w:rPr>
-        <w:lastRenderedPageBreak/>
         <w:t xml:space="preserve">As with any language models, Chat GPT is trained using sizable text datasets text datasets that could include biases and prejudices. Because of this, Chat GPT may replicate or exaggerate these biases in its output, which could have adverse effects, particularly in educational contexts </w:t>
       </w:r>
       <w:r>
@@ -2465,12 +2888,323 @@
     </w:p>
     <w:p>
       <w:pPr>
-        <w:pStyle w:val="ListParagraph"/>
-        <w:spacing w:after="0"/>
-        <w:rPr>
-          <w:rFonts w:ascii="Times New Roman" w:hAnsi="Times New Roman" w:cs="Times New Roman"/>
-        </w:rPr>
-      </w:pPr>
+        <w:spacing w:after="0"/>
+        <w:rPr>
+          <w:rFonts w:ascii="Times New Roman" w:hAnsi="Times New Roman" w:cs="Times New Roman"/>
+          <w:sz w:val="28"/>
+          <w:szCs w:val="28"/>
+        </w:rPr>
+      </w:pPr>
+      <w:r>
+        <w:rPr>
+          <w:rFonts w:ascii="Times New Roman" w:hAnsi="Times New Roman" w:cs="Times New Roman"/>
+          <w:sz w:val="28"/>
+          <w:szCs w:val="28"/>
+        </w:rPr>
+        <w:t>Analysis</w:t>
+      </w:r>
+      <w:r>
+        <w:rPr>
+          <w:rFonts w:ascii="Times New Roman" w:hAnsi="Times New Roman" w:cs="Times New Roman"/>
+          <w:sz w:val="28"/>
+          <w:szCs w:val="28"/>
+        </w:rPr>
+        <w:t>:</w:t>
+      </w:r>
+    </w:p>
+    <w:p>
+      <w:pPr>
+        <w:spacing w:after="0"/>
+        <w:rPr>
+          <w:rFonts w:ascii="Times New Roman" w:hAnsi="Times New Roman" w:cs="Times New Roman"/>
+        </w:rPr>
+      </w:pPr>
+      <w:r>
+        <w:rPr>
+          <w:rFonts w:ascii="Times New Roman" w:hAnsi="Times New Roman" w:cs="Times New Roman"/>
+        </w:rPr>
+        <w:t>Ethical issue on scientific research:</w:t>
+      </w:r>
+    </w:p>
+    <w:p>
+      <w:pPr>
+        <w:spacing w:after="0"/>
+        <w:rPr>
+          <w:rFonts w:ascii="Times New Roman" w:hAnsi="Times New Roman" w:cs="Times New Roman"/>
+        </w:rPr>
+      </w:pPr>
+      <w:r>
+        <w:rPr>
+          <w:rFonts w:ascii="Times New Roman" w:hAnsi="Times New Roman" w:cs="Times New Roman"/>
+        </w:rPr>
+        <w:t>Data security and privacy concerns are becoming increasingly common as AI is more frequently in data processing and analysis. The utmost focus is placed on ensuring the security of private data and the moral use of data.</w:t>
+      </w:r>
+      <w:r>
+        <w:rPr>
+          <w:rFonts w:ascii="Times New Roman" w:hAnsi="Times New Roman" w:cs="Times New Roman"/>
+        </w:rPr>
+        <w:t xml:space="preserve"> Chat GPT and other AI models are used to train large datasets that could contain prejudicial, preconceptions, and biased language</w:t>
+      </w:r>
+      <w:r>
+        <w:rPr>
+          <w:rFonts w:ascii="Times New Roman" w:hAnsi="Times New Roman" w:cs="Times New Roman"/>
+        </w:rPr>
+        <w:t xml:space="preserve">. As an outcome, the model could unknowingly pick up on these prejudices and give answers that are discourteous or promote negative stereotypes. The model’s architecture must be </w:t>
+      </w:r>
+      <w:r>
+        <w:rPr>
+          <w:rFonts w:ascii="Times New Roman" w:hAnsi="Times New Roman" w:cs="Times New Roman"/>
+        </w:rPr>
+        <w:t>enhanced,</w:t>
+      </w:r>
+      <w:r>
+        <w:rPr>
+          <w:rFonts w:ascii="Times New Roman" w:hAnsi="Times New Roman" w:cs="Times New Roman"/>
+        </w:rPr>
+        <w:t xml:space="preserve"> and the training data must be improved, and procedures must be put in place to guarantee impartiality and fairness in the outcomes. </w:t>
+      </w:r>
+    </w:p>
+    <w:p>
+      <w:pPr>
+        <w:spacing w:after="0"/>
+        <w:rPr>
+          <w:rFonts w:ascii="Times New Roman" w:hAnsi="Times New Roman" w:cs="Times New Roman"/>
+        </w:rPr>
+      </w:pPr>
+    </w:p>
+    <w:p>
+      <w:pPr>
+        <w:spacing w:after="0"/>
+        <w:rPr>
+          <w:rFonts w:ascii="Times New Roman" w:hAnsi="Times New Roman" w:cs="Times New Roman"/>
+        </w:rPr>
+      </w:pPr>
+      <w:r>
+        <w:rPr>
+          <w:rFonts w:ascii="Times New Roman" w:hAnsi="Times New Roman" w:cs="Times New Roman"/>
+        </w:rPr>
+        <w:t xml:space="preserve">Malicious activities including disseminating false information, creating fake news, and masquerading others are all possible with Chat GPT. Addressing these issues is crucial </w:t>
+      </w:r>
+      <w:r>
+        <w:rPr>
+          <w:rFonts w:ascii="Times New Roman" w:hAnsi="Times New Roman" w:cs="Times New Roman"/>
+        </w:rPr>
+        <w:t>to</w:t>
+      </w:r>
+      <w:r>
+        <w:rPr>
+          <w:rFonts w:ascii="Times New Roman" w:hAnsi="Times New Roman" w:cs="Times New Roman"/>
+        </w:rPr>
+        <w:t xml:space="preserve"> guarantee that Chat GPT is utilized sensibly and morally. Complex language models such as Chat GPT, can be abused to spread spam, fake news, information content, or engage in online bullying. </w:t>
+      </w:r>
+      <w:r>
+        <w:rPr>
+          <w:rFonts w:ascii="Times New Roman" w:hAnsi="Times New Roman" w:cs="Times New Roman"/>
+        </w:rPr>
+        <w:t>The danger of illicit use can be decreased by putting in place protections such content screening, user verification and monitoring. In addition, building a strong community of AI developers, researchers, and users who are committed to using AI ethically can be extremely important in inhibiting abuse.</w:t>
+      </w:r>
+    </w:p>
+    <w:p>
+      <w:pPr>
+        <w:spacing w:after="0"/>
+        <w:rPr>
+          <w:rFonts w:ascii="Times New Roman" w:hAnsi="Times New Roman" w:cs="Times New Roman"/>
+        </w:rPr>
+      </w:pPr>
+    </w:p>
+    <w:p>
+      <w:pPr>
+        <w:spacing w:after="0"/>
+        <w:rPr>
+          <w:rFonts w:ascii="Times New Roman" w:hAnsi="Times New Roman" w:cs="Times New Roman"/>
+        </w:rPr>
+      </w:pPr>
+      <w:r>
+        <w:rPr>
+          <w:rFonts w:ascii="Times New Roman" w:hAnsi="Times New Roman" w:cs="Times New Roman"/>
+        </w:rPr>
+        <w:t xml:space="preserve">The way mankind connects and communicates with one another may change when AI-generated material becomes ubiquitous. The </w:t>
+      </w:r>
+      <w:r>
+        <w:rPr>
+          <w:rFonts w:ascii="Times New Roman" w:hAnsi="Times New Roman" w:cs="Times New Roman"/>
+        </w:rPr>
+        <w:t>possible dehumanizing mankind of communication as well as the decline of empathy and real connection in interpersonal relationships are ethically problematic.</w:t>
+      </w:r>
+      <w:r>
+        <w:rPr>
+          <w:rFonts w:ascii="Times New Roman" w:hAnsi="Times New Roman" w:cs="Times New Roman"/>
+        </w:rPr>
+        <w:t xml:space="preserve"> Also concerns regarding authenticity, integrity, and the possibility</w:t>
+      </w:r>
+      <w:r>
+        <w:rPr>
+          <w:rFonts w:ascii="Times New Roman" w:hAnsi="Times New Roman" w:cs="Times New Roman"/>
+        </w:rPr>
+        <w:t xml:space="preserve"> of plagiarism may arise when employing </w:t>
+      </w:r>
+      <w:r>
+        <w:rPr>
+          <w:rFonts w:ascii="Times New Roman" w:hAnsi="Times New Roman" w:cs="Times New Roman"/>
+        </w:rPr>
+        <w:t>AI</w:t>
+      </w:r>
+      <w:r>
+        <w:rPr>
+          <w:rFonts w:ascii="Times New Roman" w:hAnsi="Times New Roman" w:cs="Times New Roman"/>
+        </w:rPr>
+        <w:t xml:space="preserve"> generated content in journalism or academic and other research.</w:t>
+      </w:r>
+      <w:r>
+        <w:rPr>
+          <w:rFonts w:ascii="Times New Roman" w:hAnsi="Times New Roman" w:cs="Times New Roman"/>
+        </w:rPr>
+        <w:t xml:space="preserve"> It also raises concerns about individual Autonomy and Agency.</w:t>
+      </w:r>
+      <w:r>
+        <w:rPr>
+          <w:rFonts w:ascii="Times New Roman" w:hAnsi="Times New Roman" w:cs="Times New Roman"/>
+        </w:rPr>
+        <w:t xml:space="preserve"> Some of the ethical considerations include supporting digital communication practices that stress human connection and promoting responsible use of AI generated materials. </w:t>
+      </w:r>
+    </w:p>
+    <w:p>
+      <w:pPr>
+        <w:spacing w:after="0"/>
+        <w:rPr>
+          <w:rFonts w:ascii="Times New Roman" w:hAnsi="Times New Roman" w:cs="Times New Roman"/>
+        </w:rPr>
+      </w:pPr>
+    </w:p>
+    <w:p>
+      <w:pPr>
+        <w:spacing w:after="0"/>
+        <w:rPr>
+          <w:rFonts w:ascii="Times New Roman" w:hAnsi="Times New Roman" w:cs="Times New Roman"/>
+        </w:rPr>
+      </w:pPr>
+    </w:p>
+    <w:p>
+      <w:pPr>
+        <w:spacing w:after="0"/>
+        <w:rPr>
+          <w:rFonts w:ascii="Times New Roman" w:hAnsi="Times New Roman" w:cs="Times New Roman"/>
+        </w:rPr>
+      </w:pPr>
+    </w:p>
+    <w:p>
+      <w:pPr>
+        <w:spacing w:after="0"/>
+        <w:rPr>
+          <w:rFonts w:ascii="Times New Roman" w:hAnsi="Times New Roman" w:cs="Times New Roman"/>
+        </w:rPr>
+      </w:pPr>
+    </w:p>
+    <w:p>
+      <w:pPr>
+        <w:spacing w:after="0"/>
+        <w:rPr>
+          <w:rFonts w:ascii="Times New Roman" w:hAnsi="Times New Roman" w:cs="Times New Roman"/>
+        </w:rPr>
+      </w:pPr>
+      <w:r>
+        <w:rPr>
+          <w:rFonts w:ascii="Times New Roman" w:hAnsi="Times New Roman" w:cs="Times New Roman"/>
+        </w:rPr>
+        <w:t xml:space="preserve">Trust </w:t>
+      </w:r>
+      <w:r>
+        <w:rPr>
+          <w:rFonts w:ascii="Times New Roman" w:hAnsi="Times New Roman" w:cs="Times New Roman"/>
+        </w:rPr>
+        <w:t>issue:</w:t>
+      </w:r>
+    </w:p>
+    <w:p>
+      <w:pPr>
+        <w:spacing w:after="0"/>
+        <w:rPr>
+          <w:rFonts w:ascii="Times New Roman" w:hAnsi="Times New Roman" w:cs="Times New Roman"/>
+        </w:rPr>
+      </w:pPr>
+      <w:r>
+        <w:rPr>
+          <w:rFonts w:ascii="Times New Roman" w:hAnsi="Times New Roman" w:cs="Times New Roman"/>
+        </w:rPr>
+        <w:t xml:space="preserve">As Chat GPT gains its strength and popularity, it is crucial to determine the individuals accountable for the acts and judgments made by Chat GPT. This concerns matters like who is responsible for the output produced by the model, who holds the data used to train Chat GPT, and who bears responsibility for any adverse impacts of utilizing Chat GPT. </w:t>
+      </w:r>
+    </w:p>
+    <w:p>
+      <w:pPr>
+        <w:spacing w:after="0"/>
+        <w:rPr>
+          <w:rFonts w:ascii="Times New Roman" w:hAnsi="Times New Roman" w:cs="Times New Roman"/>
+        </w:rPr>
+      </w:pPr>
+    </w:p>
+    <w:p>
+      <w:pPr>
+        <w:spacing w:after="0"/>
+        <w:rPr>
+          <w:rFonts w:ascii="Times New Roman" w:hAnsi="Times New Roman" w:cs="Times New Roman"/>
+        </w:rPr>
+      </w:pPr>
+      <w:r>
+        <w:rPr>
+          <w:rFonts w:ascii="Times New Roman" w:hAnsi="Times New Roman" w:cs="Times New Roman"/>
+          <w:sz w:val="28"/>
+          <w:szCs w:val="28"/>
+        </w:rPr>
+        <w:t>References</w:t>
+      </w:r>
+      <w:r>
+        <w:rPr>
+          <w:rFonts w:ascii="Times New Roman" w:hAnsi="Times New Roman" w:cs="Times New Roman"/>
+        </w:rPr>
+        <w:t>:</w:t>
+      </w:r>
+      <w:r>
+        <w:rPr>
+          <w:rFonts w:ascii="Times New Roman" w:hAnsi="Times New Roman" w:cs="Times New Roman"/>
+        </w:rPr>
+        <w:t xml:space="preserve"> </w:t>
+      </w:r>
+    </w:p>
+    <w:p>
+      <w:pPr>
+        <w:shd w:val="clear" w:color="auto" w:fill="FFFFFF"/>
+        <w:spacing w:before="120" w:after="120" w:line="240" w:lineRule="auto"/>
+        <w:outlineLvl w:val="0"/>
+        <w:rPr>
+          <w:rFonts w:ascii="Arial" w:eastAsia="Times New Roman" w:hAnsi="Arial" w:cs="Arial"/>
+          <w:color w:val="000000"/>
+          <w:kern w:val="36"/>
+          <w:sz w:val="20"/>
+          <w:szCs w:val="20"/>
+        </w:rPr>
+      </w:pPr>
+      <w:proofErr w:type="spellStart"/>
+      <w:r>
+        <w:rPr>
+          <w:rFonts w:ascii="Arial" w:eastAsia="Times New Roman" w:hAnsi="Arial" w:cs="Arial"/>
+          <w:color w:val="000000"/>
+          <w:kern w:val="36"/>
+          <w:sz w:val="20"/>
+          <w:szCs w:val="20"/>
+        </w:rPr>
+        <w:t>ChatGPT</w:t>
+      </w:r>
+      <w:proofErr w:type="spellEnd"/>
+      <w:r>
+        <w:rPr>
+          <w:rFonts w:ascii="Arial" w:eastAsia="Times New Roman" w:hAnsi="Arial" w:cs="Arial"/>
+          <w:color w:val="000000"/>
+          <w:kern w:val="36"/>
+          <w:sz w:val="20"/>
+          <w:szCs w:val="20"/>
+        </w:rPr>
+        <w:t xml:space="preserve"> Utility in Healthcare Education, Research, and Practice: Systematic Review on the Promising Perspectives and Valid Concerns</w:t>
+      </w:r>
     </w:p>
     <w:p>
       <w:pPr>
@@ -3107,6 +3841,26 @@
     <w:qFormat/>
     <w:rsid w:val="00A67A47"/>
   </w:style>
+  <w:style w:type="paragraph" w:styleId="Heading1">
+    <w:name w:val="heading 1"/>
+    <w:basedOn w:val="Normal"/>
+    <w:link w:val="Heading1Char"/>
+    <w:uiPriority w:val="9"/>
+    <w:qFormat/>
+    <w:rsid w:val="00E56BEE"/>
+    <w:pPr>
+      <w:spacing w:before="100" w:beforeAutospacing="1" w:after="100" w:afterAutospacing="1" w:line="240" w:lineRule="auto"/>
+      <w:outlineLvl w:val="0"/>
+    </w:pPr>
+    <w:rPr>
+      <w:rFonts w:ascii="Times New Roman" w:eastAsia="Times New Roman" w:hAnsi="Times New Roman" w:cs="Times New Roman"/>
+      <w:b/>
+      <w:bCs/>
+      <w:kern w:val="36"/>
+      <w:sz w:val="48"/>
+      <w:szCs w:val="48"/>
+    </w:rPr>
+  </w:style>
   <w:style w:type="character" w:default="1" w:styleId="DefaultParagraphFont">
     <w:name w:val="Default Paragraph Font"/>
     <w:uiPriority w:val="1"/>
@@ -3174,6 +3928,21 @@
       <w:ind w:left="720"/>
       <w:contextualSpacing/>
     </w:pPr>
+  </w:style>
+  <w:style w:type="character" w:customStyle="1" w:styleId="Heading1Char">
+    <w:name w:val="Heading 1 Char"/>
+    <w:basedOn w:val="DefaultParagraphFont"/>
+    <w:link w:val="Heading1"/>
+    <w:uiPriority w:val="9"/>
+    <w:rsid w:val="00E56BEE"/>
+    <w:rPr>
+      <w:rFonts w:ascii="Times New Roman" w:eastAsia="Times New Roman" w:hAnsi="Times New Roman" w:cs="Times New Roman"/>
+      <w:b/>
+      <w:bCs/>
+      <w:kern w:val="36"/>
+      <w:sz w:val="48"/>
+      <w:szCs w:val="48"/>
+    </w:rPr>
   </w:style>
 </w:styles>
 </file>

</xml_diff>

<commit_message>
Technical Implementation of ChatGPT
</commit_message>
<xml_diff>
--- a/ChatGPT.docx
+++ b/ChatGPT.docx
@@ -53,7 +53,19 @@
         <w:rPr>
           <w:rFonts w:ascii="Times New Roman" w:hAnsi="Times New Roman" w:cs="Times New Roman"/>
         </w:rPr>
-        <w:t xml:space="preserve"> independent platform and available to users without any need of installations. </w:t>
+        <w:t xml:space="preserve"> independent platform and available to users without any need </w:t>
+      </w:r>
+      <w:r>
+        <w:rPr>
+          <w:rFonts w:ascii="Times New Roman" w:hAnsi="Times New Roman" w:cs="Times New Roman"/>
+        </w:rPr>
+        <w:t>for</w:t>
+      </w:r>
+      <w:r>
+        <w:rPr>
+          <w:rFonts w:ascii="Times New Roman" w:hAnsi="Times New Roman" w:cs="Times New Roman"/>
+        </w:rPr>
+        <w:t xml:space="preserve"> installations. </w:t>
       </w:r>
     </w:p>
     <w:p>
@@ -1072,7 +1084,7 @@
         <w:rPr>
           <w:rFonts w:ascii="Times New Roman" w:hAnsi="Times New Roman" w:cs="Times New Roman"/>
         </w:rPr>
-        <w:t>machines</w:t>
+        <w:t>machine</w:t>
       </w:r>
       <w:r>
         <w:rPr>
@@ -2442,6 +2454,7 @@
     <w:p>
       <w:pPr>
         <w:spacing w:after="0"/>
+        <w:ind w:firstLine="720"/>
         <w:rPr>
           <w:rFonts w:ascii="Times New Roman" w:hAnsi="Times New Roman" w:cs="Times New Roman"/>
           <w:sz w:val="28"/>
@@ -2454,7 +2467,15 @@
           <w:sz w:val="28"/>
           <w:szCs w:val="28"/>
         </w:rPr>
-        <w:t>pros of Chat GPT:</w:t>
+        <w:t>P</w:t>
+      </w:r>
+      <w:r>
+        <w:rPr>
+          <w:rFonts w:ascii="Times New Roman" w:hAnsi="Times New Roman" w:cs="Times New Roman"/>
+          <w:sz w:val="28"/>
+          <w:szCs w:val="28"/>
+        </w:rPr>
+        <w:t>ros of Chat GPT:</w:t>
       </w:r>
     </w:p>
     <w:p>
@@ -2611,6 +2632,15 @@
         <w:spacing w:after="0"/>
         <w:rPr>
           <w:rFonts w:ascii="Times New Roman" w:hAnsi="Times New Roman" w:cs="Times New Roman"/>
+        </w:rPr>
+      </w:pPr>
+    </w:p>
+    <w:p>
+      <w:pPr>
+        <w:spacing w:after="0"/>
+        <w:ind w:left="360" w:firstLine="360"/>
+        <w:rPr>
+          <w:rFonts w:ascii="Times New Roman" w:hAnsi="Times New Roman" w:cs="Times New Roman"/>
           <w:sz w:val="28"/>
           <w:szCs w:val="28"/>
         </w:rPr>
@@ -2696,16 +2726,6 @@
     </w:p>
     <w:p>
       <w:pPr>
-        <w:pStyle w:val="ListParagraph"/>
-        <w:spacing w:after="0"/>
-        <w:rPr>
-          <w:rFonts w:ascii="Times New Roman" w:hAnsi="Times New Roman" w:cs="Times New Roman"/>
-        </w:rPr>
-      </w:pPr>
-    </w:p>
-    <w:p>
-      <w:pPr>
-        <w:pStyle w:val="ListParagraph"/>
         <w:spacing w:after="0"/>
         <w:rPr>
           <w:rFonts w:ascii="Times New Roman" w:hAnsi="Times New Roman" w:cs="Times New Roman"/>
@@ -2713,202 +2733,576 @@
           <w:szCs w:val="28"/>
         </w:rPr>
       </w:pPr>
-      <w:r>
+    </w:p>
+    <w:p>
+      <w:pPr>
+        <w:spacing w:after="0"/>
+        <w:ind w:firstLine="720"/>
         <w:rPr>
           <w:rFonts w:ascii="Times New Roman" w:hAnsi="Times New Roman" w:cs="Times New Roman"/>
           <w:sz w:val="28"/>
           <w:szCs w:val="28"/>
         </w:rPr>
-        <w:t>Limitations of Chat GPT:</w:t>
-      </w:r>
-    </w:p>
-    <w:p>
-      <w:pPr>
-        <w:pStyle w:val="ListParagraph"/>
-        <w:spacing w:after="0"/>
-        <w:rPr>
-          <w:rFonts w:ascii="Times New Roman" w:hAnsi="Times New Roman" w:cs="Times New Roman"/>
-        </w:rPr>
-      </w:pPr>
-      <w:r>
-        <w:rPr>
-          <w:rFonts w:ascii="Times New Roman" w:hAnsi="Times New Roman" w:cs="Times New Roman"/>
-        </w:rPr>
-        <w:t xml:space="preserve">As with any language models, Chat GPT is trained using sizable text datasets text datasets that could include biases and prejudices. Because of this, Chat GPT may replicate or exaggerate these biases in its output, which could have adverse effects, particularly in educational contexts </w:t>
-      </w:r>
-      <w:r>
-        <w:rPr>
-          <w:rFonts w:ascii="Times New Roman" w:hAnsi="Times New Roman" w:cs="Times New Roman"/>
-        </w:rPr>
-        <w:t>were</w:t>
-      </w:r>
-      <w:r>
-        <w:rPr>
-          <w:rFonts w:ascii="Times New Roman" w:hAnsi="Times New Roman" w:cs="Times New Roman"/>
-        </w:rPr>
-        <w:t xml:space="preserve"> fairness and equity. </w:t>
-      </w:r>
-    </w:p>
-    <w:p>
-      <w:pPr>
-        <w:pStyle w:val="ListParagraph"/>
-        <w:spacing w:after="0"/>
-        <w:rPr>
-          <w:rFonts w:ascii="Times New Roman" w:hAnsi="Times New Roman" w:cs="Times New Roman"/>
-        </w:rPr>
-      </w:pPr>
-    </w:p>
-    <w:p>
-      <w:pPr>
-        <w:pStyle w:val="ListParagraph"/>
-        <w:spacing w:after="0"/>
-        <w:rPr>
-          <w:rFonts w:ascii="Times New Roman" w:hAnsi="Times New Roman" w:cs="Times New Roman"/>
-        </w:rPr>
-      </w:pPr>
-      <w:r>
-        <w:rPr>
-          <w:rFonts w:ascii="Times New Roman" w:hAnsi="Times New Roman" w:cs="Times New Roman"/>
-        </w:rPr>
-        <w:t>Inaccuracy: Chat GPT is not flawless and may make mistakes or produce incorrect results. This is especially true if the input is confusing, vague, or contains mistakes.</w:t>
-      </w:r>
-    </w:p>
-    <w:p>
-      <w:pPr>
-        <w:pStyle w:val="ListParagraph"/>
-        <w:spacing w:after="0"/>
-        <w:rPr>
-          <w:rFonts w:ascii="Times New Roman" w:hAnsi="Times New Roman" w:cs="Times New Roman"/>
-        </w:rPr>
-      </w:pPr>
-    </w:p>
-    <w:p>
-      <w:pPr>
-        <w:pStyle w:val="ListParagraph"/>
-        <w:spacing w:after="0"/>
-        <w:rPr>
-          <w:rFonts w:ascii="Times New Roman" w:hAnsi="Times New Roman" w:cs="Times New Roman"/>
-        </w:rPr>
-      </w:pPr>
-      <w:r>
-        <w:rPr>
-          <w:rFonts w:ascii="Times New Roman" w:hAnsi="Times New Roman" w:cs="Times New Roman"/>
-        </w:rPr>
-        <w:t xml:space="preserve">Lack of context: Although Chat GPT produces responses based on statistical patterns discovered from a huge body of text, it may not always recognize the context of the input or produce responses that are appropriate for the context. </w:t>
-      </w:r>
-    </w:p>
-    <w:p>
-      <w:pPr>
-        <w:pStyle w:val="ListParagraph"/>
-        <w:spacing w:after="0"/>
-        <w:rPr>
-          <w:rFonts w:ascii="Times New Roman" w:hAnsi="Times New Roman" w:cs="Times New Roman"/>
-        </w:rPr>
-      </w:pPr>
-    </w:p>
-    <w:p>
-      <w:pPr>
-        <w:pStyle w:val="ListParagraph"/>
-        <w:spacing w:after="0"/>
-        <w:rPr>
-          <w:rFonts w:ascii="Times New Roman" w:hAnsi="Times New Roman" w:cs="Times New Roman"/>
-        </w:rPr>
-      </w:pPr>
-      <w:r>
-        <w:rPr>
-          <w:rFonts w:ascii="Times New Roman" w:hAnsi="Times New Roman" w:cs="Times New Roman"/>
-        </w:rPr>
-        <w:t xml:space="preserve">Limited domain expertise: Due to Chat GPT’s limited domain experience, it’s possible that it won’t be able to produce correct or pertinent answers to questions about specialist subjects. </w:t>
-      </w:r>
-    </w:p>
-    <w:p>
-      <w:pPr>
-        <w:spacing w:after="0"/>
-        <w:rPr>
-          <w:rFonts w:ascii="Times New Roman" w:hAnsi="Times New Roman" w:cs="Times New Roman"/>
-        </w:rPr>
-      </w:pPr>
-    </w:p>
-    <w:p>
-      <w:pPr>
-        <w:pStyle w:val="ListParagraph"/>
-        <w:spacing w:after="0"/>
-        <w:rPr>
-          <w:rFonts w:ascii="Times New Roman" w:hAnsi="Times New Roman" w:cs="Times New Roman"/>
-        </w:rPr>
-      </w:pPr>
-      <w:r>
-        <w:rPr>
-          <w:rFonts w:ascii="Times New Roman" w:hAnsi="Times New Roman" w:cs="Times New Roman"/>
-        </w:rPr>
-        <w:t xml:space="preserve">Ethical issues: Using Chat GPT involves ethical issues, particularly when it comes to education. For instance, it would be deemed plagiarism to use Chat GPT to produce responses for academic assignments without giving due credit and acknowledgement. </w:t>
-      </w:r>
-    </w:p>
-    <w:p>
-      <w:pPr>
-        <w:pStyle w:val="ListParagraph"/>
-        <w:spacing w:after="0"/>
-        <w:rPr>
-          <w:rFonts w:ascii="Times New Roman" w:hAnsi="Times New Roman" w:cs="Times New Roman"/>
-        </w:rPr>
-      </w:pPr>
-    </w:p>
-    <w:p>
-      <w:pPr>
-        <w:pStyle w:val="ListParagraph"/>
-        <w:spacing w:after="0"/>
-        <w:rPr>
-          <w:rFonts w:ascii="Times New Roman" w:hAnsi="Times New Roman" w:cs="Times New Roman"/>
-        </w:rPr>
-      </w:pPr>
-      <w:r>
-        <w:rPr>
-          <w:rFonts w:ascii="Times New Roman" w:hAnsi="Times New Roman" w:cs="Times New Roman"/>
-        </w:rPr>
-        <w:t xml:space="preserve">Dependence on technology: Chat GPT usage necessitates stable internet connectivity and access to technology, both of which may not be available or inexpensive for many students and teachers. </w:t>
-      </w:r>
-    </w:p>
-    <w:p>
-      <w:pPr>
-        <w:pStyle w:val="ListParagraph"/>
-        <w:spacing w:after="0"/>
-        <w:rPr>
-          <w:rFonts w:ascii="Times New Roman" w:hAnsi="Times New Roman" w:cs="Times New Roman"/>
-        </w:rPr>
-      </w:pPr>
-    </w:p>
-    <w:p>
-      <w:pPr>
-        <w:pStyle w:val="ListParagraph"/>
-        <w:spacing w:after="0"/>
-        <w:rPr>
-          <w:rFonts w:ascii="Times New Roman" w:hAnsi="Times New Roman" w:cs="Times New Roman"/>
-        </w:rPr>
-      </w:pPr>
-    </w:p>
-    <w:p>
-      <w:pPr>
-        <w:spacing w:after="0"/>
+      </w:pPr>
+      <w:r>
         <w:rPr>
           <w:rFonts w:ascii="Times New Roman" w:hAnsi="Times New Roman" w:cs="Times New Roman"/>
           <w:sz w:val="28"/>
           <w:szCs w:val="28"/>
         </w:rPr>
-      </w:pPr>
-      <w:r>
+        <w:t>Limitations of Chat GPT:</w:t>
+      </w:r>
+    </w:p>
+    <w:p>
+      <w:pPr>
+        <w:pStyle w:val="ListParagraph"/>
+        <w:spacing w:after="0"/>
+        <w:rPr>
+          <w:rFonts w:ascii="Times New Roman" w:hAnsi="Times New Roman" w:cs="Times New Roman"/>
+        </w:rPr>
+      </w:pPr>
+      <w:r>
+        <w:rPr>
+          <w:rFonts w:ascii="Times New Roman" w:hAnsi="Times New Roman" w:cs="Times New Roman"/>
+        </w:rPr>
+        <w:t xml:space="preserve">As with any language models, Chat GPT is trained using sizable text datasets text datasets that could include biases and prejudices. Because of this, Chat GPT may replicate or exaggerate these biases in its output, which could have adverse effects, particularly in educational contexts </w:t>
+      </w:r>
+      <w:r>
+        <w:rPr>
+          <w:rFonts w:ascii="Times New Roman" w:hAnsi="Times New Roman" w:cs="Times New Roman"/>
+        </w:rPr>
+        <w:t>were</w:t>
+      </w:r>
+      <w:r>
+        <w:rPr>
+          <w:rFonts w:ascii="Times New Roman" w:hAnsi="Times New Roman" w:cs="Times New Roman"/>
+        </w:rPr>
+        <w:t xml:space="preserve"> fairness and equity. </w:t>
+      </w:r>
+    </w:p>
+    <w:p>
+      <w:pPr>
+        <w:pStyle w:val="ListParagraph"/>
+        <w:spacing w:after="0"/>
+        <w:rPr>
+          <w:rFonts w:ascii="Times New Roman" w:hAnsi="Times New Roman" w:cs="Times New Roman"/>
+        </w:rPr>
+      </w:pPr>
+    </w:p>
+    <w:p>
+      <w:pPr>
+        <w:pStyle w:val="ListParagraph"/>
+        <w:spacing w:after="0"/>
+        <w:rPr>
+          <w:rFonts w:ascii="Times New Roman" w:hAnsi="Times New Roman" w:cs="Times New Roman"/>
+        </w:rPr>
+      </w:pPr>
+      <w:r>
+        <w:rPr>
+          <w:rFonts w:ascii="Times New Roman" w:hAnsi="Times New Roman" w:cs="Times New Roman"/>
+        </w:rPr>
+        <w:t>Inaccuracy: Chat GPT is not flawless and may make mistakes or produce incorrect results. This is especially true if the input is confusing, vague, or contains mistakes.</w:t>
+      </w:r>
+    </w:p>
+    <w:p>
+      <w:pPr>
+        <w:pStyle w:val="ListParagraph"/>
+        <w:spacing w:after="0"/>
+        <w:rPr>
+          <w:rFonts w:ascii="Times New Roman" w:hAnsi="Times New Roman" w:cs="Times New Roman"/>
+        </w:rPr>
+      </w:pPr>
+    </w:p>
+    <w:p>
+      <w:pPr>
+        <w:pStyle w:val="ListParagraph"/>
+        <w:spacing w:after="0"/>
+        <w:rPr>
+          <w:rFonts w:ascii="Times New Roman" w:hAnsi="Times New Roman" w:cs="Times New Roman"/>
+        </w:rPr>
+      </w:pPr>
+      <w:r>
+        <w:rPr>
+          <w:rFonts w:ascii="Times New Roman" w:hAnsi="Times New Roman" w:cs="Times New Roman"/>
+        </w:rPr>
+        <w:t xml:space="preserve">Lack of context: Although Chat GPT produces responses based on statistical patterns discovered from a huge body of text, it may not always recognize the context of the input or produce responses that are appropriate for the context. </w:t>
+      </w:r>
+    </w:p>
+    <w:p>
+      <w:pPr>
+        <w:pStyle w:val="ListParagraph"/>
+        <w:spacing w:after="0"/>
+        <w:rPr>
+          <w:rFonts w:ascii="Times New Roman" w:hAnsi="Times New Roman" w:cs="Times New Roman"/>
+        </w:rPr>
+      </w:pPr>
+    </w:p>
+    <w:p>
+      <w:pPr>
+        <w:pStyle w:val="ListParagraph"/>
+        <w:spacing w:after="0"/>
+        <w:rPr>
+          <w:rFonts w:ascii="Times New Roman" w:hAnsi="Times New Roman" w:cs="Times New Roman"/>
+        </w:rPr>
+      </w:pPr>
+      <w:r>
+        <w:rPr>
+          <w:rFonts w:ascii="Times New Roman" w:hAnsi="Times New Roman" w:cs="Times New Roman"/>
+        </w:rPr>
+        <w:t xml:space="preserve">Limited domain expertise: Due to Chat GPT’s limited domain experience, it’s possible that it won’t be able to produce correct or pertinent answers to questions about specialist subjects. </w:t>
+      </w:r>
+    </w:p>
+    <w:p>
+      <w:pPr>
+        <w:spacing w:after="0"/>
+        <w:rPr>
+          <w:rFonts w:ascii="Times New Roman" w:hAnsi="Times New Roman" w:cs="Times New Roman"/>
+        </w:rPr>
+      </w:pPr>
+    </w:p>
+    <w:p>
+      <w:pPr>
+        <w:pStyle w:val="ListParagraph"/>
+        <w:spacing w:after="0"/>
+        <w:rPr>
+          <w:rFonts w:ascii="Times New Roman" w:hAnsi="Times New Roman" w:cs="Times New Roman"/>
+        </w:rPr>
+      </w:pPr>
+      <w:r>
+        <w:rPr>
+          <w:rFonts w:ascii="Times New Roman" w:hAnsi="Times New Roman" w:cs="Times New Roman"/>
+        </w:rPr>
+        <w:t xml:space="preserve">Ethical issues: Using Chat GPT involves ethical issues, particularly when it comes to education. For instance, it would be deemed plagiarism to use Chat GPT to produce responses for academic assignments without giving due credit and acknowledgement. </w:t>
+      </w:r>
+    </w:p>
+    <w:p>
+      <w:pPr>
+        <w:pStyle w:val="ListParagraph"/>
+        <w:spacing w:after="0"/>
+        <w:rPr>
+          <w:rFonts w:ascii="Times New Roman" w:hAnsi="Times New Roman" w:cs="Times New Roman"/>
+        </w:rPr>
+      </w:pPr>
+    </w:p>
+    <w:p>
+      <w:pPr>
+        <w:pStyle w:val="ListParagraph"/>
+        <w:spacing w:after="0"/>
+        <w:rPr>
+          <w:rFonts w:ascii="Times New Roman" w:hAnsi="Times New Roman" w:cs="Times New Roman"/>
+        </w:rPr>
+      </w:pPr>
+      <w:r>
+        <w:rPr>
+          <w:rFonts w:ascii="Times New Roman" w:hAnsi="Times New Roman" w:cs="Times New Roman"/>
+        </w:rPr>
+        <w:t xml:space="preserve">Dependence on technology: Chat GPT usage necessitates stable internet connectivity and access to technology, both of which may not be available or inexpensive for many students and teachers. </w:t>
+      </w:r>
+    </w:p>
+    <w:p>
+      <w:pPr>
+        <w:pStyle w:val="ListParagraph"/>
+        <w:spacing w:after="0"/>
+        <w:rPr>
+          <w:rFonts w:ascii="Times New Roman" w:hAnsi="Times New Roman" w:cs="Times New Roman"/>
+        </w:rPr>
+      </w:pPr>
+    </w:p>
+    <w:p>
+      <w:pPr>
+        <w:pStyle w:val="ListParagraph"/>
+        <w:spacing w:after="0"/>
+        <w:rPr>
+          <w:rFonts w:ascii="Times New Roman" w:hAnsi="Times New Roman" w:cs="Times New Roman"/>
+        </w:rPr>
+      </w:pPr>
+      <w:r>
+        <w:rPr>
+          <w:rFonts w:ascii="Times New Roman" w:hAnsi="Times New Roman" w:cs="Times New Roman"/>
+        </w:rPr>
+        <w:t>Evaluation:</w:t>
+      </w:r>
+    </w:p>
+    <w:p>
+      <w:pPr>
+        <w:pStyle w:val="ListParagraph"/>
+        <w:spacing w:after="0"/>
+        <w:rPr>
+          <w:rFonts w:ascii="Times New Roman" w:hAnsi="Times New Roman" w:cs="Times New Roman"/>
+          <w:sz w:val="24"/>
+          <w:szCs w:val="24"/>
+        </w:rPr>
+      </w:pPr>
+      <w:r>
+        <w:rPr>
+          <w:rFonts w:ascii="Times New Roman" w:hAnsi="Times New Roman" w:cs="Times New Roman"/>
+          <w:sz w:val="24"/>
+          <w:szCs w:val="24"/>
+        </w:rPr>
+        <w:t>Comparison of Chat GPT with other existing AI:</w:t>
+      </w:r>
+    </w:p>
+    <w:p>
+      <w:pPr>
+        <w:pStyle w:val="ListParagraph"/>
+        <w:spacing w:after="0"/>
+        <w:rPr>
+          <w:rFonts w:ascii="Times New Roman" w:hAnsi="Times New Roman" w:cs="Times New Roman"/>
+        </w:rPr>
+      </w:pPr>
+      <w:r>
+        <w:rPr>
+          <w:rFonts w:ascii="Times New Roman" w:hAnsi="Times New Roman" w:cs="Times New Roman"/>
+        </w:rPr>
+        <w:t xml:space="preserve">In most cases, Chat GPT performs </w:t>
+      </w:r>
+      <w:r>
+        <w:rPr>
+          <w:rFonts w:ascii="Times New Roman" w:hAnsi="Times New Roman" w:cs="Times New Roman"/>
+        </w:rPr>
+        <w:t>better than a variety of state of the art zero shot learning large language models, and in some cases, it even surpasses specially tailored task-</w:t>
+      </w:r>
+      <w:r>
+        <w:rPr>
+          <w:rFonts w:ascii="Times New Roman" w:hAnsi="Times New Roman" w:cs="Times New Roman"/>
+        </w:rPr>
+        <w:t>specific</w:t>
+      </w:r>
+      <w:r>
+        <w:rPr>
+          <w:rFonts w:ascii="Times New Roman" w:hAnsi="Times New Roman" w:cs="Times New Roman"/>
+        </w:rPr>
+        <w:t xml:space="preserve"> models. We discovered that Chat GPT cannot be used for low-resource languages in terms of linguistic diversity since it lacks the ability to comprehend the language and </w:t>
+      </w:r>
+      <w:r>
+        <w:rPr>
+          <w:rFonts w:ascii="Times New Roman" w:hAnsi="Times New Roman" w:cs="Times New Roman"/>
+        </w:rPr>
+        <w:t>provide translations</w:t>
+      </w:r>
+      <w:r>
+        <w:rPr>
+          <w:rFonts w:ascii="Times New Roman" w:hAnsi="Times New Roman" w:cs="Times New Roman"/>
+        </w:rPr>
+        <w:t xml:space="preserve"> for it. </w:t>
+      </w:r>
+      <w:r>
+        <w:rPr>
+          <w:rFonts w:ascii="Times New Roman" w:hAnsi="Times New Roman" w:cs="Times New Roman"/>
+        </w:rPr>
+        <w:t xml:space="preserve">Compared to specialist language-visual models, Chat GPT’s multiple mediums capabilities are relatively inadequate. </w:t>
+      </w:r>
+    </w:p>
+    <w:p>
+      <w:pPr>
+        <w:pStyle w:val="ListParagraph"/>
+        <w:spacing w:after="0"/>
+        <w:rPr>
+          <w:rFonts w:ascii="Times New Roman" w:hAnsi="Times New Roman" w:cs="Times New Roman"/>
+        </w:rPr>
+      </w:pPr>
+    </w:p>
+    <w:p>
+      <w:pPr>
+        <w:pStyle w:val="ListParagraph"/>
+        <w:spacing w:after="0"/>
+        <w:rPr>
+          <w:rFonts w:ascii="Times New Roman" w:hAnsi="Times New Roman" w:cs="Times New Roman"/>
+        </w:rPr>
+      </w:pPr>
+      <w:r>
+        <w:rPr>
+          <w:rFonts w:ascii="Times New Roman" w:hAnsi="Times New Roman" w:cs="Times New Roman"/>
+        </w:rPr>
+        <w:t xml:space="preserve">As a result, Chat GPT has never surpassed the caliber </w:t>
+      </w:r>
+      <w:r>
+        <w:rPr>
+          <w:rFonts w:ascii="Times New Roman" w:hAnsi="Times New Roman" w:cs="Times New Roman"/>
+        </w:rPr>
+        <w:t xml:space="preserve">of the top models already in use. According </w:t>
+      </w:r>
+      <w:r>
+        <w:rPr>
+          <w:rFonts w:ascii="Times New Roman" w:hAnsi="Times New Roman" w:cs="Times New Roman"/>
+        </w:rPr>
+        <w:t xml:space="preserve">to experimental data, the Chat GPT model has an average quality of just 56.5% compared to the SOTA model’s average quality of 73.7%. In contrast, the performance of Chat GPT’s has 23.3% of standard deviation </w:t>
+      </w:r>
+      <w:r>
+        <w:rPr>
+          <w:rFonts w:ascii="Times New Roman" w:hAnsi="Times New Roman" w:cs="Times New Roman"/>
+        </w:rPr>
+        <w:t>whereas</w:t>
+      </w:r>
+      <w:r>
+        <w:rPr>
+          <w:rFonts w:ascii="Times New Roman" w:hAnsi="Times New Roman" w:cs="Times New Roman"/>
+        </w:rPr>
+        <w:t xml:space="preserve"> the standard deviation of </w:t>
+      </w:r>
+      <w:r>
+        <w:rPr>
+          <w:rFonts w:ascii="Times New Roman" w:hAnsi="Times New Roman" w:cs="Times New Roman"/>
+        </w:rPr>
+        <w:t xml:space="preserve">SOTA model’s is only 16.7%. This uncertain </w:t>
+      </w:r>
+      <w:r>
+        <w:rPr>
+          <w:rFonts w:ascii="Times New Roman" w:hAnsi="Times New Roman" w:cs="Times New Roman"/>
+        </w:rPr>
+        <w:t>behavior</w:t>
+      </w:r>
+      <w:r>
+        <w:rPr>
+          <w:rFonts w:ascii="Times New Roman" w:hAnsi="Times New Roman" w:cs="Times New Roman"/>
+        </w:rPr>
+        <w:t xml:space="preserve"> could have major negative effects in various situations. </w:t>
+      </w:r>
+    </w:p>
+    <w:p>
+      <w:pPr>
+        <w:pStyle w:val="ListParagraph"/>
+        <w:spacing w:after="0"/>
+        <w:rPr>
+          <w:rFonts w:ascii="Times New Roman" w:hAnsi="Times New Roman" w:cs="Times New Roman"/>
+        </w:rPr>
+      </w:pPr>
+    </w:p>
+    <w:p>
+      <w:pPr>
+        <w:pStyle w:val="ListParagraph"/>
+        <w:spacing w:after="0"/>
+        <w:rPr>
+          <w:rFonts w:ascii="Times New Roman" w:hAnsi="Times New Roman" w:cs="Times New Roman"/>
+        </w:rPr>
+      </w:pPr>
+      <w:r>
+        <w:rPr>
+          <w:rFonts w:ascii="Times New Roman" w:hAnsi="Times New Roman" w:cs="Times New Roman"/>
+        </w:rPr>
+        <w:t xml:space="preserve">Chat GPT works comparable to </w:t>
+      </w:r>
+      <w:r>
+        <w:rPr>
+          <w:rFonts w:ascii="Times New Roman" w:hAnsi="Times New Roman" w:cs="Times New Roman"/>
+        </w:rPr>
+        <w:t>Bert</w:t>
+      </w:r>
+      <w:r>
+        <w:rPr>
+          <w:rFonts w:ascii="Times New Roman" w:hAnsi="Times New Roman" w:cs="Times New Roman"/>
+        </w:rPr>
+        <w:t xml:space="preserve">-style models and GPT-3.5 in terms of analysis of sentiment job. </w:t>
+      </w:r>
+      <w:r>
+        <w:rPr>
+          <w:rFonts w:ascii="Times New Roman" w:hAnsi="Times New Roman" w:cs="Times New Roman"/>
+        </w:rPr>
+        <w:t xml:space="preserve">Meanwhile, Chat GPT performs severely on three comparatively subjective emotion perceptions tasks, with losses on the majority of tasks not exceeding 25% according to the </w:t>
+      </w:r>
+      <w:r>
+        <w:rPr>
+          <w:rFonts w:ascii="Times New Roman" w:hAnsi="Times New Roman" w:cs="Times New Roman"/>
+        </w:rPr>
+        <w:lastRenderedPageBreak/>
+        <w:t xml:space="preserve">literature. The quality method of Chat GPT has a quality of average 69.7% whereas the SOTA approach has an average of </w:t>
+      </w:r>
+      <w:r>
+        <w:rPr>
+          <w:rFonts w:ascii="Times New Roman" w:hAnsi="Times New Roman" w:cs="Times New Roman"/>
+        </w:rPr>
+        <w:t>80% when these tasks are taken out of the calculation to determine the average quality of two models.</w:t>
+      </w:r>
+    </w:p>
+    <w:p>
+      <w:pPr>
+        <w:pStyle w:val="ListParagraph"/>
+        <w:spacing w:after="0"/>
+        <w:rPr>
+          <w:rFonts w:ascii="Times New Roman" w:hAnsi="Times New Roman" w:cs="Times New Roman"/>
+        </w:rPr>
+      </w:pPr>
+    </w:p>
+    <w:p>
+      <w:pPr>
+        <w:pStyle w:val="ListParagraph"/>
+        <w:tabs>
+          <w:tab w:val="left" w:pos="5150"/>
+        </w:tabs>
+        <w:spacing w:after="0"/>
+        <w:rPr>
+          <w:rFonts w:ascii="Times New Roman" w:hAnsi="Times New Roman" w:cs="Times New Roman"/>
+        </w:rPr>
+      </w:pPr>
+      <w:r>
+        <w:rPr>
+          <w:rFonts w:ascii="Times New Roman" w:hAnsi="Times New Roman" w:cs="Times New Roman"/>
+        </w:rPr>
+        <w:t xml:space="preserve"> In other words, Chat GPT excels at all tasks- aside from those that involve emotions and is capable of resolving the majority of the issues we take into account. Based on evidence from experiments, the performance of Chat GPT is often inferior </w:t>
+      </w:r>
+      <w:r>
+        <w:rPr>
+          <w:rFonts w:ascii="Times New Roman" w:hAnsi="Times New Roman" w:cs="Times New Roman"/>
+        </w:rPr>
+        <w:t>to</w:t>
+      </w:r>
+      <w:r>
+        <w:rPr>
+          <w:rFonts w:ascii="Times New Roman" w:hAnsi="Times New Roman" w:cs="Times New Roman"/>
+        </w:rPr>
+        <w:t xml:space="preserve"> the SOTA model, but the gap between the two is not very wide.  </w:t>
+      </w:r>
+    </w:p>
+    <w:p>
+      <w:pPr>
+        <w:pStyle w:val="ListParagraph"/>
+        <w:spacing w:after="0"/>
+        <w:rPr>
+          <w:rFonts w:ascii="Times New Roman" w:hAnsi="Times New Roman" w:cs="Times New Roman"/>
+        </w:rPr>
+      </w:pPr>
+    </w:p>
+    <w:p>
+      <w:pPr>
+        <w:pStyle w:val="ListParagraph"/>
+        <w:spacing w:after="0"/>
         <w:rPr>
           <w:rFonts w:ascii="Times New Roman" w:hAnsi="Times New Roman" w:cs="Times New Roman"/>
           <w:sz w:val="28"/>
           <w:szCs w:val="28"/>
         </w:rPr>
-        <w:t>Analysis</w:t>
-      </w:r>
+      </w:pPr>
       <w:r>
         <w:rPr>
           <w:rFonts w:ascii="Times New Roman" w:hAnsi="Times New Roman" w:cs="Times New Roman"/>
           <w:sz w:val="28"/>
           <w:szCs w:val="28"/>
         </w:rPr>
+        <w:t>Chat GPT and its technical implementation:</w:t>
+      </w:r>
+    </w:p>
+    <w:p>
+      <w:pPr>
+        <w:pStyle w:val="ListParagraph"/>
+        <w:spacing w:after="0"/>
+        <w:rPr>
+          <w:rFonts w:ascii="Times New Roman" w:hAnsi="Times New Roman" w:cs="Times New Roman"/>
+        </w:rPr>
+      </w:pPr>
+      <w:r>
+        <w:rPr>
+          <w:rFonts w:ascii="Times New Roman" w:hAnsi="Times New Roman" w:cs="Times New Roman"/>
+          <w:sz w:val="28"/>
+          <w:szCs w:val="28"/>
+        </w:rPr>
+        <w:tab/>
+      </w:r>
+      <w:r>
+        <w:rPr>
+          <w:rFonts w:ascii="Times New Roman" w:hAnsi="Times New Roman" w:cs="Times New Roman"/>
+        </w:rPr>
+        <w:t xml:space="preserve">Recurrent Neural Networks (RNNs) and related variants were used to develop Controversial Model in the beginning such as Long Short-Term Memory Models (LSTMs) when Transformers were not previously used. </w:t>
+      </w:r>
+    </w:p>
+    <w:p>
+      <w:pPr>
+        <w:pStyle w:val="ListParagraph"/>
+        <w:spacing w:after="0"/>
+        <w:rPr>
+          <w:rFonts w:ascii="Times New Roman" w:hAnsi="Times New Roman" w:cs="Times New Roman"/>
+        </w:rPr>
+      </w:pPr>
+      <w:r>
+        <w:rPr>
+          <w:rFonts w:ascii="Times New Roman" w:hAnsi="Times New Roman" w:cs="Times New Roman"/>
+        </w:rPr>
+        <w:tab/>
+        <w:t>To solve the drawbacks of models like RNNs, transformers were invented. Transformers are suited for long-distance dependencies and considerably reduces training time due to its self-attention parallel in nature.</w:t>
+      </w:r>
+      <w:r>
+        <w:rPr>
+          <w:rFonts w:ascii="Times New Roman" w:hAnsi="Times New Roman" w:cs="Times New Roman"/>
+        </w:rPr>
+        <w:t xml:space="preserve"> </w:t>
+      </w:r>
+      <w:r>
+        <w:rPr>
+          <w:rFonts w:ascii="Times New Roman" w:hAnsi="Times New Roman" w:cs="Times New Roman"/>
+        </w:rPr>
+        <w:t xml:space="preserve">Encoders and Decoders are the two parts of transformers. The goal output sequence is processed by the decoder while the input sequence is processed by the encoder. The encoder applies various layers of encoding to the sequence, generating a vector for each token. These vectors depict the relationship between each token and the words that appear before or after it. </w:t>
+      </w:r>
+      <w:r>
+        <w:rPr>
+          <w:rFonts w:ascii="Times New Roman" w:hAnsi="Times New Roman" w:cs="Times New Roman"/>
+        </w:rPr>
+        <w:t>These vectors are finally stimulated by decoder architecture. The first word as output in accordance with the task was produced by decoder that was given to it which might be language translation or question answers.</w:t>
+      </w:r>
+      <w:r>
+        <w:rPr>
+          <w:rFonts w:ascii="Times New Roman" w:hAnsi="Times New Roman" w:cs="Times New Roman"/>
+        </w:rPr>
+        <w:t xml:space="preserve"> The first word produced serves as the input for the decoder to create the next word in the sequence in the following stage. </w:t>
+      </w:r>
+      <w:r>
+        <w:rPr>
+          <w:rFonts w:ascii="Times New Roman" w:hAnsi="Times New Roman" w:cs="Times New Roman"/>
+        </w:rPr>
+        <w:t>In order to</w:t>
+      </w:r>
+      <w:r>
+        <w:rPr>
+          <w:rFonts w:ascii="Times New Roman" w:hAnsi="Times New Roman" w:cs="Times New Roman"/>
+        </w:rPr>
+        <w:t xml:space="preserve"> produce the finished product, this process is recurred. </w:t>
+      </w:r>
+      <w:r>
+        <w:rPr>
+          <w:rFonts w:ascii="Times New Roman" w:hAnsi="Times New Roman" w:cs="Times New Roman"/>
+        </w:rPr>
+        <w:t xml:space="preserve">The Books Corpus dataset which contains more than 7,000 books from various genres, was one of the huge corpora of data used by the researchers to train the model. They learned the starting parameters from this data and adjusted them for a particular supervised task relevant to the target task. With a 12-layer decoder only transformer, the GPT model adheres to the transformer architecture. </w:t>
+      </w:r>
+    </w:p>
+    <w:p>
+      <w:pPr>
+        <w:pStyle w:val="ListParagraph"/>
+        <w:spacing w:after="0"/>
+        <w:rPr>
+          <w:rFonts w:ascii="Times New Roman" w:hAnsi="Times New Roman" w:cs="Times New Roman"/>
+        </w:rPr>
+      </w:pPr>
+    </w:p>
+    <w:p>
+      <w:pPr>
+        <w:pStyle w:val="ListParagraph"/>
+        <w:spacing w:after="0"/>
+        <w:rPr>
+          <w:rFonts w:ascii="Times New Roman" w:hAnsi="Times New Roman" w:cs="Times New Roman"/>
+        </w:rPr>
+      </w:pPr>
+    </w:p>
+    <w:p>
+      <w:pPr>
+        <w:spacing w:after="0"/>
+        <w:rPr>
+          <w:rFonts w:ascii="Times New Roman" w:hAnsi="Times New Roman" w:cs="Times New Roman"/>
+          <w:sz w:val="28"/>
+          <w:szCs w:val="28"/>
+        </w:rPr>
+      </w:pPr>
+      <w:r>
+        <w:rPr>
+          <w:rFonts w:ascii="Times New Roman" w:hAnsi="Times New Roman" w:cs="Times New Roman"/>
+          <w:sz w:val="28"/>
+          <w:szCs w:val="28"/>
+        </w:rPr>
+        <w:t>Analysis</w:t>
+      </w:r>
+      <w:r>
+        <w:rPr>
+          <w:rFonts w:ascii="Times New Roman" w:hAnsi="Times New Roman" w:cs="Times New Roman"/>
+          <w:sz w:val="28"/>
+          <w:szCs w:val="28"/>
+        </w:rPr>
         <w:t>:</w:t>
       </w:r>
     </w:p>
@@ -3001,7 +3395,14 @@
         <w:rPr>
           <w:rFonts w:ascii="Times New Roman" w:hAnsi="Times New Roman" w:cs="Times New Roman"/>
         </w:rPr>
-        <w:t>The danger of illicit use can be decreased by putting in place protections such content screening, user verification and monitoring. In addition, building a strong community of AI developers, researchers, and users who are committed to using AI ethically can be extremely important in inhibiting abuse.</w:t>
+        <w:t xml:space="preserve">The danger of illicit use can be </w:t>
+      </w:r>
+      <w:r>
+        <w:rPr>
+          <w:rFonts w:ascii="Times New Roman" w:hAnsi="Times New Roman" w:cs="Times New Roman"/>
+        </w:rPr>
+        <w:lastRenderedPageBreak/>
+        <w:t>decreased by putting in place protections such content screening, user verification and monitoring. In addition, building a strong community of AI developers, researchers, and users who are committed to using AI ethically can be extremely important in inhibiting abuse.</w:t>
       </w:r>
     </w:p>
     <w:p>
@@ -3083,6 +3484,52 @@
           <w:rFonts w:ascii="Times New Roman" w:hAnsi="Times New Roman" w:cs="Times New Roman"/>
         </w:rPr>
       </w:pPr>
+      <w:r>
+        <w:rPr>
+          <w:rFonts w:ascii="Times New Roman" w:hAnsi="Times New Roman" w:cs="Times New Roman"/>
+        </w:rPr>
+        <w:t xml:space="preserve">Chat GPT is susceptible to adversarial assaults in which untrustworthy users create inputs on purpose in order to influence the model to produce unpleasant or detrimental outcomes. </w:t>
+      </w:r>
+    </w:p>
+    <w:p>
+      <w:pPr>
+        <w:spacing w:after="0"/>
+        <w:rPr>
+          <w:rFonts w:ascii="Times New Roman" w:hAnsi="Times New Roman" w:cs="Times New Roman"/>
+        </w:rPr>
+      </w:pPr>
+    </w:p>
+    <w:p>
+      <w:pPr>
+        <w:spacing w:after="0"/>
+        <w:rPr>
+          <w:rFonts w:ascii="Times New Roman" w:hAnsi="Times New Roman" w:cs="Times New Roman"/>
+        </w:rPr>
+      </w:pPr>
+      <w:r>
+        <w:rPr>
+          <w:rFonts w:ascii="Times New Roman" w:hAnsi="Times New Roman" w:cs="Times New Roman"/>
+        </w:rPr>
+        <w:t xml:space="preserve">Carbon emissions and power consumption can be significantly increased by </w:t>
+      </w:r>
+      <w:r>
+        <w:rPr>
+          <w:rFonts w:ascii="Times New Roman" w:hAnsi="Times New Roman" w:cs="Times New Roman"/>
+        </w:rPr>
+        <w:t>computer</w:t>
+      </w:r>
+      <w:r>
+        <w:rPr>
+          <w:rFonts w:ascii="Times New Roman" w:hAnsi="Times New Roman" w:cs="Times New Roman"/>
+        </w:rPr>
+        <w:t xml:space="preserve"> resources </w:t>
+      </w:r>
+      <w:r>
+        <w:rPr>
+          <w:rFonts w:ascii="Times New Roman" w:hAnsi="Times New Roman" w:cs="Times New Roman"/>
+        </w:rPr>
+        <w:t xml:space="preserve">as it need to train and run Chat GPT models. </w:t>
+      </w:r>
     </w:p>
     <w:p>
       <w:pPr>
@@ -3132,6 +3579,46 @@
           <w:rFonts w:ascii="Times New Roman" w:hAnsi="Times New Roman" w:cs="Times New Roman"/>
         </w:rPr>
         <w:t xml:space="preserve">As Chat GPT gains its strength and popularity, it is crucial to determine the individuals accountable for the acts and judgments made by Chat GPT. This concerns matters like who is responsible for the output produced by the model, who holds the data used to train Chat GPT, and who bears responsibility for any adverse impacts of utilizing Chat GPT. </w:t>
+      </w:r>
+    </w:p>
+    <w:p>
+      <w:pPr>
+        <w:spacing w:after="0"/>
+        <w:rPr>
+          <w:rFonts w:ascii="Times New Roman" w:hAnsi="Times New Roman" w:cs="Times New Roman"/>
+        </w:rPr>
+      </w:pPr>
+    </w:p>
+    <w:p>
+      <w:pPr>
+        <w:spacing w:after="0"/>
+        <w:rPr>
+          <w:rFonts w:ascii="Times New Roman" w:hAnsi="Times New Roman" w:cs="Times New Roman"/>
+        </w:rPr>
+      </w:pPr>
+      <w:r>
+        <w:rPr>
+          <w:rFonts w:ascii="Times New Roman" w:hAnsi="Times New Roman" w:cs="Times New Roman"/>
+        </w:rPr>
+        <w:t xml:space="preserve">Since Chat GPT and AI-generated becomes more usable, it possibly dehumanizes mankind of communication </w:t>
+      </w:r>
+      <w:r>
+        <w:rPr>
+          <w:rFonts w:ascii="Times New Roman" w:hAnsi="Times New Roman" w:cs="Times New Roman"/>
+        </w:rPr>
+        <w:t xml:space="preserve">as user might be unable or face difficulty to differentiate between human and AI generated. </w:t>
+      </w:r>
+      <w:r>
+        <w:rPr>
+          <w:rFonts w:ascii="Times New Roman" w:hAnsi="Times New Roman" w:cs="Times New Roman"/>
+        </w:rPr>
+        <w:t>Users</w:t>
+      </w:r>
+      <w:r>
+        <w:rPr>
+          <w:rFonts w:ascii="Times New Roman" w:hAnsi="Times New Roman" w:cs="Times New Roman"/>
+        </w:rPr>
+        <w:t xml:space="preserve"> might start to doubt the legitimacy or source of the information they encounter online as a result, which can undermine confidence in digital communication. </w:t>
       </w:r>
     </w:p>
     <w:p>

</xml_diff>